<commit_message>
+ update báo cáo
</commit_message>
<xml_diff>
--- a/report1.docx
+++ b/report1.docx
@@ -656,7 +656,6 @@
         <w:t xml:space="preserve">DANH MỤC CÁC BẢNG BIỂU VÀ HÌNH ẢNH </w:t>
       </w:r>
     </w:p>
-    <w:bookmarkStart w:id="0" w:name="_GoBack"/>
     <w:p>
       <w:pPr>
         <w:pStyle w:val="TableofFigures"/>
@@ -1531,7 +1530,6 @@
         </w:rPr>
         <w:fldChar w:fldCharType="end"/>
       </w:r>
-      <w:bookmarkEnd w:id="0"/>
       <w:r>
         <w:rPr>
           <w:rFonts w:cs="Times New Roman"/>
@@ -1664,7 +1662,7 @@
           <w:szCs w:val="28"/>
         </w:rPr>
       </w:pPr>
-      <w:bookmarkStart w:id="1" w:name="_Toc32738784"/>
+      <w:bookmarkStart w:id="0" w:name="_Toc32738784"/>
       <w:r>
         <w:rPr>
           <w:rFonts w:cs="Times New Roman"/>
@@ -1673,7 +1671,7 @@
         <w:lastRenderedPageBreak/>
         <w:t>MỤC LỤC</w:t>
       </w:r>
-      <w:bookmarkEnd w:id="1"/>
+      <w:bookmarkEnd w:id="0"/>
     </w:p>
     <w:sdt>
       <w:sdtPr>
@@ -4001,20 +3999,30 @@
       <w:pPr>
         <w:pStyle w:val="Heading1"/>
       </w:pPr>
-      <w:bookmarkStart w:id="2" w:name="_Toc32738785"/>
+      <w:bookmarkStart w:id="1" w:name="_Toc32738785"/>
       <w:r>
         <w:lastRenderedPageBreak/>
         <w:t>PHẦN 1: MỞ ĐẦU</w:t>
       </w:r>
+      <w:bookmarkEnd w:id="1"/>
+    </w:p>
+    <w:p>
+      <w:pPr>
+        <w:pStyle w:val="Heading2"/>
+      </w:pPr>
+      <w:bookmarkStart w:id="2" w:name="_Toc32738786"/>
+      <w:r>
+        <w:t>1. Lý do chọn đề tài</w:t>
+      </w:r>
       <w:bookmarkEnd w:id="2"/>
     </w:p>
     <w:p>
       <w:pPr>
         <w:pStyle w:val="Heading2"/>
       </w:pPr>
-      <w:bookmarkStart w:id="3" w:name="_Toc32738786"/>
-      <w:r>
-        <w:t>1. Lý do chọn đề tài</w:t>
+      <w:bookmarkStart w:id="3" w:name="_Toc32738787"/>
+      <w:r>
+        <w:t>2. Mục đích nghiên cứu</w:t>
       </w:r>
       <w:bookmarkEnd w:id="3"/>
     </w:p>
@@ -4022,9 +4030,9 @@
       <w:pPr>
         <w:pStyle w:val="Heading2"/>
       </w:pPr>
-      <w:bookmarkStart w:id="4" w:name="_Toc32738787"/>
-      <w:r>
-        <w:t>2. Mục đích nghiên cứu</w:t>
+      <w:bookmarkStart w:id="4" w:name="_Toc32738788"/>
+      <w:r>
+        <w:t>3. Đối tượng và phạm vi nghiên cứu</w:t>
       </w:r>
       <w:bookmarkEnd w:id="4"/>
     </w:p>
@@ -4032,9 +4040,9 @@
       <w:pPr>
         <w:pStyle w:val="Heading2"/>
       </w:pPr>
-      <w:bookmarkStart w:id="5" w:name="_Toc32738788"/>
-      <w:r>
-        <w:t>3. Đối tượng và phạm vi nghiên cứu</w:t>
+      <w:bookmarkStart w:id="5" w:name="_Toc32738789"/>
+      <w:r>
+        <w:t>4. Nội dung và nhiệm vụ nghiên cứu</w:t>
       </w:r>
       <w:bookmarkEnd w:id="5"/>
     </w:p>
@@ -4042,9 +4050,9 @@
       <w:pPr>
         <w:pStyle w:val="Heading2"/>
       </w:pPr>
-      <w:bookmarkStart w:id="6" w:name="_Toc32738789"/>
-      <w:r>
-        <w:t>4. Nội dung và nhiệm vụ nghiên cứu</w:t>
+      <w:bookmarkStart w:id="6" w:name="_Toc32738790"/>
+      <w:r>
+        <w:t>5. Phương pháp nghiên cứu</w:t>
       </w:r>
       <w:bookmarkEnd w:id="6"/>
     </w:p>
@@ -4052,9 +4060,9 @@
       <w:pPr>
         <w:pStyle w:val="Heading2"/>
       </w:pPr>
-      <w:bookmarkStart w:id="7" w:name="_Toc32738790"/>
-      <w:r>
-        <w:t>5. Phương pháp nghiên cứu</w:t>
+      <w:bookmarkStart w:id="7" w:name="_Toc32738791"/>
+      <w:r>
+        <w:t>6. Đóng góp của đề tài</w:t>
       </w:r>
       <w:bookmarkEnd w:id="7"/>
     </w:p>
@@ -4062,19 +4070,19 @@
       <w:pPr>
         <w:pStyle w:val="Heading2"/>
       </w:pPr>
-      <w:bookmarkStart w:id="8" w:name="_Toc32738791"/>
-      <w:r>
-        <w:t>6. Đóng góp của đề tài</w:t>
+      <w:bookmarkStart w:id="8" w:name="_Toc32738792"/>
+      <w:r>
+        <w:t>7. Kết cấu của đề tài</w:t>
       </w:r>
       <w:bookmarkEnd w:id="8"/>
     </w:p>
     <w:p>
       <w:pPr>
-        <w:pStyle w:val="Heading2"/>
-      </w:pPr>
-      <w:bookmarkStart w:id="9" w:name="_Toc32738792"/>
-      <w:r>
-        <w:t>7. Kết cấu của đề tài</w:t>
+        <w:pStyle w:val="Heading1"/>
+      </w:pPr>
+      <w:bookmarkStart w:id="9" w:name="_Toc32738793"/>
+      <w:r>
+        <w:t>PHẦN 2: NỘI DUNG</w:t>
       </w:r>
       <w:bookmarkEnd w:id="9"/>
     </w:p>
@@ -4082,24 +4090,14 @@
       <w:pPr>
         <w:pStyle w:val="Heading1"/>
       </w:pPr>
-      <w:bookmarkStart w:id="10" w:name="_Toc32738793"/>
-      <w:r>
-        <w:t>PHẦN 2: NỘI DUNG</w:t>
+      <w:bookmarkStart w:id="10" w:name="_Toc32738794"/>
+      <w:r>
+        <w:t>CHƯƠNG 1:</w:t>
+      </w:r>
+      <w:r>
+        <w:t xml:space="preserve"> BLOCKCHAIN</w:t>
       </w:r>
       <w:bookmarkEnd w:id="10"/>
-    </w:p>
-    <w:p>
-      <w:pPr>
-        <w:pStyle w:val="Heading1"/>
-      </w:pPr>
-      <w:bookmarkStart w:id="11" w:name="_Toc32738794"/>
-      <w:r>
-        <w:t>CHƯƠNG 1:</w:t>
-      </w:r>
-      <w:r>
-        <w:t xml:space="preserve"> BLOCKCHAIN</w:t>
-      </w:r>
-      <w:bookmarkEnd w:id="11"/>
     </w:p>
     <w:p>
       <w:pPr>
@@ -4109,11 +4107,11 @@
           <w:numId w:val="12"/>
         </w:numPr>
       </w:pPr>
-      <w:bookmarkStart w:id="12" w:name="_Toc32738795"/>
+      <w:bookmarkStart w:id="11" w:name="_Toc32738795"/>
       <w:r>
         <w:t>Blockchain là gì?</w:t>
       </w:r>
-      <w:bookmarkEnd w:id="12"/>
+      <w:bookmarkEnd w:id="11"/>
     </w:p>
     <w:p>
       <w:r>
@@ -4139,7 +4137,6 @@
           <w:id w:val="1755545382"/>
           <w:citation/>
         </w:sdtPr>
-        <w:sdtEndPr/>
         <w:sdtContent>
           <w:r>
             <w:fldChar w:fldCharType="begin"/>
@@ -4192,7 +4189,6 @@
           <w:id w:val="-209567718"/>
           <w:citation/>
         </w:sdtPr>
-        <w:sdtEndPr/>
         <w:sdtContent>
           <w:r>
             <w:fldChar w:fldCharType="begin"/>
@@ -4292,35 +4288,22 @@
       <w:pPr>
         <w:pStyle w:val="Caption"/>
       </w:pPr>
-      <w:bookmarkStart w:id="13" w:name="_Toc32744759"/>
+      <w:bookmarkStart w:id="12" w:name="_Toc32744759"/>
       <w:r>
         <w:t xml:space="preserve">Hình 1. </w:t>
       </w:r>
-      <w:r>
-        <w:fldChar w:fldCharType="begin"/>
-      </w:r>
-      <w:r>
-        <w:instrText xml:space="preserve"> SEQ Hình_1. \* ARABIC </w:instrText>
-      </w:r>
-      <w:r>
-        <w:fldChar w:fldCharType="separate"/>
-      </w:r>
-      <w:r>
-        <w:rPr>
-          <w:noProof/>
-        </w:rPr>
-        <w:t>1</w:t>
-      </w:r>
-      <w:r>
-        <w:rPr>
-          <w:noProof/>
-        </w:rPr>
-        <w:fldChar w:fldCharType="end"/>
-      </w:r>
+      <w:fldSimple w:instr=" SEQ Hình_1. \* ARABIC ">
+        <w:r>
+          <w:rPr>
+            <w:noProof/>
+          </w:rPr>
+          <w:t>1</w:t>
+        </w:r>
+      </w:fldSimple>
       <w:r>
         <w:t xml:space="preserve"> Cấu tạo của một block</w:t>
       </w:r>
-      <w:bookmarkEnd w:id="13"/>
+      <w:bookmarkEnd w:id="12"/>
     </w:p>
     <w:p>
       <w:pPr>
@@ -4397,35 +4380,22 @@
       <w:pPr>
         <w:pStyle w:val="Caption"/>
       </w:pPr>
-      <w:bookmarkStart w:id="14" w:name="_Toc32744760"/>
+      <w:bookmarkStart w:id="13" w:name="_Toc32744760"/>
       <w:r>
         <w:t xml:space="preserve">Hình 1. </w:t>
       </w:r>
-      <w:r>
-        <w:fldChar w:fldCharType="begin"/>
-      </w:r>
-      <w:r>
-        <w:instrText xml:space="preserve"> SEQ Hình_1. \* ARABIC </w:instrText>
-      </w:r>
-      <w:r>
-        <w:fldChar w:fldCharType="separate"/>
-      </w:r>
-      <w:r>
-        <w:rPr>
-          <w:noProof/>
-        </w:rPr>
-        <w:t>2</w:t>
-      </w:r>
-      <w:r>
-        <w:rPr>
-          <w:noProof/>
-        </w:rPr>
-        <w:fldChar w:fldCharType="end"/>
-      </w:r>
+      <w:fldSimple w:instr=" SEQ Hình_1. \* ARABIC ">
+        <w:r>
+          <w:rPr>
+            <w:noProof/>
+          </w:rPr>
+          <w:t>2</w:t>
+        </w:r>
+      </w:fldSimple>
       <w:r>
         <w:t>: Cấu tạo của một Genesis Block</w:t>
       </w:r>
-      <w:bookmarkEnd w:id="14"/>
+      <w:bookmarkEnd w:id="13"/>
     </w:p>
     <w:p>
       <w:r>
@@ -4498,50 +4468,37 @@
       <w:pPr>
         <w:pStyle w:val="Caption"/>
       </w:pPr>
-      <w:bookmarkStart w:id="15" w:name="_Toc32744761"/>
+      <w:bookmarkStart w:id="14" w:name="_Toc32744761"/>
       <w:r>
         <w:t xml:space="preserve">Hình 1. </w:t>
       </w:r>
-      <w:r>
-        <w:fldChar w:fldCharType="begin"/>
-      </w:r>
-      <w:r>
-        <w:instrText xml:space="preserve"> SEQ Hình_1. \* ARABIC </w:instrText>
-      </w:r>
-      <w:r>
-        <w:fldChar w:fldCharType="separate"/>
-      </w:r>
-      <w:r>
-        <w:rPr>
-          <w:noProof/>
-        </w:rPr>
-        <w:t>3</w:t>
-      </w:r>
-      <w:r>
-        <w:rPr>
-          <w:noProof/>
-        </w:rPr>
-        <w:fldChar w:fldCharType="end"/>
-      </w:r>
+      <w:fldSimple w:instr=" SEQ Hình_1. \* ARABIC ">
+        <w:r>
+          <w:rPr>
+            <w:noProof/>
+          </w:rPr>
+          <w:t>3</w:t>
+        </w:r>
+      </w:fldSimple>
       <w:r>
         <w:t>: Mối liên kết giữa 2 block</w:t>
       </w:r>
+      <w:bookmarkEnd w:id="14"/>
+    </w:p>
+    <w:p>
+      <w:pPr>
+        <w:pStyle w:val="Caption"/>
+      </w:pPr>
+    </w:p>
+    <w:p>
+      <w:pPr>
+        <w:pStyle w:val="Heading2"/>
+      </w:pPr>
+      <w:bookmarkStart w:id="15" w:name="_Toc32738796"/>
+      <w:r>
+        <w:t>1.2. Hash:</w:t>
+      </w:r>
       <w:bookmarkEnd w:id="15"/>
-    </w:p>
-    <w:p>
-      <w:pPr>
-        <w:pStyle w:val="Caption"/>
-      </w:pPr>
-    </w:p>
-    <w:p>
-      <w:pPr>
-        <w:pStyle w:val="Heading2"/>
-      </w:pPr>
-      <w:bookmarkStart w:id="16" w:name="_Toc32738796"/>
-      <w:r>
-        <w:t>1.2. Hash:</w:t>
-      </w:r>
-      <w:bookmarkEnd w:id="16"/>
     </w:p>
     <w:p>
       <w:r>
@@ -4616,35 +4573,22 @@
       <w:pPr>
         <w:pStyle w:val="Caption"/>
       </w:pPr>
-      <w:bookmarkStart w:id="17" w:name="_Toc32744762"/>
+      <w:bookmarkStart w:id="16" w:name="_Toc32744762"/>
       <w:r>
         <w:t xml:space="preserve">Hình 1. </w:t>
       </w:r>
-      <w:r>
-        <w:fldChar w:fldCharType="begin"/>
-      </w:r>
-      <w:r>
-        <w:instrText xml:space="preserve"> SEQ Hình_1. \* ARABIC </w:instrText>
-      </w:r>
-      <w:r>
-        <w:fldChar w:fldCharType="separate"/>
-      </w:r>
-      <w:r>
-        <w:rPr>
-          <w:noProof/>
-        </w:rPr>
-        <w:t>4</w:t>
-      </w:r>
-      <w:r>
-        <w:rPr>
-          <w:noProof/>
-        </w:rPr>
-        <w:fldChar w:fldCharType="end"/>
-      </w:r>
+      <w:fldSimple w:instr=" SEQ Hình_1. \* ARABIC ">
+        <w:r>
+          <w:rPr>
+            <w:noProof/>
+          </w:rPr>
+          <w:t>4</w:t>
+        </w:r>
+      </w:fldSimple>
       <w:r>
         <w:t>: Sự tương quan giữa dấu vân tay và mã Hash</w:t>
       </w:r>
-      <w:bookmarkEnd w:id="17"/>
+      <w:bookmarkEnd w:id="16"/>
     </w:p>
     <w:p>
       <w:r>
@@ -4725,11 +4669,11 @@
       <w:pPr>
         <w:pStyle w:val="Heading2"/>
       </w:pPr>
-      <w:bookmarkStart w:id="18" w:name="_Toc32738797"/>
+      <w:bookmarkStart w:id="17" w:name="_Toc32738797"/>
       <w:r>
         <w:t>1.2.1. SHA-256:</w:t>
       </w:r>
-      <w:bookmarkEnd w:id="18"/>
+      <w:bookmarkEnd w:id="17"/>
     </w:p>
     <w:p>
       <w:r>
@@ -4765,7 +4709,6 @@
           <w:id w:val="-1859491977"/>
           <w:citation/>
         </w:sdtPr>
-        <w:sdtEndPr/>
         <w:sdtContent>
           <w:r>
             <w:fldChar w:fldCharType="begin"/>
@@ -4818,11 +4761,11 @@
       <w:pPr>
         <w:pStyle w:val="Heading2"/>
       </w:pPr>
-      <w:bookmarkStart w:id="19" w:name="_Toc32738798"/>
+      <w:bookmarkStart w:id="18" w:name="_Toc32738798"/>
       <w:r>
         <w:t>1.3. Sổ cái bất biến(Immutable Ledger):</w:t>
       </w:r>
-      <w:bookmarkEnd w:id="19"/>
+      <w:bookmarkEnd w:id="18"/>
     </w:p>
     <w:p>
       <w:r>
@@ -4895,35 +4838,22 @@
       <w:pPr>
         <w:pStyle w:val="Caption"/>
       </w:pPr>
-      <w:bookmarkStart w:id="20" w:name="_Toc32744763"/>
+      <w:bookmarkStart w:id="19" w:name="_Toc32744763"/>
       <w:r>
         <w:t xml:space="preserve">Hình 1. </w:t>
       </w:r>
-      <w:r>
-        <w:fldChar w:fldCharType="begin"/>
-      </w:r>
-      <w:r>
-        <w:instrText xml:space="preserve"> SEQ Hình_1. \* ARABIC </w:instrText>
-      </w:r>
-      <w:r>
-        <w:fldChar w:fldCharType="separate"/>
-      </w:r>
-      <w:r>
-        <w:rPr>
-          <w:noProof/>
-        </w:rPr>
-        <w:t>5</w:t>
-      </w:r>
-      <w:r>
-        <w:rPr>
-          <w:noProof/>
-        </w:rPr>
-        <w:fldChar w:fldCharType="end"/>
-      </w:r>
+      <w:fldSimple w:instr=" SEQ Hình_1. \* ARABIC ">
+        <w:r>
+          <w:rPr>
+            <w:noProof/>
+          </w:rPr>
+          <w:t>5</w:t>
+        </w:r>
+      </w:fldSimple>
       <w:r>
         <w:t>: Giao dịch mua truyền thống</w:t>
       </w:r>
-      <w:bookmarkEnd w:id="20"/>
+      <w:bookmarkEnd w:id="19"/>
     </w:p>
     <w:p>
       <w:pPr>
@@ -5067,7 +4997,6 @@
           <w:id w:val="1546246336"/>
           <w:citation/>
         </w:sdtPr>
-        <w:sdtEndPr/>
         <w:sdtContent>
           <w:r>
             <w:fldChar w:fldCharType="begin"/>
@@ -5094,14 +5023,14 @@
       <w:pPr>
         <w:pStyle w:val="Heading2"/>
       </w:pPr>
-      <w:bookmarkStart w:id="21" w:name="_Toc32738799"/>
+      <w:bookmarkStart w:id="20" w:name="_Toc32738799"/>
       <w:r>
         <w:t xml:space="preserve">1.4. Mạng lưới phân tán </w:t>
       </w:r>
       <w:r>
         <w:t>P2P(Distributed P2P Network):</w:t>
       </w:r>
-      <w:bookmarkEnd w:id="21"/>
+      <w:bookmarkEnd w:id="20"/>
     </w:p>
     <w:p>
       <w:r>
@@ -5167,35 +5096,22 @@
       <w:pPr>
         <w:pStyle w:val="Caption"/>
       </w:pPr>
-      <w:bookmarkStart w:id="22" w:name="_Toc32744764"/>
+      <w:bookmarkStart w:id="21" w:name="_Toc32744764"/>
       <w:r>
         <w:t xml:space="preserve">Hình 1. </w:t>
       </w:r>
-      <w:r>
-        <w:fldChar w:fldCharType="begin"/>
-      </w:r>
-      <w:r>
-        <w:instrText xml:space="preserve"> SEQ Hình_1. \* ARABIC </w:instrText>
-      </w:r>
-      <w:r>
-        <w:fldChar w:fldCharType="separate"/>
-      </w:r>
-      <w:r>
-        <w:rPr>
-          <w:noProof/>
-        </w:rPr>
-        <w:t>6</w:t>
-      </w:r>
-      <w:r>
-        <w:rPr>
-          <w:noProof/>
-        </w:rPr>
-        <w:fldChar w:fldCharType="end"/>
-      </w:r>
+      <w:fldSimple w:instr=" SEQ Hình_1. \* ARABIC ">
+        <w:r>
+          <w:rPr>
+            <w:noProof/>
+          </w:rPr>
+          <w:t>6</w:t>
+        </w:r>
+      </w:fldSimple>
       <w:r>
         <w:t>: Một block bị kẻ gian sửa đổi</w:t>
       </w:r>
-      <w:bookmarkEnd w:id="22"/>
+      <w:bookmarkEnd w:id="21"/>
     </w:p>
     <w:p>
       <w:pPr>
@@ -5287,35 +5203,22 @@
       <w:pPr>
         <w:pStyle w:val="Caption"/>
       </w:pPr>
-      <w:bookmarkStart w:id="23" w:name="_Toc32744765"/>
+      <w:bookmarkStart w:id="22" w:name="_Toc32744765"/>
       <w:r>
         <w:t xml:space="preserve">Hình 1. </w:t>
       </w:r>
-      <w:r>
-        <w:fldChar w:fldCharType="begin"/>
-      </w:r>
-      <w:r>
-        <w:instrText xml:space="preserve"> SEQ Hình_1. \* ARABIC </w:instrText>
-      </w:r>
-      <w:r>
-        <w:fldChar w:fldCharType="separate"/>
-      </w:r>
-      <w:r>
-        <w:rPr>
-          <w:noProof/>
-        </w:rPr>
-        <w:t>7</w:t>
-      </w:r>
-      <w:r>
-        <w:rPr>
-          <w:noProof/>
-        </w:rPr>
-        <w:fldChar w:fldCharType="end"/>
-      </w:r>
+      <w:fldSimple w:instr=" SEQ Hình_1. \* ARABIC ">
+        <w:r>
+          <w:rPr>
+            <w:noProof/>
+          </w:rPr>
+          <w:t>7</w:t>
+        </w:r>
+      </w:fldSimple>
       <w:r>
         <w:t>: Hệ thống mạng lưới P2P</w:t>
       </w:r>
-      <w:bookmarkEnd w:id="23"/>
+      <w:bookmarkEnd w:id="22"/>
     </w:p>
     <w:p>
       <w:pPr>
@@ -5403,35 +5306,22 @@
       <w:pPr>
         <w:pStyle w:val="Caption"/>
       </w:pPr>
-      <w:bookmarkStart w:id="24" w:name="_Toc32744766"/>
+      <w:bookmarkStart w:id="23" w:name="_Toc32744766"/>
       <w:r>
         <w:t xml:space="preserve">Hình 1. </w:t>
       </w:r>
-      <w:r>
-        <w:fldChar w:fldCharType="begin"/>
-      </w:r>
-      <w:r>
-        <w:instrText xml:space="preserve"> SEQ Hình_1. \* ARABIC </w:instrText>
-      </w:r>
-      <w:r>
-        <w:fldChar w:fldCharType="separate"/>
-      </w:r>
-      <w:r>
-        <w:rPr>
-          <w:noProof/>
-        </w:rPr>
-        <w:t>8</w:t>
-      </w:r>
-      <w:r>
-        <w:rPr>
-          <w:noProof/>
-        </w:rPr>
-        <w:fldChar w:fldCharType="end"/>
-      </w:r>
+      <w:fldSimple w:instr=" SEQ Hình_1. \* ARABIC ">
+        <w:r>
+          <w:rPr>
+            <w:noProof/>
+          </w:rPr>
+          <w:t>8</w:t>
+        </w:r>
+      </w:fldSimple>
       <w:r>
         <w:t>: Hệ thống mạng P2P phát hiện sự tấn công</w:t>
       </w:r>
-      <w:bookmarkEnd w:id="24"/>
+      <w:bookmarkEnd w:id="23"/>
     </w:p>
     <w:p>
       <w:r>
@@ -5521,35 +5411,22 @@
       <w:pPr>
         <w:pStyle w:val="Caption"/>
       </w:pPr>
-      <w:bookmarkStart w:id="25" w:name="_Toc32744767"/>
+      <w:bookmarkStart w:id="24" w:name="_Toc32744767"/>
       <w:r>
         <w:t xml:space="preserve">Hình 1. </w:t>
       </w:r>
-      <w:r>
-        <w:fldChar w:fldCharType="begin"/>
-      </w:r>
-      <w:r>
-        <w:instrText xml:space="preserve"> SEQ Hình_1. \* ARABIC </w:instrText>
-      </w:r>
-      <w:r>
-        <w:fldChar w:fldCharType="separate"/>
-      </w:r>
-      <w:r>
-        <w:rPr>
-          <w:noProof/>
-        </w:rPr>
-        <w:t>9</w:t>
-      </w:r>
-      <w:r>
-        <w:rPr>
-          <w:noProof/>
-        </w:rPr>
-        <w:fldChar w:fldCharType="end"/>
-      </w:r>
+      <w:fldSimple w:instr=" SEQ Hình_1. \* ARABIC ">
+        <w:r>
+          <w:rPr>
+            <w:noProof/>
+          </w:rPr>
+          <w:t>9</w:t>
+        </w:r>
+      </w:fldSimple>
       <w:r>
         <w:t>: Mạng lưới P2P không cấu trúc</w:t>
       </w:r>
-      <w:bookmarkEnd w:id="25"/>
+      <w:bookmarkEnd w:id="24"/>
     </w:p>
     <w:p>
       <w:pPr>
@@ -5822,54 +5699,54 @@
       <w:pPr>
         <w:pStyle w:val="Heading2"/>
       </w:pPr>
-      <w:bookmarkStart w:id="26" w:name="_Toc32738800"/>
+      <w:bookmarkStart w:id="25" w:name="_Toc32738800"/>
       <w:r>
         <w:t>1.5. Mining:</w:t>
       </w:r>
+      <w:bookmarkEnd w:id="25"/>
+    </w:p>
+    <w:p>
+      <w:r>
+        <w:t xml:space="preserve">- Một block trong blockchain lưu trữ không chỉ một giao dịch(transaction) mà lưu trữ rất nhiều giao dịch. </w:t>
+      </w:r>
+    </w:p>
+    <w:p>
+      <w:r>
+        <w:t>- Như đã đề cập ở mục 1.1 thì một block sẽ lưu trữ 3 thông tin quan trọng là dữ liệu, mã băm hiện tại, mã băm của block liền trướ</w:t>
+      </w:r>
+      <w:r>
+        <w:t xml:space="preserve">c. Một tham số khác  bên trong block chưa được nói đến đó là </w:t>
+      </w:r>
+      <w:r>
+        <w:rPr>
+          <w:b/>
+        </w:rPr>
+        <w:t>Nonce</w:t>
+      </w:r>
+      <w:r>
+        <w:t xml:space="preserve">. </w:t>
+      </w:r>
+    </w:p>
+    <w:p>
+      <w:r>
+        <w:t>- Nonce là từ viết tắt của “Number only used once”</w:t>
+      </w:r>
+      <w:r>
+        <w:t>.</w:t>
+      </w:r>
+    </w:p>
+    <w:p>
+      <w:pPr>
+        <w:pStyle w:val="Heading3"/>
+      </w:pPr>
+      <w:bookmarkStart w:id="26" w:name="_Toc32738801"/>
+      <w:r>
+        <w:t xml:space="preserve">1.5.1. Cách một </w:t>
+      </w:r>
+      <w:r>
+        <w:t>Mining làm việc với Nonce:</w:t>
+      </w:r>
       <w:bookmarkEnd w:id="26"/>
-    </w:p>
-    <w:p>
-      <w:r>
-        <w:t xml:space="preserve">- Một block trong blockchain lưu trữ không chỉ một giao dịch(transaction) mà lưu trữ rất nhiều giao dịch. </w:t>
-      </w:r>
-    </w:p>
-    <w:p>
-      <w:r>
-        <w:t>- Như đã đề cập ở mục 1.1 thì một block sẽ lưu trữ 3 thông tin quan trọng là dữ liệu, mã băm hiện tại, mã băm của block liền trướ</w:t>
-      </w:r>
-      <w:r>
-        <w:t xml:space="preserve">c. Một tham số khác  bên trong block chưa được nói đến đó là </w:t>
-      </w:r>
-      <w:r>
-        <w:rPr>
-          <w:b/>
-        </w:rPr>
-        <w:t>Nonce</w:t>
-      </w:r>
-      <w:r>
-        <w:t xml:space="preserve">. </w:t>
-      </w:r>
-    </w:p>
-    <w:p>
-      <w:r>
-        <w:t>- Nonce là từ viết tắt của “Number only used once”</w:t>
-      </w:r>
-      <w:r>
-        <w:t>.</w:t>
-      </w:r>
-    </w:p>
-    <w:p>
-      <w:pPr>
-        <w:pStyle w:val="Heading3"/>
-      </w:pPr>
-      <w:bookmarkStart w:id="27" w:name="_Toc32738801"/>
-      <w:r>
-        <w:t xml:space="preserve">1.5.1. Cách một </w:t>
-      </w:r>
-      <w:r>
-        <w:t>Mining làm việc với Nonce:</w:t>
-      </w:r>
-      <w:bookmarkEnd w:id="27"/>
     </w:p>
     <w:p>
       <w:pPr>
@@ -5926,38 +5803,25 @@
       <w:pPr>
         <w:pStyle w:val="Caption"/>
       </w:pPr>
-      <w:bookmarkStart w:id="28" w:name="_Toc32744768"/>
+      <w:bookmarkStart w:id="27" w:name="_Toc32744768"/>
       <w:r>
         <w:t xml:space="preserve">Hình 1. </w:t>
       </w:r>
-      <w:r>
-        <w:fldChar w:fldCharType="begin"/>
-      </w:r>
-      <w:r>
-        <w:instrText xml:space="preserve"> SEQ Hình_1. \* ARABIC </w:instrText>
-      </w:r>
-      <w:r>
-        <w:fldChar w:fldCharType="separate"/>
-      </w:r>
-      <w:r>
-        <w:rPr>
-          <w:noProof/>
-        </w:rPr>
-        <w:t>10</w:t>
-      </w:r>
-      <w:r>
-        <w:rPr>
-          <w:noProof/>
-        </w:rPr>
-        <w:fldChar w:fldCharType="end"/>
-      </w:r>
+      <w:fldSimple w:instr=" SEQ Hình_1. \* ARABIC ">
+        <w:r>
+          <w:rPr>
+            <w:noProof/>
+          </w:rPr>
+          <w:t>10</w:t>
+        </w:r>
+      </w:fldSimple>
       <w:r>
         <w:t xml:space="preserve">: Một block </w:t>
       </w:r>
       <w:r>
         <w:t>đầy đủ thông số cần thiết</w:t>
       </w:r>
-      <w:bookmarkEnd w:id="28"/>
+      <w:bookmarkEnd w:id="27"/>
     </w:p>
     <w:p/>
     <w:p>
@@ -6055,58 +5919,45 @@
       <w:pPr>
         <w:pStyle w:val="Caption"/>
       </w:pPr>
-      <w:bookmarkStart w:id="29" w:name="_Toc32744769"/>
+      <w:bookmarkStart w:id="28" w:name="_Toc32744769"/>
       <w:r>
         <w:t xml:space="preserve">Hình 1. </w:t>
       </w:r>
-      <w:r>
-        <w:fldChar w:fldCharType="begin"/>
-      </w:r>
-      <w:r>
-        <w:instrText xml:space="preserve"> SEQ Hình_1. \* ARABIC </w:instrText>
-      </w:r>
-      <w:r>
-        <w:fldChar w:fldCharType="separate"/>
-      </w:r>
-      <w:r>
-        <w:rPr>
-          <w:noProof/>
-        </w:rPr>
-        <w:t>11</w:t>
-      </w:r>
-      <w:r>
-        <w:rPr>
-          <w:noProof/>
-        </w:rPr>
-        <w:fldChar w:fldCharType="end"/>
-      </w:r>
+      <w:fldSimple w:instr=" SEQ Hình_1. \* ARABIC ">
+        <w:r>
+          <w:rPr>
+            <w:noProof/>
+          </w:rPr>
+          <w:t>11</w:t>
+        </w:r>
+      </w:fldSimple>
       <w:r>
         <w:t xml:space="preserve">: </w:t>
       </w:r>
       <w:r>
         <w:t>Một ví dụ về mã băm thỏa và không thỏa việc tạo ra mã băm của hệ thống</w:t>
       </w:r>
+      <w:bookmarkEnd w:id="28"/>
+    </w:p>
+    <w:p>
+      <w:pPr>
+        <w:keepNext/>
+      </w:pPr>
+    </w:p>
+    <w:p>
+      <w:r>
+        <w:t>- Như ví dụ phía trên thì chỉ có mã băm cuối cùng có đủ số lượng bit 0 thỏa với yêu cầu của hệ thống mới được thêm block vào hệ thống.</w:t>
+      </w:r>
+    </w:p>
+    <w:p>
+      <w:pPr>
+        <w:pStyle w:val="Heading2"/>
+      </w:pPr>
+      <w:bookmarkStart w:id="29" w:name="_Toc32738802"/>
+      <w:r>
+        <w:t>1.6. Hệ thống chịu lỗi Byzantine:</w:t>
+      </w:r>
       <w:bookmarkEnd w:id="29"/>
-    </w:p>
-    <w:p>
-      <w:pPr>
-        <w:keepNext/>
-      </w:pPr>
-    </w:p>
-    <w:p>
-      <w:r>
-        <w:t>- Như ví dụ phía trên thì chỉ có mã băm cuối cùng có đủ số lượng bit 0 thỏa với yêu cầu của hệ thống mới được thêm block vào hệ thống.</w:t>
-      </w:r>
-    </w:p>
-    <w:p>
-      <w:pPr>
-        <w:pStyle w:val="Heading2"/>
-      </w:pPr>
-      <w:bookmarkStart w:id="30" w:name="_Toc32738802"/>
-      <w:r>
-        <w:t>1.6. Hệ thống chịu lỗi Byzantine:</w:t>
-      </w:r>
-      <w:bookmarkEnd w:id="30"/>
     </w:p>
     <w:p>
       <w:r>
@@ -6166,7 +6017,6 @@
           <w:id w:val="-1937817229"/>
           <w:citation/>
         </w:sdtPr>
-        <w:sdtEndPr/>
         <w:sdtContent>
           <w:r>
             <w:fldChar w:fldCharType="begin"/>
@@ -6196,7 +6046,6 @@
           <w:id w:val="947508671"/>
           <w:citation/>
         </w:sdtPr>
-        <w:sdtEndPr/>
         <w:sdtContent>
           <w:r>
             <w:fldChar w:fldCharType="begin"/>
@@ -6226,7 +6075,7 @@
       <w:pPr>
         <w:pStyle w:val="Heading2"/>
       </w:pPr>
-      <w:bookmarkStart w:id="31" w:name="_Toc32738803"/>
+      <w:bookmarkStart w:id="30" w:name="_Toc32738803"/>
       <w:r>
         <w:t>1.7. Cơ chế đồng thuận</w:t>
       </w:r>
@@ -6239,7 +6088,7 @@
       <w:r>
         <w:t>):</w:t>
       </w:r>
-      <w:bookmarkEnd w:id="31"/>
+      <w:bookmarkEnd w:id="30"/>
     </w:p>
     <w:p>
       <w:r>
@@ -6332,7 +6181,7 @@
       <w:pPr>
         <w:pStyle w:val="Heading2"/>
       </w:pPr>
-      <w:bookmarkStart w:id="32" w:name="_Toc32738804"/>
+      <w:bookmarkStart w:id="31" w:name="_Toc32738804"/>
       <w:r>
         <w:lastRenderedPageBreak/>
         <w:t>1.8. Mật mã hóa công khai (</w:t>
@@ -6343,47 +6192,47 @@
       <w:r>
         <w:t>):</w:t>
       </w:r>
+      <w:bookmarkEnd w:id="31"/>
+    </w:p>
+    <w:p>
+      <w:r>
+        <w:t xml:space="preserve">- Mật mã hóa công khai(PKC), </w:t>
+      </w:r>
+      <w:r>
+        <w:t>là một dạng mật mã hóa cho phép người sử dụng trao đổi các thông tin mật mà không cần phải trao đổi các khóa chung bí mật trước đó. Điều này được thực hiện bằng cách sử dụng một cặp khóa có quan hệ toán học với nhau là khóa công khai và khóa cá nhân</w:t>
+      </w:r>
+      <w:r>
+        <w:t xml:space="preserve">. </w:t>
+      </w:r>
+    </w:p>
+    <w:p>
+      <w:r>
+        <w:t>- K</w:t>
+      </w:r>
+      <w:r>
+        <w:t>hóa cá nhân phải được giữ bí mật trong khi khóa công khai được phổ biến công khai. Trong 2 khóa, một dùng để mã hóa và khóa còn lại dùng để giải mã. Điều quan trọng đối với hệ thống là không thể tìm ra khóa bí mật nếu chỉ biết khóa công khai</w:t>
+      </w:r>
+      <w:r>
+        <w:t>.</w:t>
+      </w:r>
+    </w:p>
+    <w:p>
+      <w:r>
+        <w:t xml:space="preserve">- Tin nhắn được mã hóa trước khi đưa lên hệ thống blockchain, </w:t>
+      </w:r>
+      <w:r>
+        <w:t>dữ liệu đều vô nghĩa đối với bất kì ai không có khóa bí mật. Điều đó có nghĩa là tấc cả mọi người trong hệ thống blockchain đều tiếp cận được nội dung của tin nhắn nhưng không thể nào hiểu được nội dung đó.</w:t>
+      </w:r>
+    </w:p>
+    <w:p>
+      <w:pPr>
+        <w:pStyle w:val="Heading2"/>
+      </w:pPr>
+      <w:bookmarkStart w:id="32" w:name="_Toc32738805"/>
+      <w:r>
+        <w:t>1.9. Merkle Tree:</w:t>
+      </w:r>
       <w:bookmarkEnd w:id="32"/>
-    </w:p>
-    <w:p>
-      <w:r>
-        <w:t xml:space="preserve">- Mật mã hóa công khai(PKC), </w:t>
-      </w:r>
-      <w:r>
-        <w:t>là một dạng mật mã hóa cho phép người sử dụng trao đổi các thông tin mật mà không cần phải trao đổi các khóa chung bí mật trước đó. Điều này được thực hiện bằng cách sử dụng một cặp khóa có quan hệ toán học với nhau là khóa công khai và khóa cá nhân</w:t>
-      </w:r>
-      <w:r>
-        <w:t xml:space="preserve">. </w:t>
-      </w:r>
-    </w:p>
-    <w:p>
-      <w:r>
-        <w:t>- K</w:t>
-      </w:r>
-      <w:r>
-        <w:t>hóa cá nhân phải được giữ bí mật trong khi khóa công khai được phổ biến công khai. Trong 2 khóa, một dùng để mã hóa và khóa còn lại dùng để giải mã. Điều quan trọng đối với hệ thống là không thể tìm ra khóa bí mật nếu chỉ biết khóa công khai</w:t>
-      </w:r>
-      <w:r>
-        <w:t>.</w:t>
-      </w:r>
-    </w:p>
-    <w:p>
-      <w:r>
-        <w:t xml:space="preserve">- Tin nhắn được mã hóa trước khi đưa lên hệ thống blockchain, </w:t>
-      </w:r>
-      <w:r>
-        <w:t>dữ liệu đều vô nghĩa đối với bất kì ai không có khóa bí mật. Điều đó có nghĩa là tấc cả mọi người trong hệ thống blockchain đều tiếp cận được nội dung của tin nhắn nhưng không thể nào hiểu được nội dung đó.</w:t>
-      </w:r>
-    </w:p>
-    <w:p>
-      <w:pPr>
-        <w:pStyle w:val="Heading2"/>
-      </w:pPr>
-      <w:bookmarkStart w:id="33" w:name="_Toc32738805"/>
-      <w:r>
-        <w:t>1.9. Merkle Tree:</w:t>
-      </w:r>
-      <w:bookmarkEnd w:id="33"/>
     </w:p>
     <w:p>
       <w:r>
@@ -6452,247 +6301,1256 @@
       <w:pPr>
         <w:pStyle w:val="Caption"/>
       </w:pPr>
-      <w:bookmarkStart w:id="34" w:name="_Toc32744770"/>
+      <w:bookmarkStart w:id="33" w:name="_Toc32744770"/>
       <w:r>
         <w:t xml:space="preserve">Hình 1. </w:t>
       </w:r>
-      <w:r>
-        <w:fldChar w:fldCharType="begin"/>
-      </w:r>
-      <w:r>
-        <w:instrText xml:space="preserve"> SEQ Hình_1. \* ARABIC </w:instrText>
-      </w:r>
-      <w:r>
-        <w:fldChar w:fldCharType="separate"/>
-      </w:r>
-      <w:r>
-        <w:rPr>
-          <w:noProof/>
-        </w:rPr>
-        <w:t>12</w:t>
-      </w:r>
-      <w:r>
-        <w:rPr>
-          <w:noProof/>
-        </w:rPr>
-        <w:fldChar w:fldCharType="end"/>
-      </w:r>
+      <w:fldSimple w:instr=" SEQ Hình_1. \* ARABIC ">
+        <w:r>
+          <w:rPr>
+            <w:noProof/>
+          </w:rPr>
+          <w:t>12</w:t>
+        </w:r>
+      </w:fldSimple>
       <w:r>
         <w:t xml:space="preserve">: Cây Merkle </w:t>
       </w:r>
       <w:r>
         <w:t>của các giao dịch A, B, C, D</w:t>
       </w:r>
+      <w:bookmarkEnd w:id="33"/>
+    </w:p>
+    <w:p/>
+    <w:p>
+      <w:pPr>
+        <w:pStyle w:val="Heading1"/>
+      </w:pPr>
+      <w:bookmarkStart w:id="34" w:name="_Toc32738809"/>
+      <w:r>
+        <w:t xml:space="preserve">CHƯƠNG 2: </w:t>
+      </w:r>
+      <w:r>
+        <w:t>ETHEREUM</w:t>
+      </w:r>
       <w:bookmarkEnd w:id="34"/>
     </w:p>
+    <w:p>
+      <w:pPr>
+        <w:pStyle w:val="Heading1"/>
+      </w:pPr>
+      <w:bookmarkStart w:id="35" w:name="_Toc32738810"/>
+      <w:r>
+        <w:t>CHƯƠNG 3: SOLIDITY</w:t>
+      </w:r>
+      <w:bookmarkEnd w:id="35"/>
+    </w:p>
+    <w:p>
+      <w:pPr>
+        <w:pStyle w:val="Heading2"/>
+      </w:pPr>
+      <w:r>
+        <w:t>3.1 Solidity</w:t>
+      </w:r>
+    </w:p>
+    <w:p>
+      <w:r>
+        <w:t>- Smart Contract</w:t>
+      </w:r>
+      <w:r>
+        <w:t xml:space="preserve"> </w:t>
+      </w:r>
+      <w:r>
+        <w:t xml:space="preserve">được phát triển bằng ngôn ngữ gọi là solidity, nó là một loại tĩnh, hỗ trợ kế thừa, có thư viện và các loại phức tạp do người dùng định nghĩa. Solidity chịu ảnh hưởng của c++, Python và Javascript và được thiết kế dành riêng cho máy ảo Ethereum. </w:t>
+      </w:r>
+    </w:p>
+    <w:p>
+      <w:r>
+        <w:t xml:space="preserve">- Mỗi tệp tin được cấu trúc theo cách sau. Điều bắt buộc là xác định phiên bản pragma giới hạn phiên bản của trình duyệt biên dịch sẽ được sử dụng. </w:t>
+      </w:r>
+      <w:r>
+        <w:t xml:space="preserve">Cú pháp của câu lệnh nhập rất giống với JavaScript ES6. </w:t>
+      </w:r>
+      <w:r>
+        <w:t>Imports</w:t>
+      </w:r>
+      <w:r>
+        <w:t xml:space="preserve"> nếu có, được theo sau bởi </w:t>
+      </w:r>
+      <w:r>
+        <w:t>mô tả</w:t>
+      </w:r>
+      <w:r>
+        <w:t xml:space="preserve"> hợp đồng thông minh. Sau khi biên dịch trình biên dịch tạo Giao diện nhị phân ứng dụng cho hợp đồ</w:t>
+      </w:r>
+      <w:r>
+        <w:t xml:space="preserve">ng. ABI </w:t>
+      </w:r>
+      <w:r>
+        <w:t>là một bộ siêu dữ liệu mô tả cách tương tác với hợp đồng. ABI thường được lưu trữ trong mộ</w:t>
+      </w:r>
+      <w:r>
+        <w:t>t b</w:t>
+      </w:r>
+      <w:r>
+        <w:t>iểu mẫu JSON</w:t>
+      </w:r>
+      <w:r>
+        <w:t>.</w:t>
+      </w:r>
+    </w:p>
+    <w:p>
+      <w:pPr>
+        <w:pStyle w:val="Heading2"/>
+      </w:pPr>
+      <w:r>
+        <w:lastRenderedPageBreak/>
+        <w:t>3.2 Contruct Structure</w:t>
+      </w:r>
+    </w:p>
+    <w:p>
+      <w:r>
+        <w:t xml:space="preserve">- </w:t>
+      </w:r>
+      <w:r>
+        <w:t>Hợp đồng trong Solidity tương tự như các lớp trong các ngôn ngữ hướng đối tượng. Mỗi hợp đồng có thể chứ</w:t>
+      </w:r>
+      <w:r>
+        <w:t xml:space="preserve">a các khai báo các </w:t>
+      </w:r>
+      <w:r>
+        <w:t>trạng thái</w:t>
+      </w:r>
+      <w:r>
+        <w:t xml:space="preserve"> </w:t>
+      </w:r>
+      <w:r>
+        <w:t>biến</w:t>
+      </w:r>
+      <w:r>
+        <w:t xml:space="preserve">, hàm, </w:t>
+      </w:r>
+      <w:r>
+        <w:t>hàm</w:t>
+      </w:r>
+      <w:r>
+        <w:t xml:space="preserve">  tự ghi</w:t>
+      </w:r>
+      <w:r>
+        <w:t>, sự kiện, kiểu cấu trúc và kiểu enum. Hợp đồng cũng có thể mở rộng các hợp đồng khác.</w:t>
+      </w:r>
+    </w:p>
+    <w:p>
+      <w:pPr>
+        <w:rPr>
+          <w:b/>
+        </w:rPr>
+      </w:pPr>
+      <w:r>
+        <w:rPr>
+          <w:b/>
+        </w:rPr>
+        <w:t>State</w:t>
+      </w:r>
+      <w:r>
+        <w:t xml:space="preserve"> </w:t>
+      </w:r>
+      <w:r>
+        <w:rPr>
+          <w:b/>
+        </w:rPr>
+        <w:t>variables</w:t>
+      </w:r>
+    </w:p>
+    <w:tbl>
+      <w:tblPr>
+        <w:tblStyle w:val="TableGrid"/>
+        <w:tblW w:w="0" w:type="auto"/>
+        <w:tblLook w:val="04A0" w:firstRow="1" w:lastRow="0" w:firstColumn="1" w:lastColumn="0" w:noHBand="0" w:noVBand="1"/>
+      </w:tblPr>
+      <w:tblGrid>
+        <w:gridCol w:w="8608"/>
+      </w:tblGrid>
+      <w:tr>
+        <w:tc>
+          <w:tcPr>
+            <w:tcW w:w="8608" w:type="dxa"/>
+          </w:tcPr>
+          <w:p>
+            <w:r>
+              <w:t>prama solidity ^0.4.23</w:t>
+            </w:r>
+          </w:p>
+          <w:p>
+            <w:r>
+              <w:t>contract Land {</w:t>
+            </w:r>
+          </w:p>
+          <w:p>
+            <w:r>
+              <w:t xml:space="preserve">      address public </w:t>
+            </w:r>
+            <w:r>
+              <w:t>real_estate</w:t>
+            </w:r>
+            <w:r>
+              <w:t>; // state variable</w:t>
+            </w:r>
+          </w:p>
+          <w:p>
+            <w:r>
+              <w:t xml:space="preserve">      //</w:t>
+            </w:r>
+          </w:p>
+          <w:p>
+            <w:r>
+              <w:t>}</w:t>
+            </w:r>
+          </w:p>
+        </w:tc>
+      </w:tr>
+    </w:tbl>
+    <w:p>
+      <w:pPr>
+        <w:rPr>
+          <w:b/>
+        </w:rPr>
+      </w:pPr>
+    </w:p>
+    <w:p>
+      <w:pPr>
+        <w:rPr>
+          <w:b/>
+        </w:rPr>
+      </w:pPr>
+      <w:r>
+        <w:rPr>
+          <w:b/>
+        </w:rPr>
+        <w:t>F</w:t>
+      </w:r>
+      <w:r>
+        <w:rPr>
+          <w:b/>
+        </w:rPr>
+        <w:t>unctions</w:t>
+      </w:r>
+    </w:p>
+    <w:p>
+      <w:r>
+        <w:t>Hàm là các đơn vị thực thi của mã trong một hợp đồng.</w:t>
+      </w:r>
+    </w:p>
+    <w:tbl>
+      <w:tblPr>
+        <w:tblStyle w:val="TableGrid"/>
+        <w:tblW w:w="0" w:type="auto"/>
+        <w:tblLook w:val="04A0" w:firstRow="1" w:lastRow="0" w:firstColumn="1" w:lastColumn="0" w:noHBand="0" w:noVBand="1"/>
+      </w:tblPr>
+      <w:tblGrid>
+        <w:gridCol w:w="8608"/>
+      </w:tblGrid>
+      <w:tr>
+        <w:tc>
+          <w:tcPr>
+            <w:tcW w:w="8608" w:type="dxa"/>
+          </w:tcPr>
+          <w:p>
+            <w:r>
+              <w:t xml:space="preserve">pragma solidity ^0.4.23; </w:t>
+            </w:r>
+          </w:p>
+          <w:p>
+            <w:r>
+              <w:t xml:space="preserve">contract Ballot { </w:t>
+            </w:r>
+          </w:p>
+          <w:p>
+            <w:r>
+              <w:t xml:space="preserve">       </w:t>
+            </w:r>
+            <w:r>
+              <w:t xml:space="preserve">function vote(uint proposal) public { </w:t>
+            </w:r>
+          </w:p>
+          <w:p>
+            <w:r>
+              <w:t xml:space="preserve">        </w:t>
+            </w:r>
+            <w:r>
+              <w:t xml:space="preserve">// Function // ... </w:t>
+            </w:r>
+          </w:p>
+          <w:p>
+            <w:r>
+              <w:t xml:space="preserve">        </w:t>
+            </w:r>
+            <w:r>
+              <w:t xml:space="preserve">} </w:t>
+            </w:r>
+          </w:p>
+          <w:p>
+            <w:r>
+              <w:t>}</w:t>
+            </w:r>
+          </w:p>
+        </w:tc>
+      </w:tr>
+    </w:tbl>
     <w:p/>
     <w:p>
+      <w:r>
+        <w:t xml:space="preserve">- </w:t>
+      </w:r>
+      <w:r>
+        <w:t>Có bốn loại khả năng hiển thị cho các hàm và biến trạng thái: bên ngoài, công khai, nội bộ,</w:t>
+      </w:r>
+      <w:r>
+        <w:t xml:space="preserve"> </w:t>
+      </w:r>
+      <w:r>
+        <w:t xml:space="preserve">riêng tư. </w:t>
+      </w:r>
+      <w:r>
+        <w:t xml:space="preserve">Mặc định là </w:t>
+      </w:r>
+      <w:r>
+        <w:t>công khai</w:t>
+      </w:r>
+      <w:r>
+        <w:t xml:space="preserve">. Đối với các biến trạng thái </w:t>
+      </w:r>
+      <w:r>
+        <w:lastRenderedPageBreak/>
+        <w:t xml:space="preserve">bên ngoài là không thể, mặc định là nội bộ. Các </w:t>
+      </w:r>
+      <w:r>
+        <w:t>hàm</w:t>
+      </w:r>
+      <w:r>
+        <w:t xml:space="preserve"> bên ngoài là một phần của giao diện hợp đồng. Họ có thể được gọi từ các hợp đồ</w:t>
+      </w:r>
+      <w:r>
+        <w:t xml:space="preserve">ng khác </w:t>
+      </w:r>
+      <w:r>
+        <w:t xml:space="preserve">và thông qua các giao dịch, họ không thể được gọi trong nội bộ. </w:t>
+      </w:r>
+      <w:r>
+        <w:t xml:space="preserve">Function public  </w:t>
+      </w:r>
+      <w:r>
+        <w:t>có thể được gọi là cả</w:t>
+      </w:r>
+      <w:r>
+        <w:t xml:space="preserve"> hai </w:t>
+      </w:r>
+      <w:r>
+        <w:t xml:space="preserve">bên ngoài và bên trong, theo mặc định getter được tạo cho biến trạng thái công khai. </w:t>
+      </w:r>
+      <w:r>
+        <w:t xml:space="preserve">Function intenal </w:t>
+      </w:r>
+      <w:r>
+        <w:t xml:space="preserve">và </w:t>
+      </w:r>
+      <w:r>
+        <w:t xml:space="preserve">state variable </w:t>
+      </w:r>
+      <w:r>
+        <w:t xml:space="preserve">chỉ có thể được sử dụng trong </w:t>
+      </w:r>
+      <w:r>
+        <w:t>hàm</w:t>
+      </w:r>
+      <w:r>
+        <w:t xml:space="preserve">và những </w:t>
+      </w:r>
+      <w:r>
+        <w:t>đối tượng</w:t>
+      </w:r>
+      <w:r>
+        <w:t xml:space="preserve"> kế thừa củ</w:t>
+      </w:r>
+      <w:r>
+        <w:t xml:space="preserve">a nó. Function private </w:t>
+      </w:r>
+      <w:r>
+        <w:t xml:space="preserve">và </w:t>
+      </w:r>
+      <w:r>
+        <w:t xml:space="preserve">state variable </w:t>
+      </w:r>
+      <w:r>
+        <w:t xml:space="preserve">chỉ hiển thị với </w:t>
+      </w:r>
+      <w:r>
+        <w:t>hàm</w:t>
+      </w:r>
+      <w:r>
+        <w:t xml:space="preserve"> nơi chúng được xác định.</w:t>
+      </w:r>
+    </w:p>
+    <w:p>
+      <w:pPr>
+        <w:rPr>
+          <w:b/>
+        </w:rPr>
+      </w:pPr>
+      <w:r>
+        <w:rPr>
+          <w:b/>
+        </w:rPr>
+        <w:t>Function modifiers</w:t>
+      </w:r>
+    </w:p>
+    <w:p>
+      <w:r>
+        <w:t>- Function</w:t>
+      </w:r>
+      <w:r>
+        <w:t xml:space="preserve"> </w:t>
+      </w:r>
+      <w:r>
+        <w:t xml:space="preserve">modifiers </w:t>
+      </w:r>
+      <w:r>
+        <w:t>rất giống với khái niệ</w:t>
+      </w:r>
+      <w:r>
+        <w:t>m cài đặt</w:t>
+      </w:r>
+      <w:r>
+        <w:t xml:space="preserve">. Họ </w:t>
+      </w:r>
+      <w:r>
+        <w:t>đóng gói</w:t>
+      </w:r>
+      <w:r>
+        <w:t xml:space="preserve"> hàm</w:t>
+      </w:r>
+      <w:r>
+        <w:t xml:space="preserve"> và thay đổi hành vi của nó. Hình thành điểm thực hiện </w:t>
+      </w:r>
+      <w:r>
+        <w:t xml:space="preserve">hàm </w:t>
+      </w:r>
+      <w:r>
+        <w:t>xem rấ</w:t>
+      </w:r>
+      <w:r>
+        <w:t xml:space="preserve">t </w:t>
+      </w:r>
+      <w:r>
+        <w:t>tương tự như macro</w:t>
+      </w:r>
+      <w:r>
+        <w:t>s</w:t>
+      </w:r>
+      <w:r>
+        <w:t xml:space="preserve">. Mã </w:t>
+      </w:r>
+      <w:r>
+        <w:t xml:space="preserve">hàm </w:t>
+      </w:r>
+      <w:r>
+        <w:t>đóng</w:t>
+      </w:r>
+      <w:r>
+        <w:t xml:space="preserve"> gói được dán vào một trình giữ chỗ trong công cụ sửa đổi </w:t>
+      </w:r>
+      <w:r>
+        <w:t>hàm</w:t>
+      </w:r>
+      <w:r>
+        <w:t>.</w:t>
+      </w:r>
+    </w:p>
+    <w:tbl>
+      <w:tblPr>
+        <w:tblStyle w:val="TableGrid"/>
+        <w:tblW w:w="0" w:type="auto"/>
+        <w:tblLook w:val="04A0" w:firstRow="1" w:lastRow="0" w:firstColumn="1" w:lastColumn="0" w:noHBand="0" w:noVBand="1"/>
+      </w:tblPr>
+      <w:tblGrid>
+        <w:gridCol w:w="8608"/>
+      </w:tblGrid>
+      <w:tr>
+        <w:tc>
+          <w:tcPr>
+            <w:tcW w:w="8608" w:type="dxa"/>
+          </w:tcPr>
+          <w:p>
+            <w:r>
+              <w:t xml:space="preserve">pragma solidity ^0.4.23; </w:t>
+            </w:r>
+          </w:p>
+          <w:p>
+            <w:r>
+              <w:t xml:space="preserve">contract Purchase { </w:t>
+            </w:r>
+          </w:p>
+          <w:p>
+            <w:r>
+              <w:t xml:space="preserve">         </w:t>
+            </w:r>
+            <w:r>
+              <w:t xml:space="preserve">address public seller; </w:t>
+            </w:r>
+          </w:p>
+          <w:p>
+            <w:r>
+              <w:t xml:space="preserve">         </w:t>
+            </w:r>
+            <w:r>
+              <w:t xml:space="preserve">modifier onlySeller() { // Modifier </w:t>
+            </w:r>
+          </w:p>
+          <w:p>
+            <w:r>
+              <w:t xml:space="preserve">                </w:t>
+            </w:r>
+            <w:r>
+              <w:t>require</w:t>
+            </w:r>
+            <w:r>
+              <w:t>(</w:t>
+            </w:r>
+          </w:p>
+          <w:p>
+            <w:r>
+              <w:t xml:space="preserve">                   </w:t>
+            </w:r>
+            <w:r>
+              <w:t xml:space="preserve">msg.sender == seller, </w:t>
+            </w:r>
+          </w:p>
+          <w:p>
+            <w:r>
+              <w:t xml:space="preserve">                    </w:t>
+            </w:r>
+            <w:r>
+              <w:t xml:space="preserve">"Only seller can call this." </w:t>
+            </w:r>
+          </w:p>
+          <w:p>
+            <w:r>
+              <w:t xml:space="preserve">                 </w:t>
+            </w:r>
+            <w:r>
+              <w:t xml:space="preserve">); </w:t>
+            </w:r>
+          </w:p>
+          <w:p>
+            <w:r>
+              <w:t xml:space="preserve">                </w:t>
+            </w:r>
+            <w:r>
+              <w:t xml:space="preserve">_; </w:t>
+            </w:r>
+          </w:p>
+          <w:p>
+            <w:r>
+              <w:t xml:space="preserve">         </w:t>
+            </w:r>
+            <w:r>
+              <w:t xml:space="preserve">} </w:t>
+            </w:r>
+          </w:p>
+          <w:p>
+            <w:r>
+              <w:t xml:space="preserve">          </w:t>
+            </w:r>
+            <w:r>
+              <w:t xml:space="preserve">function abort() public onlySeller { // Modifier usage </w:t>
+            </w:r>
+          </w:p>
+          <w:p>
+            <w:r>
+              <w:lastRenderedPageBreak/>
+              <w:t xml:space="preserve">           </w:t>
+            </w:r>
+            <w:r>
+              <w:t xml:space="preserve">// ... </w:t>
+            </w:r>
+          </w:p>
+          <w:p>
+            <w:r>
+              <w:t xml:space="preserve">         </w:t>
+            </w:r>
+            <w:r>
+              <w:t xml:space="preserve">} </w:t>
+            </w:r>
+          </w:p>
+          <w:p>
+            <w:r>
+              <w:t>}</w:t>
+            </w:r>
+          </w:p>
+        </w:tc>
+      </w:tr>
+    </w:tbl>
+    <w:p/>
+    <w:p>
+      <w:pPr>
+        <w:rPr>
+          <w:b/>
+        </w:rPr>
+      </w:pPr>
+      <w:r>
+        <w:rPr>
+          <w:b/>
+        </w:rPr>
+        <w:t>Events</w:t>
+      </w:r>
+    </w:p>
+    <w:p>
+      <w:r>
+        <w:t xml:space="preserve">- </w:t>
+      </w:r>
+      <w:r>
+        <w:t>Sự kiện cung cấp giao diện cho tính năng ghi nhật ký EVM. Mỗi sự kiện được ghi lại và có thể đượ</w:t>
+      </w:r>
+      <w:r>
+        <w:t xml:space="preserve">c </w:t>
+      </w:r>
+      <w:r>
+        <w:t>truy cập bên ngoài blockchain sau này.</w:t>
+      </w:r>
+    </w:p>
+    <w:tbl>
+      <w:tblPr>
+        <w:tblStyle w:val="TableGrid"/>
+        <w:tblW w:w="0" w:type="auto"/>
+        <w:tblLook w:val="04A0" w:firstRow="1" w:lastRow="0" w:firstColumn="1" w:lastColumn="0" w:noHBand="0" w:noVBand="1"/>
+      </w:tblPr>
+      <w:tblGrid>
+        <w:gridCol w:w="8608"/>
+      </w:tblGrid>
+      <w:tr>
+        <w:tc>
+          <w:tcPr>
+            <w:tcW w:w="8608" w:type="dxa"/>
+          </w:tcPr>
+          <w:p>
+            <w:r>
+              <w:t>pragma solidity ^0.4.23;</w:t>
+            </w:r>
+          </w:p>
+          <w:p>
+            <w:r>
+              <w:t>contract SimpleAuction {</w:t>
+            </w:r>
+          </w:p>
+          <w:p>
+            <w:r>
+              <w:t xml:space="preserve">    event HighestBidIncreased(address bidder, uint amount); // Event</w:t>
+            </w:r>
+          </w:p>
+          <w:p>
+            <w:r>
+              <w:t xml:space="preserve">    function bid() public payable {</w:t>
+            </w:r>
+          </w:p>
+          <w:p>
+            <w:r>
+              <w:t xml:space="preserve">        // ...</w:t>
+            </w:r>
+          </w:p>
+          <w:p>
+            <w:r>
+              <w:t xml:space="preserve">        emit HighestBidIncreased(msg.sender, msg.value); // Triggering event</w:t>
+            </w:r>
+          </w:p>
+          <w:p>
+            <w:r>
+              <w:t xml:space="preserve">    }</w:t>
+            </w:r>
+          </w:p>
+          <w:p>
+            <w:r>
+              <w:t>}</w:t>
+            </w:r>
+          </w:p>
+        </w:tc>
+      </w:tr>
+    </w:tbl>
+    <w:p/>
+    <w:p>
+      <w:pPr>
+        <w:rPr>
+          <w:b/>
+        </w:rPr>
+      </w:pPr>
+      <w:r>
+        <w:rPr>
+          <w:b/>
+        </w:rPr>
+        <w:t>Struct types</w:t>
+      </w:r>
+    </w:p>
+    <w:p>
+      <w:r>
+        <w:rPr>
+          <w:b/>
+        </w:rPr>
+        <w:t xml:space="preserve">- </w:t>
+      </w:r>
+      <w:r>
+        <w:t>Cấu trúc cho phép xác định các biến loại tùy chỉnh bằng cách nhóm các trường khác nhau.</w:t>
+      </w:r>
+    </w:p>
+    <w:tbl>
+      <w:tblPr>
+        <w:tblStyle w:val="TableGrid"/>
+        <w:tblW w:w="0" w:type="auto"/>
+        <w:tblLook w:val="04A0" w:firstRow="1" w:lastRow="0" w:firstColumn="1" w:lastColumn="0" w:noHBand="0" w:noVBand="1"/>
+      </w:tblPr>
+      <w:tblGrid>
+        <w:gridCol w:w="8608"/>
+      </w:tblGrid>
+      <w:tr>
+        <w:tc>
+          <w:tcPr>
+            <w:tcW w:w="8608" w:type="dxa"/>
+          </w:tcPr>
+          <w:p>
+            <w:r>
+              <w:t>pragma solidity ^0.4.23;</w:t>
+            </w:r>
+          </w:p>
+          <w:p>
+            <w:r>
+              <w:t xml:space="preserve">    contract Ballot {</w:t>
+            </w:r>
+          </w:p>
+          <w:p>
+            <w:r>
+              <w:t xml:space="preserve">        struct Voter { // Struct</w:t>
+            </w:r>
+          </w:p>
+          <w:p>
+            <w:r>
+              <w:lastRenderedPageBreak/>
+              <w:t xml:space="preserve">        uint weight;</w:t>
+            </w:r>
+          </w:p>
+          <w:p>
+            <w:r>
+              <w:t xml:space="preserve">        bool voted;</w:t>
+            </w:r>
+          </w:p>
+          <w:p>
+            <w:r>
+              <w:t xml:space="preserve">        address delegate;</w:t>
+            </w:r>
+          </w:p>
+          <w:p>
+            <w:r>
+              <w:t xml:space="preserve">        uint vote;</w:t>
+            </w:r>
+          </w:p>
+          <w:p>
+            <w:r>
+              <w:t xml:space="preserve">    }</w:t>
+            </w:r>
+          </w:p>
+          <w:p>
+            <w:r>
+              <w:t>}</w:t>
+            </w:r>
+          </w:p>
+        </w:tc>
+      </w:tr>
+    </w:tbl>
+    <w:p>
+      <w:pPr>
+        <w:rPr>
+          <w:b/>
+        </w:rPr>
+      </w:pPr>
+    </w:p>
+    <w:p>
+      <w:pPr>
+        <w:rPr>
+          <w:b/>
+        </w:rPr>
+      </w:pPr>
+      <w:r>
+        <w:rPr>
+          <w:b/>
+        </w:rPr>
+        <w:t>Enum types</w:t>
+      </w:r>
+    </w:p>
+    <w:p>
+      <w:r>
+        <w:t xml:space="preserve">- </w:t>
+      </w:r>
+      <w:r>
+        <w:t>Việc liệt kê cho phép tạo các loại tùy chỉnh với tập hợp hữu hạn các giá trị được xác định trước</w:t>
+      </w:r>
+      <w:r>
+        <w:t>.</w:t>
+      </w:r>
+    </w:p>
+    <w:tbl>
+      <w:tblPr>
+        <w:tblStyle w:val="TableGrid"/>
+        <w:tblW w:w="0" w:type="auto"/>
+        <w:tblLook w:val="04A0" w:firstRow="1" w:lastRow="0" w:firstColumn="1" w:lastColumn="0" w:noHBand="0" w:noVBand="1"/>
+      </w:tblPr>
+      <w:tblGrid>
+        <w:gridCol w:w="8608"/>
+      </w:tblGrid>
+      <w:tr>
+        <w:tc>
+          <w:tcPr>
+            <w:tcW w:w="8608" w:type="dxa"/>
+          </w:tcPr>
+          <w:p>
+            <w:r>
+              <w:t xml:space="preserve">pragma solidity ^0.4.23; </w:t>
+            </w:r>
+          </w:p>
+          <w:p>
+            <w:r>
+              <w:t xml:space="preserve">        </w:t>
+            </w:r>
+            <w:r>
+              <w:t xml:space="preserve">contract Purchase { </w:t>
+            </w:r>
+          </w:p>
+          <w:p>
+            <w:r>
+              <w:t xml:space="preserve">                </w:t>
+            </w:r>
+            <w:r>
+              <w:t xml:space="preserve">enum State { Created, Locked, Inactive } // Enum </w:t>
+            </w:r>
+          </w:p>
+          <w:p>
+            <w:r>
+              <w:t>}</w:t>
+            </w:r>
+          </w:p>
+        </w:tc>
+      </w:tr>
+    </w:tbl>
+    <w:p/>
+    <w:p>
+      <w:pPr>
+        <w:pStyle w:val="Heading2"/>
+      </w:pPr>
+      <w:r>
+        <w:t>3.3 Types</w:t>
+      </w:r>
+    </w:p>
+    <w:p>
+      <w:r>
+        <w:t xml:space="preserve">- </w:t>
+      </w:r>
+      <w:r>
+        <w:t>Solidity là một ngôn ngữ</w:t>
+      </w:r>
+      <w:r>
+        <w:t xml:space="preserve"> loại</w:t>
+      </w:r>
+      <w:r>
+        <w:t xml:space="preserve"> tĩnh. Solidity có một hệ thống loại </w:t>
+      </w:r>
+      <w:r>
+        <w:t>đa dạng</w:t>
+      </w:r>
+      <w:r>
+        <w:t>, cung cấp các loại cơ bả</w:t>
+      </w:r>
+      <w:r>
+        <w:t xml:space="preserve">n </w:t>
+      </w:r>
+      <w:r>
+        <w:t>có thể được kết hợp để tạo ra các loại phức tạp.</w:t>
+      </w:r>
+    </w:p>
+    <w:p>
+      <w:pPr>
+        <w:rPr>
+          <w:b/>
+        </w:rPr>
+      </w:pPr>
+      <w:r>
+        <w:rPr>
+          <w:b/>
+        </w:rPr>
+        <w:t>Value types</w:t>
+      </w:r>
+    </w:p>
+    <w:p>
+      <w:r>
+        <w:t xml:space="preserve">- </w:t>
+      </w:r>
+      <w:r>
+        <w:t>Các biến của các loại giá trị luôn được truyền theo giá trị, tức là được sao chép khi chúng được truyề</w:t>
+      </w:r>
+      <w:r>
+        <w:t xml:space="preserve">n </w:t>
+      </w:r>
+      <w:r>
+        <w:t xml:space="preserve">như các </w:t>
+      </w:r>
+      <w:r>
+        <w:t>hàm số</w:t>
+      </w:r>
+      <w:r>
+        <w:t xml:space="preserve"> hoặc trong các biến. Các loại sau đây là loại giá trị</w:t>
+      </w:r>
+      <w:r>
+        <w:t>:</w:t>
+      </w:r>
+    </w:p>
+    <w:p>
+      <w:pPr>
+        <w:pStyle w:val="ListParagraph"/>
+        <w:numPr>
+          <w:ilvl w:val="0"/>
+          <w:numId w:val="19"/>
+        </w:numPr>
+        <w:rPr>
+          <w:b w:val="0"/>
+        </w:rPr>
+      </w:pPr>
+      <w:r>
+        <w:rPr>
+          <w:b w:val="0"/>
+        </w:rPr>
+        <w:t>Booleans</w:t>
+      </w:r>
+    </w:p>
+    <w:p>
+      <w:pPr>
+        <w:pStyle w:val="ListParagraph"/>
+        <w:numPr>
+          <w:ilvl w:val="0"/>
+          <w:numId w:val="19"/>
+        </w:numPr>
+        <w:rPr>
+          <w:b w:val="0"/>
+        </w:rPr>
+      </w:pPr>
+      <w:r>
+        <w:rPr>
+          <w:b w:val="0"/>
+        </w:rPr>
+        <w:lastRenderedPageBreak/>
+        <w:t>Số nguyên - số nguyên có dấu và không dấu có kích thước khác nhau từ int8 đến int256 Số điểm cố định - không được hỗ trợ đầy đủ trong phiên bản 0.4.23, nhưng có thể được khai báo, nhưng không giao</w:t>
+      </w:r>
+    </w:p>
+    <w:p>
+      <w:pPr>
+        <w:pStyle w:val="ListParagraph"/>
+        <w:numPr>
+          <w:ilvl w:val="0"/>
+          <w:numId w:val="19"/>
+        </w:numPr>
+        <w:rPr>
+          <w:b w:val="0"/>
+        </w:rPr>
+      </w:pPr>
+      <w:r>
+        <w:rPr>
+          <w:b w:val="0"/>
+        </w:rPr>
+        <w:t>Địa chỉ - giữ giá trị</w:t>
+      </w:r>
+      <w:r>
+        <w:rPr>
+          <w:b w:val="0"/>
+        </w:rPr>
+        <w:t xml:space="preserve"> 20 byte</w:t>
+      </w:r>
+    </w:p>
+    <w:p>
+      <w:pPr>
+        <w:pStyle w:val="ListParagraph"/>
+        <w:numPr>
+          <w:ilvl w:val="0"/>
+          <w:numId w:val="19"/>
+        </w:numPr>
+        <w:rPr>
+          <w:b w:val="0"/>
+        </w:rPr>
+      </w:pPr>
+      <w:r>
+        <w:rPr>
+          <w:b w:val="0"/>
+        </w:rPr>
+        <w:t>Mảng byte có kích thước cố định</w:t>
+      </w:r>
+    </w:p>
+    <w:p>
+      <w:pPr>
+        <w:pStyle w:val="ListParagraph"/>
+        <w:numPr>
+          <w:ilvl w:val="0"/>
+          <w:numId w:val="19"/>
+        </w:numPr>
+        <w:rPr>
+          <w:b w:val="0"/>
+        </w:rPr>
+      </w:pPr>
+      <w:r>
+        <w:rPr>
+          <w:b w:val="0"/>
+        </w:rPr>
+        <w:t>Địa chỉ chữ</w:t>
+      </w:r>
+    </w:p>
+    <w:p>
+      <w:pPr>
+        <w:pStyle w:val="ListParagraph"/>
+        <w:numPr>
+          <w:ilvl w:val="0"/>
+          <w:numId w:val="19"/>
+        </w:numPr>
+        <w:rPr>
+          <w:b w:val="0"/>
+        </w:rPr>
+      </w:pPr>
+      <w:r>
+        <w:rPr>
+          <w:b w:val="0"/>
+        </w:rPr>
+        <w:t>Chữ hợp lý và số nguyên</w:t>
+      </w:r>
+    </w:p>
+    <w:p>
+      <w:pPr>
+        <w:pStyle w:val="ListParagraph"/>
+        <w:numPr>
+          <w:ilvl w:val="0"/>
+          <w:numId w:val="19"/>
+        </w:numPr>
+        <w:rPr>
+          <w:b w:val="0"/>
+        </w:rPr>
+      </w:pPr>
+      <w:r>
+        <w:rPr>
+          <w:b w:val="0"/>
+        </w:rPr>
+        <w:t>Chuỗi ký tự</w:t>
+      </w:r>
+    </w:p>
+    <w:p>
+      <w:pPr>
+        <w:pStyle w:val="ListParagraph"/>
+        <w:numPr>
+          <w:ilvl w:val="0"/>
+          <w:numId w:val="19"/>
+        </w:numPr>
+        <w:rPr>
+          <w:b w:val="0"/>
+        </w:rPr>
+      </w:pPr>
+      <w:r>
+        <w:rPr>
+          <w:b w:val="0"/>
+        </w:rPr>
+        <w:t>Chữ thập lục phân</w:t>
+      </w:r>
+    </w:p>
+    <w:p>
+      <w:pPr>
+        <w:pStyle w:val="ListParagraph"/>
+        <w:numPr>
+          <w:ilvl w:val="0"/>
+          <w:numId w:val="19"/>
+        </w:numPr>
+        <w:rPr>
+          <w:b w:val="0"/>
+        </w:rPr>
+      </w:pPr>
+      <w:r>
+        <w:rPr>
+          <w:b w:val="0"/>
+        </w:rPr>
+        <w:t>Enums</w:t>
+      </w:r>
+    </w:p>
+    <w:p>
+      <w:pPr>
+        <w:pStyle w:val="ListParagraph"/>
+        <w:numPr>
+          <w:ilvl w:val="0"/>
+          <w:numId w:val="19"/>
+        </w:numPr>
+        <w:rPr>
+          <w:b w:val="0"/>
+        </w:rPr>
+      </w:pPr>
+      <w:r>
+        <w:rPr>
+          <w:b w:val="0"/>
+        </w:rPr>
+        <w:t>Các loại chức năng</w:t>
+      </w:r>
+    </w:p>
+    <w:p>
+      <w:pPr>
+        <w:rPr>
+          <w:b/>
+        </w:rPr>
+      </w:pPr>
+      <w:r>
+        <w:rPr>
+          <w:b/>
+        </w:rPr>
+        <w:t>Reference types</w:t>
+      </w:r>
+    </w:p>
+    <w:p>
+      <w:r>
+        <w:t xml:space="preserve">- </w:t>
+      </w:r>
+      <w:r>
+        <w:t>Các loại phức tạp không phải lúc nào cũng vừa với 256 bit cần độ chính xác cao hơn trong các thao tác vì sao chép chúng rất tốn kém. Ngoài ra, các loại tham chiếu có một thuộc tính bổ sung được gọi là vị trí dữ liệu 14. Nó xác định xem biến của loại này được lưu trữ trong bộ nhớ hoặc lưu trữ. Vị trí dữ liệu ảnh hưởng đến hành vi chuyển nhượng (tạo bản sao độc lập hay không). Có một số loại tham chiếu trong Solidity: mảng động, cấu trúc và ánh xạ. Kiểu ánh xạ có thể được coi là một hàm băm được xây dựng theo cách mà mọi khóa có thể tồn tại và trỏ đến giá trị mặc định mà biểu diễn byte là số không. Khóa trong ánh xạ có thể thuộc bất kỳ loại nào ngoại trừ ánh xạ khác, mảng động, hợp đồng, enum hoặc struct, trong khi giá trị có thể thuộc bất kỳ loại nào kể cả các ánh xạ khác</w:t>
+      </w:r>
+      <w:r>
+        <w:t>.</w:t>
+      </w:r>
+    </w:p>
+    <w:tbl>
+      <w:tblPr>
+        <w:tblStyle w:val="TableGrid"/>
+        <w:tblW w:w="0" w:type="auto"/>
+        <w:tblLook w:val="04A0" w:firstRow="1" w:lastRow="0" w:firstColumn="1" w:lastColumn="0" w:noHBand="0" w:noVBand="1"/>
+      </w:tblPr>
+      <w:tblGrid>
+        <w:gridCol w:w="8608"/>
+      </w:tblGrid>
+      <w:tr>
+        <w:tc>
+          <w:tcPr>
+            <w:tcW w:w="8608" w:type="dxa"/>
+          </w:tcPr>
+          <w:p>
+            <w:r>
+              <w:t xml:space="preserve">pragma solidity ^0.4.23; </w:t>
+            </w:r>
+          </w:p>
+          <w:p>
+            <w:r>
+              <w:t xml:space="preserve">           </w:t>
+            </w:r>
+            <w:r>
+              <w:t xml:space="preserve">contract PropertyEnlistment { </w:t>
+            </w:r>
+          </w:p>
+          <w:p>
+            <w:r>
+              <w:t xml:space="preserve">                  </w:t>
+            </w:r>
+            <w:r>
+              <w:t xml:space="preserve">mapping(string =&gt; Offer) tenantOfferMap; </w:t>
+            </w:r>
+          </w:p>
+          <w:p>
+            <w:r>
+              <w:lastRenderedPageBreak/>
+              <w:t>}</w:t>
+            </w:r>
+          </w:p>
+        </w:tc>
+      </w:tr>
+    </w:tbl>
+    <w:p>
+      <w:pPr>
+        <w:rPr>
+          <w:vertAlign w:val="superscript"/>
+        </w:rPr>
+      </w:pPr>
+      <w:r>
+        <w:lastRenderedPageBreak/>
+        <w:t>Để đọc thêm và các chủ đề nâng cao, tài liệu tham khảo Solidity chính thứ</w:t>
+      </w:r>
+      <w:r>
+        <w:t>c</w:t>
+      </w:r>
+      <w:r>
+        <w:rPr>
+          <w:vertAlign w:val="superscript"/>
+        </w:rPr>
+        <w:t>2</w:t>
+      </w:r>
+    </w:p>
+    <w:p>
+      <w:r>
+        <w:t>đã được kiểm tra.</w:t>
+      </w:r>
+      <w:bookmarkStart w:id="36" w:name="_GoBack"/>
+      <w:bookmarkEnd w:id="36"/>
+    </w:p>
+    <w:p/>
+    <w:p>
       <w:pPr>
         <w:pStyle w:val="Heading1"/>
       </w:pPr>
-      <w:bookmarkStart w:id="35" w:name="_Toc32738809"/>
-      <w:r>
-        <w:t xml:space="preserve">CHƯƠNG 2: </w:t>
-      </w:r>
-      <w:r>
-        <w:t>ETHEREUM</w:t>
-      </w:r>
-      <w:bookmarkEnd w:id="35"/>
-    </w:p>
+      <w:bookmarkStart w:id="37" w:name="_Toc32738811"/>
+      <w:r>
+        <w:t>PHẦN 3: KẾT LUẬN</w:t>
+      </w:r>
+      <w:bookmarkEnd w:id="37"/>
+    </w:p>
+    <w:p>
+      <w:pPr>
+        <w:pStyle w:val="Heading2"/>
+      </w:pPr>
+      <w:bookmarkStart w:id="38" w:name="_Toc32738812"/>
+      <w:r>
+        <w:t>1. Ứng dụng và ý nghĩa của đề tài</w:t>
+      </w:r>
+      <w:bookmarkEnd w:id="38"/>
+    </w:p>
+    <w:p>
+      <w:pPr>
+        <w:pStyle w:val="Heading2"/>
+      </w:pPr>
+      <w:bookmarkStart w:id="39" w:name="_Toc32738813"/>
+      <w:r>
+        <w:t>2. Kết luận chung</w:t>
+      </w:r>
+      <w:bookmarkEnd w:id="39"/>
+    </w:p>
+    <w:p>
+      <w:r>
+        <w:t>3. Câu hỏi cần giải đáp:</w:t>
+      </w:r>
+    </w:p>
+    <w:p>
+      <w:r>
+        <w:t>- Liệu rằng có khả năng phát sinh hai mã hash giống nhau không, khi mà số lượng block quá lớn.</w:t>
+      </w:r>
+    </w:p>
+    <w:p/>
     <w:p>
       <w:pPr>
         <w:pStyle w:val="Heading1"/>
       </w:pPr>
-      <w:bookmarkStart w:id="36" w:name="_Toc32738810"/>
-      <w:r>
-        <w:t>CHƯƠNG 3: SOLIDITY</w:t>
-      </w:r>
-      <w:bookmarkEnd w:id="36"/>
-    </w:p>
-    <w:p>
-      <w:pPr>
-        <w:pStyle w:val="Heading2"/>
-      </w:pPr>
-      <w:r>
-        <w:t>3.1 so</w:t>
-      </w:r>
-    </w:p>
-    <w:p>
-      <w:pPr>
-        <w:pStyle w:val="Heading3"/>
-      </w:pPr>
-      <w:r>
-        <w:t>3.1.1 ddd</w:t>
-      </w:r>
-    </w:p>
-    <w:p/>
-    <w:p>
-      <w:pPr>
-        <w:keepNext/>
-      </w:pPr>
-      <w:r>
-        <w:rPr>
-          <w:noProof/>
-        </w:rPr>
-        <w:lastRenderedPageBreak/>
-        <w:drawing>
-          <wp:inline distT="0" distB="0" distL="0" distR="0" wp14:anchorId="74246F99" wp14:editId="34DA243D">
-            <wp:extent cx="5472430" cy="2731770"/>
-            <wp:effectExtent l="0" t="0" r="0" b="0"/>
-            <wp:docPr id="16" name="Picture 16"/>
-            <wp:cNvGraphicFramePr>
-              <a:graphicFrameLocks xmlns:a="http://schemas.openxmlformats.org/drawingml/2006/main" noChangeAspect="1"/>
-            </wp:cNvGraphicFramePr>
-            <a:graphic xmlns:a="http://schemas.openxmlformats.org/drawingml/2006/main">
-              <a:graphicData uri="http://schemas.openxmlformats.org/drawingml/2006/picture">
-                <pic:pic xmlns:pic="http://schemas.openxmlformats.org/drawingml/2006/picture">
-                  <pic:nvPicPr>
-                    <pic:cNvPr id="16" name="github.JPG"/>
-                    <pic:cNvPicPr/>
-                  </pic:nvPicPr>
-                  <pic:blipFill>
-                    <a:blip r:embed="rId21">
-                      <a:extLst>
-                        <a:ext uri="{28A0092B-C50C-407E-A947-70E740481C1C}">
-                          <a14:useLocalDpi xmlns:a14="http://schemas.microsoft.com/office/drawing/2010/main" val="0"/>
-                        </a:ext>
-                      </a:extLst>
-                    </a:blip>
-                    <a:stretch>
-                      <a:fillRect/>
-                    </a:stretch>
-                  </pic:blipFill>
-                  <pic:spPr>
-                    <a:xfrm>
-                      <a:off x="0" y="0"/>
-                      <a:ext cx="5472430" cy="2731770"/>
-                    </a:xfrm>
-                    <a:prstGeom prst="rect">
-                      <a:avLst/>
-                    </a:prstGeom>
-                  </pic:spPr>
-                </pic:pic>
-              </a:graphicData>
-            </a:graphic>
-          </wp:inline>
-        </w:drawing>
-      </w:r>
-    </w:p>
-    <w:p>
-      <w:pPr>
-        <w:pStyle w:val="Caption"/>
-        <w:jc w:val="both"/>
-      </w:pPr>
-      <w:bookmarkStart w:id="37" w:name="_Toc32744922"/>
-      <w:r>
-        <w:t xml:space="preserve">Hình 3. </w:t>
-      </w:r>
-      <w:fldSimple w:instr=" SEQ Hình_3. \* ARABIC ">
-        <w:r>
-          <w:rPr>
-            <w:noProof/>
-          </w:rPr>
-          <w:t>1</w:t>
-        </w:r>
-      </w:fldSimple>
-      <w:r>
-        <w:t>: github</w:t>
-      </w:r>
-      <w:bookmarkEnd w:id="37"/>
-    </w:p>
-    <w:p/>
-    <w:p/>
-    <w:p>
-      <w:r>
-        <w:t xml:space="preserve">Tgtygtytyhy </w:t>
-      </w:r>
-      <w:sdt>
-        <w:sdtPr>
-          <w:id w:val="-1603329210"/>
-          <w:citation/>
-        </w:sdtPr>
-        <w:sdtContent>
-          <w:r>
-            <w:fldChar w:fldCharType="begin"/>
-          </w:r>
-          <w:r>
-            <w:instrText xml:space="preserve"> CITATION hithubgit19 \l 1033 </w:instrText>
-          </w:r>
-          <w:r>
-            <w:fldChar w:fldCharType="separate"/>
-          </w:r>
-          <w:r>
-            <w:rPr>
-              <w:noProof/>
-            </w:rPr>
-            <w:t>(github, n.d.)</w:t>
-          </w:r>
-          <w:r>
-            <w:fldChar w:fldCharType="end"/>
-          </w:r>
-        </w:sdtContent>
-      </w:sdt>
+      <w:bookmarkStart w:id="40" w:name="_Toc32738814"/>
+      <w:r>
+        <w:t>PHỤ LỤC</w:t>
+      </w:r>
+      <w:bookmarkEnd w:id="40"/>
     </w:p>
     <w:p>
       <w:pPr>
         <w:pStyle w:val="Heading1"/>
       </w:pPr>
-      <w:bookmarkStart w:id="38" w:name="_Toc32738811"/>
-      <w:r>
-        <w:t>PHẦN 3: KẾT LUẬN</w:t>
-      </w:r>
-      <w:bookmarkEnd w:id="38"/>
-    </w:p>
-    <w:p>
-      <w:pPr>
-        <w:pStyle w:val="Heading2"/>
-      </w:pPr>
-      <w:bookmarkStart w:id="39" w:name="_Toc32738812"/>
-      <w:r>
-        <w:t>1. Ứng dụng và ý nghĩa của đề tài</w:t>
-      </w:r>
-      <w:bookmarkEnd w:id="39"/>
-    </w:p>
-    <w:p>
-      <w:pPr>
-        <w:pStyle w:val="Heading2"/>
-      </w:pPr>
-      <w:bookmarkStart w:id="40" w:name="_Toc32738813"/>
-      <w:r>
-        <w:t>2. Kết luận chung</w:t>
-      </w:r>
-      <w:bookmarkEnd w:id="40"/>
-    </w:p>
-    <w:p>
-      <w:r>
-        <w:t>3. Câu hỏi cần giải đáp:</w:t>
-      </w:r>
-    </w:p>
-    <w:p>
-      <w:r>
-        <w:t>- Liệu rằng có khả năng phát sinh hai mã hash giống nhau không, khi mà số lượng block quá lớn.</w:t>
-      </w:r>
-    </w:p>
-    <w:p/>
-    <w:p>
-      <w:pPr>
-        <w:pStyle w:val="Heading1"/>
-      </w:pPr>
-      <w:bookmarkStart w:id="41" w:name="_Toc32738814"/>
-      <w:r>
-        <w:t>PHỤ LỤC</w:t>
+      <w:bookmarkStart w:id="41" w:name="_Toc32738815"/>
+      <w:r>
+        <w:t>TÀI LIỆU THAM KHẢO</w:t>
       </w:r>
       <w:bookmarkEnd w:id="41"/>
-    </w:p>
-    <w:p>
-      <w:pPr>
-        <w:pStyle w:val="Heading1"/>
-      </w:pPr>
-      <w:bookmarkStart w:id="42" w:name="_Toc32738815"/>
-      <w:r>
-        <w:t>TÀI LIỆU THAM KHẢO</w:t>
-      </w:r>
-      <w:bookmarkEnd w:id="42"/>
     </w:p>
     <w:p>
       <w:pPr>
@@ -6744,15 +7602,7 @@
           <w:noProof/>
           <w:u w:val="single"/>
         </w:rPr>
-        <w:t>https://www.binance.vision/blockchain/byzantine-fault-</w:t>
-      </w:r>
-      <w:r>
-        <w:rPr>
-          <w:noProof/>
-          <w:u w:val="single"/>
-        </w:rPr>
-        <w:lastRenderedPageBreak/>
-        <w:t>tolerance-explained</w:t>
+        <w:t>https://www.binance.vision/blockchain/byzantine-fault-tolerance-explained</w:t>
       </w:r>
       <w:r>
         <w:rPr>
@@ -6864,6 +7714,7 @@
         <w:rPr>
           <w:noProof/>
         </w:rPr>
+        <w:lastRenderedPageBreak/>
         <w:t xml:space="preserve">github, n.d. [Online] </w:t>
       </w:r>
       <w:r>
@@ -7076,8 +7927,8 @@
       </w:r>
     </w:p>
     <w:sectPr>
-      <w:headerReference w:type="default" r:id="rId22"/>
-      <w:footerReference w:type="default" r:id="rId23"/>
+      <w:headerReference w:type="default" r:id="rId21"/>
+      <w:footerReference w:type="default" r:id="rId22"/>
       <w:pgSz w:w="11907" w:h="16840" w:code="9"/>
       <w:pgMar w:top="1418" w:right="1588" w:bottom="1418" w:left="1701" w:header="0" w:footer="0" w:gutter="0"/>
       <w:pgNumType w:start="1"/>
@@ -7267,7 +8118,7 @@
             <w:sz w:val="24"/>
             <w:szCs w:val="24"/>
           </w:rPr>
-          <w:t>17</w:t>
+          <w:t>22</w:t>
         </w:r>
         <w:r>
           <w:rPr>
@@ -7998,6 +8849,119 @@
     </w:lvl>
   </w:abstractNum>
   <w:abstractNum w:abstractNumId="5">
+    <w:nsid w:val="4C5C31D2"/>
+    <w:multiLevelType w:val="hybridMultilevel"/>
+    <w:tmpl w:val="E9EE107E"/>
+    <w:lvl w:ilvl="0" w:tplc="04090001">
+      <w:start w:val="1"/>
+      <w:numFmt w:val="bullet"/>
+      <w:lvlText w:val=""/>
+      <w:lvlJc w:val="left"/>
+      <w:pPr>
+        <w:ind w:left="720" w:hanging="360"/>
+      </w:pPr>
+      <w:rPr>
+        <w:rFonts w:ascii="Symbol" w:hAnsi="Symbol" w:hint="default"/>
+      </w:rPr>
+    </w:lvl>
+    <w:lvl w:ilvl="1" w:tplc="04090003" w:tentative="1">
+      <w:start w:val="1"/>
+      <w:numFmt w:val="bullet"/>
+      <w:lvlText w:val="o"/>
+      <w:lvlJc w:val="left"/>
+      <w:pPr>
+        <w:ind w:left="1440" w:hanging="360"/>
+      </w:pPr>
+      <w:rPr>
+        <w:rFonts w:ascii="Courier New" w:hAnsi="Courier New" w:cs="Courier New" w:hint="default"/>
+      </w:rPr>
+    </w:lvl>
+    <w:lvl w:ilvl="2" w:tplc="04090005" w:tentative="1">
+      <w:start w:val="1"/>
+      <w:numFmt w:val="bullet"/>
+      <w:lvlText w:val=""/>
+      <w:lvlJc w:val="left"/>
+      <w:pPr>
+        <w:ind w:left="2160" w:hanging="360"/>
+      </w:pPr>
+      <w:rPr>
+        <w:rFonts w:ascii="Wingdings" w:hAnsi="Wingdings" w:hint="default"/>
+      </w:rPr>
+    </w:lvl>
+    <w:lvl w:ilvl="3" w:tplc="04090001" w:tentative="1">
+      <w:start w:val="1"/>
+      <w:numFmt w:val="bullet"/>
+      <w:lvlText w:val=""/>
+      <w:lvlJc w:val="left"/>
+      <w:pPr>
+        <w:ind w:left="2880" w:hanging="360"/>
+      </w:pPr>
+      <w:rPr>
+        <w:rFonts w:ascii="Symbol" w:hAnsi="Symbol" w:hint="default"/>
+      </w:rPr>
+    </w:lvl>
+    <w:lvl w:ilvl="4" w:tplc="04090003" w:tentative="1">
+      <w:start w:val="1"/>
+      <w:numFmt w:val="bullet"/>
+      <w:lvlText w:val="o"/>
+      <w:lvlJc w:val="left"/>
+      <w:pPr>
+        <w:ind w:left="3600" w:hanging="360"/>
+      </w:pPr>
+      <w:rPr>
+        <w:rFonts w:ascii="Courier New" w:hAnsi="Courier New" w:cs="Courier New" w:hint="default"/>
+      </w:rPr>
+    </w:lvl>
+    <w:lvl w:ilvl="5" w:tplc="04090005" w:tentative="1">
+      <w:start w:val="1"/>
+      <w:numFmt w:val="bullet"/>
+      <w:lvlText w:val=""/>
+      <w:lvlJc w:val="left"/>
+      <w:pPr>
+        <w:ind w:left="4320" w:hanging="360"/>
+      </w:pPr>
+      <w:rPr>
+        <w:rFonts w:ascii="Wingdings" w:hAnsi="Wingdings" w:hint="default"/>
+      </w:rPr>
+    </w:lvl>
+    <w:lvl w:ilvl="6" w:tplc="04090001" w:tentative="1">
+      <w:start w:val="1"/>
+      <w:numFmt w:val="bullet"/>
+      <w:lvlText w:val=""/>
+      <w:lvlJc w:val="left"/>
+      <w:pPr>
+        <w:ind w:left="5040" w:hanging="360"/>
+      </w:pPr>
+      <w:rPr>
+        <w:rFonts w:ascii="Symbol" w:hAnsi="Symbol" w:hint="default"/>
+      </w:rPr>
+    </w:lvl>
+    <w:lvl w:ilvl="7" w:tplc="04090003" w:tentative="1">
+      <w:start w:val="1"/>
+      <w:numFmt w:val="bullet"/>
+      <w:lvlText w:val="o"/>
+      <w:lvlJc w:val="left"/>
+      <w:pPr>
+        <w:ind w:left="5760" w:hanging="360"/>
+      </w:pPr>
+      <w:rPr>
+        <w:rFonts w:ascii="Courier New" w:hAnsi="Courier New" w:cs="Courier New" w:hint="default"/>
+      </w:rPr>
+    </w:lvl>
+    <w:lvl w:ilvl="8" w:tplc="04090005" w:tentative="1">
+      <w:start w:val="1"/>
+      <w:numFmt w:val="bullet"/>
+      <w:lvlText w:val=""/>
+      <w:lvlJc w:val="left"/>
+      <w:pPr>
+        <w:ind w:left="6480" w:hanging="360"/>
+      </w:pPr>
+      <w:rPr>
+        <w:rFonts w:ascii="Wingdings" w:hAnsi="Wingdings" w:hint="default"/>
+      </w:rPr>
+    </w:lvl>
+  </w:abstractNum>
+  <w:abstractNum w:abstractNumId="6">
     <w:nsid w:val="4F1F139E"/>
     <w:multiLevelType w:val="multilevel"/>
     <w:tmpl w:val="9DFE8CE8"/>
@@ -8110,7 +9074,7 @@
       </w:rPr>
     </w:lvl>
   </w:abstractNum>
-  <w:abstractNum w:abstractNumId="6">
+  <w:abstractNum w:abstractNumId="7">
     <w:nsid w:val="5DD5022C"/>
     <w:multiLevelType w:val="multilevel"/>
     <w:tmpl w:val="00063596"/>
@@ -8223,7 +9187,7 @@
       </w:rPr>
     </w:lvl>
   </w:abstractNum>
-  <w:abstractNum w:abstractNumId="7">
+  <w:abstractNum w:abstractNumId="8">
     <w:nsid w:val="5DEA2204"/>
     <w:multiLevelType w:val="multilevel"/>
     <w:tmpl w:val="33A6B076"/>
@@ -8309,7 +9273,7 @@
       </w:pPr>
     </w:lvl>
   </w:abstractNum>
-  <w:abstractNum w:abstractNumId="8">
+  <w:abstractNum w:abstractNumId="9">
     <w:nsid w:val="5E7756E8"/>
     <w:multiLevelType w:val="hybridMultilevel"/>
     <w:tmpl w:val="92786E58"/>
@@ -8421,7 +9385,7 @@
       </w:rPr>
     </w:lvl>
   </w:abstractNum>
-  <w:abstractNum w:abstractNumId="9">
+  <w:abstractNum w:abstractNumId="10">
     <w:nsid w:val="5E8E48B6"/>
     <w:multiLevelType w:val="hybridMultilevel"/>
     <w:tmpl w:val="711A7AB4"/>
@@ -8534,7 +9498,7 @@
       </w:rPr>
     </w:lvl>
   </w:abstractNum>
-  <w:abstractNum w:abstractNumId="10">
+  <w:abstractNum w:abstractNumId="11">
     <w:nsid w:val="5F016CC7"/>
     <w:multiLevelType w:val="hybridMultilevel"/>
     <w:tmpl w:val="CA62B7B0"/>
@@ -8623,7 +9587,7 @@
       </w:pPr>
     </w:lvl>
   </w:abstractNum>
-  <w:abstractNum w:abstractNumId="11">
+  <w:abstractNum w:abstractNumId="12">
     <w:nsid w:val="611355AA"/>
     <w:multiLevelType w:val="hybridMultilevel"/>
     <w:tmpl w:val="F1CE2278"/>
@@ -8735,7 +9699,7 @@
       </w:rPr>
     </w:lvl>
   </w:abstractNum>
-  <w:abstractNum w:abstractNumId="12">
+  <w:abstractNum w:abstractNumId="13">
     <w:nsid w:val="61D33372"/>
     <w:multiLevelType w:val="hybridMultilevel"/>
     <w:tmpl w:val="6BAC4758"/>
@@ -8847,7 +9811,120 @@
       </w:rPr>
     </w:lvl>
   </w:abstractNum>
-  <w:abstractNum w:abstractNumId="13">
+  <w:abstractNum w:abstractNumId="14">
+    <w:nsid w:val="6AB44511"/>
+    <w:multiLevelType w:val="hybridMultilevel"/>
+    <w:tmpl w:val="A9CC8AA0"/>
+    <w:lvl w:ilvl="0" w:tplc="04090001">
+      <w:start w:val="1"/>
+      <w:numFmt w:val="bullet"/>
+      <w:lvlText w:val=""/>
+      <w:lvlJc w:val="left"/>
+      <w:pPr>
+        <w:ind w:left="720" w:hanging="360"/>
+      </w:pPr>
+      <w:rPr>
+        <w:rFonts w:ascii="Symbol" w:hAnsi="Symbol" w:hint="default"/>
+      </w:rPr>
+    </w:lvl>
+    <w:lvl w:ilvl="1" w:tplc="04090003" w:tentative="1">
+      <w:start w:val="1"/>
+      <w:numFmt w:val="bullet"/>
+      <w:lvlText w:val="o"/>
+      <w:lvlJc w:val="left"/>
+      <w:pPr>
+        <w:ind w:left="1440" w:hanging="360"/>
+      </w:pPr>
+      <w:rPr>
+        <w:rFonts w:ascii="Courier New" w:hAnsi="Courier New" w:cs="Courier New" w:hint="default"/>
+      </w:rPr>
+    </w:lvl>
+    <w:lvl w:ilvl="2" w:tplc="04090005" w:tentative="1">
+      <w:start w:val="1"/>
+      <w:numFmt w:val="bullet"/>
+      <w:lvlText w:val=""/>
+      <w:lvlJc w:val="left"/>
+      <w:pPr>
+        <w:ind w:left="2160" w:hanging="360"/>
+      </w:pPr>
+      <w:rPr>
+        <w:rFonts w:ascii="Wingdings" w:hAnsi="Wingdings" w:hint="default"/>
+      </w:rPr>
+    </w:lvl>
+    <w:lvl w:ilvl="3" w:tplc="04090001" w:tentative="1">
+      <w:start w:val="1"/>
+      <w:numFmt w:val="bullet"/>
+      <w:lvlText w:val=""/>
+      <w:lvlJc w:val="left"/>
+      <w:pPr>
+        <w:ind w:left="2880" w:hanging="360"/>
+      </w:pPr>
+      <w:rPr>
+        <w:rFonts w:ascii="Symbol" w:hAnsi="Symbol" w:hint="default"/>
+      </w:rPr>
+    </w:lvl>
+    <w:lvl w:ilvl="4" w:tplc="04090003" w:tentative="1">
+      <w:start w:val="1"/>
+      <w:numFmt w:val="bullet"/>
+      <w:lvlText w:val="o"/>
+      <w:lvlJc w:val="left"/>
+      <w:pPr>
+        <w:ind w:left="3600" w:hanging="360"/>
+      </w:pPr>
+      <w:rPr>
+        <w:rFonts w:ascii="Courier New" w:hAnsi="Courier New" w:cs="Courier New" w:hint="default"/>
+      </w:rPr>
+    </w:lvl>
+    <w:lvl w:ilvl="5" w:tplc="04090005" w:tentative="1">
+      <w:start w:val="1"/>
+      <w:numFmt w:val="bullet"/>
+      <w:lvlText w:val=""/>
+      <w:lvlJc w:val="left"/>
+      <w:pPr>
+        <w:ind w:left="4320" w:hanging="360"/>
+      </w:pPr>
+      <w:rPr>
+        <w:rFonts w:ascii="Wingdings" w:hAnsi="Wingdings" w:hint="default"/>
+      </w:rPr>
+    </w:lvl>
+    <w:lvl w:ilvl="6" w:tplc="04090001" w:tentative="1">
+      <w:start w:val="1"/>
+      <w:numFmt w:val="bullet"/>
+      <w:lvlText w:val=""/>
+      <w:lvlJc w:val="left"/>
+      <w:pPr>
+        <w:ind w:left="5040" w:hanging="360"/>
+      </w:pPr>
+      <w:rPr>
+        <w:rFonts w:ascii="Symbol" w:hAnsi="Symbol" w:hint="default"/>
+      </w:rPr>
+    </w:lvl>
+    <w:lvl w:ilvl="7" w:tplc="04090003" w:tentative="1">
+      <w:start w:val="1"/>
+      <w:numFmt w:val="bullet"/>
+      <w:lvlText w:val="o"/>
+      <w:lvlJc w:val="left"/>
+      <w:pPr>
+        <w:ind w:left="5760" w:hanging="360"/>
+      </w:pPr>
+      <w:rPr>
+        <w:rFonts w:ascii="Courier New" w:hAnsi="Courier New" w:cs="Courier New" w:hint="default"/>
+      </w:rPr>
+    </w:lvl>
+    <w:lvl w:ilvl="8" w:tplc="04090005" w:tentative="1">
+      <w:start w:val="1"/>
+      <w:numFmt w:val="bullet"/>
+      <w:lvlText w:val=""/>
+      <w:lvlJc w:val="left"/>
+      <w:pPr>
+        <w:ind w:left="6480" w:hanging="360"/>
+      </w:pPr>
+      <w:rPr>
+        <w:rFonts w:ascii="Wingdings" w:hAnsi="Wingdings" w:hint="default"/>
+      </w:rPr>
+    </w:lvl>
+  </w:abstractNum>
+  <w:abstractNum w:abstractNumId="15">
     <w:nsid w:val="723411CE"/>
     <w:multiLevelType w:val="multilevel"/>
     <w:tmpl w:val="5F10691C"/>
@@ -8960,7 +10037,7 @@
       </w:rPr>
     </w:lvl>
   </w:abstractNum>
-  <w:abstractNum w:abstractNumId="14">
+  <w:abstractNum w:abstractNumId="16">
     <w:nsid w:val="783848DE"/>
     <w:multiLevelType w:val="hybridMultilevel"/>
     <w:tmpl w:val="5AD4E518"/>
@@ -9073,7 +10150,7 @@
       </w:rPr>
     </w:lvl>
   </w:abstractNum>
-  <w:abstractNum w:abstractNumId="15">
+  <w:abstractNum w:abstractNumId="17">
     <w:nsid w:val="7DAC0B60"/>
     <w:multiLevelType w:val="hybridMultilevel"/>
     <w:tmpl w:val="5BAA0C6E"/>
@@ -9186,7 +10263,7 @@
       </w:rPr>
     </w:lvl>
   </w:abstractNum>
-  <w:abstractNum w:abstractNumId="16">
+  <w:abstractNum w:abstractNumId="18">
     <w:nsid w:val="7EB66E0F"/>
     <w:multiLevelType w:val="hybridMultilevel"/>
     <w:tmpl w:val="1516464C"/>
@@ -9303,52 +10380,58 @@
     <w:abstractNumId w:val="1"/>
   </w:num>
   <w:num w:numId="2">
-    <w:abstractNumId w:val="7"/>
+    <w:abstractNumId w:val="8"/>
   </w:num>
   <w:num w:numId="3">
-    <w:abstractNumId w:val="14"/>
+    <w:abstractNumId w:val="16"/>
   </w:num>
   <w:num w:numId="4">
-    <w:abstractNumId w:val="15"/>
+    <w:abstractNumId w:val="17"/>
   </w:num>
   <w:num w:numId="5">
-    <w:abstractNumId w:val="16"/>
+    <w:abstractNumId w:val="18"/>
   </w:num>
   <w:num w:numId="6">
     <w:abstractNumId w:val="0"/>
   </w:num>
   <w:num w:numId="7">
-    <w:abstractNumId w:val="9"/>
+    <w:abstractNumId w:val="10"/>
   </w:num>
   <w:num w:numId="8">
-    <w:abstractNumId w:val="10"/>
+    <w:abstractNumId w:val="11"/>
   </w:num>
   <w:num w:numId="9">
-    <w:abstractNumId w:val="12"/>
+    <w:abstractNumId w:val="13"/>
   </w:num>
   <w:num w:numId="10">
-    <w:abstractNumId w:val="5"/>
+    <w:abstractNumId w:val="6"/>
   </w:num>
   <w:num w:numId="11">
-    <w:abstractNumId w:val="13"/>
+    <w:abstractNumId w:val="15"/>
   </w:num>
   <w:num w:numId="12">
-    <w:abstractNumId w:val="6"/>
+    <w:abstractNumId w:val="7"/>
   </w:num>
   <w:num w:numId="13">
     <w:abstractNumId w:val="3"/>
   </w:num>
   <w:num w:numId="14">
-    <w:abstractNumId w:val="8"/>
+    <w:abstractNumId w:val="9"/>
   </w:num>
   <w:num w:numId="15">
     <w:abstractNumId w:val="2"/>
   </w:num>
   <w:num w:numId="16">
-    <w:abstractNumId w:val="11"/>
+    <w:abstractNumId w:val="12"/>
   </w:num>
   <w:num w:numId="17">
     <w:abstractNumId w:val="4"/>
+  </w:num>
+  <w:num w:numId="18">
+    <w:abstractNumId w:val="14"/>
+  </w:num>
+  <w:num w:numId="19">
+    <w:abstractNumId w:val="5"/>
   </w:num>
 </w:numbering>
 </file>
@@ -9840,7 +10923,6 @@
   <w:style w:type="character" w:default="1" w:styleId="DefaultParagraphFont">
     <w:name w:val="Default Paragraph Font"/>
     <w:uiPriority w:val="1"/>
-    <w:semiHidden/>
     <w:unhideWhenUsed/>
   </w:style>
   <w:style w:type="table" w:default="1" w:styleId="TableNormal">
@@ -10632,7 +11714,7 @@
 </file>
 
 <file path=customXml/itemProps1.xml><?xml version="1.0" encoding="utf-8"?>
-<ds:datastoreItem xmlns:ds="http://schemas.openxmlformats.org/officeDocument/2006/customXml" ds:itemID="{13745182-7654-4440-A2F3-79790F590CF3}">
+<ds:datastoreItem xmlns:ds="http://schemas.openxmlformats.org/officeDocument/2006/customXml" ds:itemID="{F53FD164-4A76-4EF4-8E6C-E7BBE70CCD4F}">
   <ds:schemaRefs>
     <ds:schemaRef ds:uri="http://schemas.openxmlformats.org/officeDocument/2006/bibliography"/>
   </ds:schemaRefs>

</xml_diff>

<commit_message>
Thêm hàm main cho app
</commit_message>
<xml_diff>
--- a/report1.docx
+++ b/report1.docx
@@ -1677,6 +1677,7 @@
       <w:sdtPr>
         <w:rPr>
           <w:rFonts w:ascii="Times New Roman" w:eastAsia="Calibri" w:hAnsi="Times New Roman" w:cs="DejaVu Sans"/>
+          <w:caps w:val="0"/>
           <w:color w:val="auto"/>
           <w:sz w:val="28"/>
           <w:szCs w:val="22"/>
@@ -1691,7 +1692,6 @@
         <w:rPr>
           <w:b/>
           <w:bCs/>
-          <w:caps w:val="0"/>
           <w:noProof/>
         </w:rPr>
       </w:sdtEndPr>
@@ -4146,6 +4146,7 @@
           <w:id w:val="1755545382"/>
           <w:citation/>
         </w:sdtPr>
+        <w:sdtEndPr/>
         <w:sdtContent>
           <w:r>
             <w:fldChar w:fldCharType="begin"/>
@@ -4214,6 +4215,7 @@
           <w:id w:val="-209567718"/>
           <w:citation/>
         </w:sdtPr>
+        <w:sdtEndPr/>
         <w:sdtContent>
           <w:r>
             <w:fldChar w:fldCharType="begin"/>
@@ -4325,14 +4327,27 @@
       <w:r>
         <w:t xml:space="preserve">Hình 1. </w:t>
       </w:r>
-      <w:fldSimple w:instr=" SEQ Hình_1. \* ARABIC ">
-        <w:r>
-          <w:rPr>
-            <w:noProof/>
-          </w:rPr>
-          <w:t>1</w:t>
-        </w:r>
-      </w:fldSimple>
+      <w:r>
+        <w:fldChar w:fldCharType="begin"/>
+      </w:r>
+      <w:r>
+        <w:instrText xml:space="preserve"> SEQ Hình_1. \* ARABIC </w:instrText>
+      </w:r>
+      <w:r>
+        <w:fldChar w:fldCharType="separate"/>
+      </w:r>
+      <w:r>
+        <w:rPr>
+          <w:noProof/>
+        </w:rPr>
+        <w:t>1</w:t>
+      </w:r>
+      <w:r>
+        <w:rPr>
+          <w:noProof/>
+        </w:rPr>
+        <w:fldChar w:fldCharType="end"/>
+      </w:r>
       <w:r>
         <w:t xml:space="preserve"> Cấu tạo của một block</w:t>
       </w:r>
@@ -4417,14 +4432,27 @@
       <w:r>
         <w:t xml:space="preserve">Hình 1. </w:t>
       </w:r>
-      <w:fldSimple w:instr=" SEQ Hình_1. \* ARABIC ">
-        <w:r>
-          <w:rPr>
-            <w:noProof/>
-          </w:rPr>
-          <w:t>2</w:t>
-        </w:r>
-      </w:fldSimple>
+      <w:r>
+        <w:fldChar w:fldCharType="begin"/>
+      </w:r>
+      <w:r>
+        <w:instrText xml:space="preserve"> SEQ Hình_1. \* ARABIC </w:instrText>
+      </w:r>
+      <w:r>
+        <w:fldChar w:fldCharType="separate"/>
+      </w:r>
+      <w:r>
+        <w:rPr>
+          <w:noProof/>
+        </w:rPr>
+        <w:t>2</w:t>
+      </w:r>
+      <w:r>
+        <w:rPr>
+          <w:noProof/>
+        </w:rPr>
+        <w:fldChar w:fldCharType="end"/>
+      </w:r>
       <w:r>
         <w:t>: Cấu tạo của một Genesis Block</w:t>
       </w:r>
@@ -4505,14 +4533,27 @@
       <w:r>
         <w:t xml:space="preserve">Hình 1. </w:t>
       </w:r>
-      <w:fldSimple w:instr=" SEQ Hình_1. \* ARABIC ">
-        <w:r>
-          <w:rPr>
-            <w:noProof/>
-          </w:rPr>
-          <w:t>3</w:t>
-        </w:r>
-      </w:fldSimple>
+      <w:r>
+        <w:fldChar w:fldCharType="begin"/>
+      </w:r>
+      <w:r>
+        <w:instrText xml:space="preserve"> SEQ Hình_1. \* ARABIC </w:instrText>
+      </w:r>
+      <w:r>
+        <w:fldChar w:fldCharType="separate"/>
+      </w:r>
+      <w:r>
+        <w:rPr>
+          <w:noProof/>
+        </w:rPr>
+        <w:t>3</w:t>
+      </w:r>
+      <w:r>
+        <w:rPr>
+          <w:noProof/>
+        </w:rPr>
+        <w:fldChar w:fldCharType="end"/>
+      </w:r>
       <w:r>
         <w:t>: Mối liên kết giữa 2 block</w:t>
       </w:r>
@@ -4634,14 +4675,30 @@
       <w:r>
         <w:t xml:space="preserve">Hình 1. </w:t>
       </w:r>
-      <w:fldSimple w:instr=" SEQ Hình_1. \* ARABIC ">
-        <w:r>
-          <w:rPr>
-            <w:noProof/>
-          </w:rPr>
-          <w:t>4</w:t>
-        </w:r>
-      </w:fldSimple>
+      <w:r>
+        <w:fldChar w:fldCharType="begin"/>
+      </w:r>
+      <w:r>
+        <w:instrText xml:space="preserve"> SEQ Hình_1</w:instrText>
+      </w:r>
+      <w:r>
+        <w:instrText xml:space="preserve">. \* ARABIC </w:instrText>
+      </w:r>
+      <w:r>
+        <w:fldChar w:fldCharType="separate"/>
+      </w:r>
+      <w:r>
+        <w:rPr>
+          <w:noProof/>
+        </w:rPr>
+        <w:t>4</w:t>
+      </w:r>
+      <w:r>
+        <w:rPr>
+          <w:noProof/>
+        </w:rPr>
+        <w:fldChar w:fldCharType="end"/>
+      </w:r>
       <w:r>
         <w:t xml:space="preserve">: Sự tương quan giữa dấu vân </w:t>
       </w:r>
@@ -4782,6 +4839,7 @@
           <w:id w:val="-1859491977"/>
           <w:citation/>
         </w:sdtPr>
+        <w:sdtEndPr/>
         <w:sdtContent>
           <w:r>
             <w:fldChar w:fldCharType="begin"/>
@@ -4923,14 +4981,27 @@
       <w:r>
         <w:t xml:space="preserve">Hình 1. </w:t>
       </w:r>
-      <w:fldSimple w:instr=" SEQ Hình_1. \* ARABIC ">
-        <w:r>
-          <w:rPr>
-            <w:noProof/>
-          </w:rPr>
-          <w:t>5</w:t>
-        </w:r>
-      </w:fldSimple>
+      <w:r>
+        <w:fldChar w:fldCharType="begin"/>
+      </w:r>
+      <w:r>
+        <w:instrText xml:space="preserve"> SEQ Hình_1. \* ARABIC </w:instrText>
+      </w:r>
+      <w:r>
+        <w:fldChar w:fldCharType="separate"/>
+      </w:r>
+      <w:r>
+        <w:rPr>
+          <w:noProof/>
+        </w:rPr>
+        <w:t>5</w:t>
+      </w:r>
+      <w:r>
+        <w:rPr>
+          <w:noProof/>
+        </w:rPr>
+        <w:fldChar w:fldCharType="end"/>
+      </w:r>
       <w:r>
         <w:t>: Giao dịch mua truyền thống</w:t>
       </w:r>
@@ -5102,6 +5173,7 @@
           <w:id w:val="1546246336"/>
           <w:citation/>
         </w:sdtPr>
+        <w:sdtEndPr/>
         <w:sdtContent>
           <w:r>
             <w:fldChar w:fldCharType="begin"/>
@@ -5210,14 +5282,27 @@
       <w:r>
         <w:t xml:space="preserve">Hình 1. </w:t>
       </w:r>
-      <w:fldSimple w:instr=" SEQ Hình_1. \* ARABIC ">
-        <w:r>
-          <w:rPr>
-            <w:noProof/>
-          </w:rPr>
-          <w:t>6</w:t>
-        </w:r>
-      </w:fldSimple>
+      <w:r>
+        <w:fldChar w:fldCharType="begin"/>
+      </w:r>
+      <w:r>
+        <w:instrText xml:space="preserve"> SEQ Hình_1. \* ARABIC </w:instrText>
+      </w:r>
+      <w:r>
+        <w:fldChar w:fldCharType="separate"/>
+      </w:r>
+      <w:r>
+        <w:rPr>
+          <w:noProof/>
+        </w:rPr>
+        <w:t>6</w:t>
+      </w:r>
+      <w:r>
+        <w:rPr>
+          <w:noProof/>
+        </w:rPr>
+        <w:fldChar w:fldCharType="end"/>
+      </w:r>
       <w:r>
         <w:t>: Một block bị kẻ gian sửa đổi</w:t>
       </w:r>
@@ -5317,14 +5402,27 @@
       <w:r>
         <w:t xml:space="preserve">Hình 1. </w:t>
       </w:r>
-      <w:fldSimple w:instr=" SEQ Hình_1. \* ARABIC ">
-        <w:r>
-          <w:rPr>
-            <w:noProof/>
-          </w:rPr>
-          <w:t>7</w:t>
-        </w:r>
-      </w:fldSimple>
+      <w:r>
+        <w:fldChar w:fldCharType="begin"/>
+      </w:r>
+      <w:r>
+        <w:instrText xml:space="preserve"> SEQ Hình_1. \* ARABIC </w:instrText>
+      </w:r>
+      <w:r>
+        <w:fldChar w:fldCharType="separate"/>
+      </w:r>
+      <w:r>
+        <w:rPr>
+          <w:noProof/>
+        </w:rPr>
+        <w:t>7</w:t>
+      </w:r>
+      <w:r>
+        <w:rPr>
+          <w:noProof/>
+        </w:rPr>
+        <w:fldChar w:fldCharType="end"/>
+      </w:r>
       <w:r>
         <w:t>: Hệ thống mạng lưới P2P</w:t>
       </w:r>
@@ -5420,14 +5518,27 @@
       <w:r>
         <w:t xml:space="preserve">Hình 1. </w:t>
       </w:r>
-      <w:fldSimple w:instr=" SEQ Hình_1. \* ARABIC ">
-        <w:r>
-          <w:rPr>
-            <w:noProof/>
-          </w:rPr>
-          <w:t>8</w:t>
-        </w:r>
-      </w:fldSimple>
+      <w:r>
+        <w:fldChar w:fldCharType="begin"/>
+      </w:r>
+      <w:r>
+        <w:instrText xml:space="preserve"> SEQ Hình_1. \* ARABIC </w:instrText>
+      </w:r>
+      <w:r>
+        <w:fldChar w:fldCharType="separate"/>
+      </w:r>
+      <w:r>
+        <w:rPr>
+          <w:noProof/>
+        </w:rPr>
+        <w:t>8</w:t>
+      </w:r>
+      <w:r>
+        <w:rPr>
+          <w:noProof/>
+        </w:rPr>
+        <w:fldChar w:fldCharType="end"/>
+      </w:r>
       <w:r>
         <w:t>: Hệ thống mạng P2P phát hiện sự tấn công</w:t>
       </w:r>
@@ -5541,14 +5652,27 @@
       <w:r>
         <w:t xml:space="preserve">Hình 1. </w:t>
       </w:r>
-      <w:fldSimple w:instr=" SEQ Hình_1. \* ARABIC ">
-        <w:r>
-          <w:rPr>
-            <w:noProof/>
-          </w:rPr>
-          <w:t>9</w:t>
-        </w:r>
-      </w:fldSimple>
+      <w:r>
+        <w:fldChar w:fldCharType="begin"/>
+      </w:r>
+      <w:r>
+        <w:instrText xml:space="preserve"> SEQ Hình_1. \* ARABIC </w:instrText>
+      </w:r>
+      <w:r>
+        <w:fldChar w:fldCharType="separate"/>
+      </w:r>
+      <w:r>
+        <w:rPr>
+          <w:noProof/>
+        </w:rPr>
+        <w:t>9</w:t>
+      </w:r>
+      <w:r>
+        <w:rPr>
+          <w:noProof/>
+        </w:rPr>
+        <w:fldChar w:fldCharType="end"/>
+      </w:r>
       <w:r>
         <w:t>: Mạng lưới P2P không cấu trúc</w:t>
       </w:r>
@@ -5991,14 +6115,27 @@
       <w:r>
         <w:t xml:space="preserve">Hình 1. </w:t>
       </w:r>
-      <w:fldSimple w:instr=" SEQ Hình_1. \* ARABIC ">
-        <w:r>
-          <w:rPr>
-            <w:noProof/>
-          </w:rPr>
-          <w:t>10</w:t>
-        </w:r>
-      </w:fldSimple>
+      <w:r>
+        <w:fldChar w:fldCharType="begin"/>
+      </w:r>
+      <w:r>
+        <w:instrText xml:space="preserve"> SEQ Hình_1. \* ARABIC </w:instrText>
+      </w:r>
+      <w:r>
+        <w:fldChar w:fldCharType="separate"/>
+      </w:r>
+      <w:r>
+        <w:rPr>
+          <w:noProof/>
+        </w:rPr>
+        <w:t>10</w:t>
+      </w:r>
+      <w:r>
+        <w:rPr>
+          <w:noProof/>
+        </w:rPr>
+        <w:fldChar w:fldCharType="end"/>
+      </w:r>
       <w:r>
         <w:t xml:space="preserve">: Một block </w:t>
       </w:r>
@@ -6123,14 +6260,27 @@
       <w:r>
         <w:t xml:space="preserve">Hình 1. </w:t>
       </w:r>
-      <w:fldSimple w:instr=" SEQ Hình_1. \* ARABIC ">
-        <w:r>
-          <w:rPr>
-            <w:noProof/>
-          </w:rPr>
-          <w:t>11</w:t>
-        </w:r>
-      </w:fldSimple>
+      <w:r>
+        <w:fldChar w:fldCharType="begin"/>
+      </w:r>
+      <w:r>
+        <w:instrText xml:space="preserve"> SEQ Hình_1. \* ARABIC </w:instrText>
+      </w:r>
+      <w:r>
+        <w:fldChar w:fldCharType="separate"/>
+      </w:r>
+      <w:r>
+        <w:rPr>
+          <w:noProof/>
+        </w:rPr>
+        <w:t>11</w:t>
+      </w:r>
+      <w:r>
+        <w:rPr>
+          <w:noProof/>
+        </w:rPr>
+        <w:fldChar w:fldCharType="end"/>
+      </w:r>
       <w:r>
         <w:t xml:space="preserve">: </w:t>
       </w:r>
@@ -6217,6 +6367,7 @@
           <w:id w:val="-1937817229"/>
           <w:citation/>
         </w:sdtPr>
+        <w:sdtEndPr/>
         <w:sdtContent>
           <w:r>
             <w:fldChar w:fldCharType="begin"/>
@@ -6246,6 +6397,7 @@
           <w:id w:val="947508671"/>
           <w:citation/>
         </w:sdtPr>
+        <w:sdtEndPr/>
         <w:sdtContent>
           <w:r>
             <w:fldChar w:fldCharType="begin"/>
@@ -6529,14 +6681,27 @@
       <w:r>
         <w:t xml:space="preserve">Hình 1. </w:t>
       </w:r>
-      <w:fldSimple w:instr=" SEQ Hình_1. \* ARABIC ">
-        <w:r>
-          <w:rPr>
-            <w:noProof/>
-          </w:rPr>
-          <w:t>12</w:t>
-        </w:r>
-      </w:fldSimple>
+      <w:r>
+        <w:fldChar w:fldCharType="begin"/>
+      </w:r>
+      <w:r>
+        <w:instrText xml:space="preserve"> SEQ Hình_1. \* ARABIC </w:instrText>
+      </w:r>
+      <w:r>
+        <w:fldChar w:fldCharType="separate"/>
+      </w:r>
+      <w:r>
+        <w:rPr>
+          <w:noProof/>
+        </w:rPr>
+        <w:t>12</w:t>
+      </w:r>
+      <w:r>
+        <w:rPr>
+          <w:noProof/>
+        </w:rPr>
+        <w:fldChar w:fldCharType="end"/>
+      </w:r>
       <w:r>
         <w:t xml:space="preserve">: Cây Merkle </w:t>
       </w:r>
@@ -6585,22 +6750,19 @@
         <w:t>2.1. Tiền tệ:</w:t>
       </w:r>
     </w:p>
-    <w:p>
-      <w:bookmarkStart w:id="34" w:name="_GoBack"/>
+    <w:p/>
+    <w:p>
+      <w:pPr>
+        <w:pStyle w:val="Heading1"/>
+      </w:pPr>
+      <w:bookmarkStart w:id="34" w:name="_Toc32738809"/>
+      <w:r>
+        <w:t xml:space="preserve">CHƯƠNG 2: </w:t>
+      </w:r>
+      <w:r>
+        <w:t>ETHEREUM</w:t>
+      </w:r>
       <w:bookmarkEnd w:id="34"/>
-    </w:p>
-    <w:p>
-      <w:pPr>
-        <w:pStyle w:val="Heading1"/>
-      </w:pPr>
-      <w:bookmarkStart w:id="35" w:name="_Toc32738809"/>
-      <w:r>
-        <w:t xml:space="preserve">CHƯƠNG 2: </w:t>
-      </w:r>
-      <w:r>
-        <w:t>ETHEREUM</w:t>
-      </w:r>
-      <w:bookmarkEnd w:id="35"/>
     </w:p>
     <w:p>
       <w:pPr>
@@ -6646,6 +6808,23 @@
       </w:r>
     </w:p>
     <w:p>
+      <w:r>
+        <w:t xml:space="preserve">- Có 2 loại tài khoản: tài khoản thuộc sở hữu bên </w:t>
+      </w:r>
+      <w:proofErr w:type="gramStart"/>
+      <w:r>
+        <w:t>ngoài(</w:t>
+      </w:r>
+      <w:proofErr w:type="gramEnd"/>
+      <w:r>
+        <w:t>Externally owned account); tài khoản hợp đồng(Contract account).</w:t>
+      </w:r>
+    </w:p>
+    <w:p>
+      <w:bookmarkStart w:id="35" w:name="_GoBack"/>
+      <w:bookmarkEnd w:id="35"/>
+    </w:p>
+    <w:p>
       <w:pPr>
         <w:pStyle w:val="Heading1"/>
       </w:pPr>
@@ -6785,6 +6964,7 @@
         <w:rPr>
           <w:b/>
         </w:rPr>
+        <w:lastRenderedPageBreak/>
         <w:t>State</w:t>
       </w:r>
       <w:r>
@@ -6818,7 +6998,6 @@
           </w:p>
           <w:p>
             <w:r>
-              <w:lastRenderedPageBreak/>
               <w:t>contract Land {</w:t>
             </w:r>
           </w:p>
@@ -6997,7 +7176,11 @@
         <w:t xml:space="preserve">state variable </w:t>
       </w:r>
       <w:r>
-        <w:t xml:space="preserve">chỉ có thể được sử dụng trong </w:t>
+        <w:t xml:space="preserve">chỉ có thể </w:t>
+      </w:r>
+      <w:r>
+        <w:lastRenderedPageBreak/>
+        <w:t xml:space="preserve">được sử dụng trong </w:t>
       </w:r>
       <w:r>
         <w:t>hàm</w:t>
@@ -7045,7 +7228,6 @@
     </w:p>
     <w:p>
       <w:r>
-        <w:lastRenderedPageBreak/>
         <w:t>- Function modifiers rất giống với khái niệm cài đặt. Họ đóng gói</w:t>
       </w:r>
       <w:r>
@@ -7214,6 +7396,7 @@
     </w:p>
     <w:p>
       <w:r>
+        <w:lastRenderedPageBreak/>
         <w:t xml:space="preserve">- </w:t>
       </w:r>
       <w:r>
@@ -7242,7 +7425,6 @@
           </w:tcPr>
           <w:p>
             <w:r>
-              <w:lastRenderedPageBreak/>
               <w:t>pragma solidity ^0.4.23;</w:t>
             </w:r>
           </w:p>
@@ -7365,6 +7547,7 @@
           </w:p>
           <w:p>
             <w:r>
+              <w:lastRenderedPageBreak/>
               <w:t>}</w:t>
             </w:r>
           </w:p>
@@ -7388,7 +7571,6 @@
         <w:rPr>
           <w:b/>
         </w:rPr>
-        <w:lastRenderedPageBreak/>
         <w:t>Enum types</w:t>
       </w:r>
     </w:p>
@@ -7627,6 +7809,7 @@
         <w:rPr>
           <w:b w:val="0"/>
         </w:rPr>
+        <w:lastRenderedPageBreak/>
         <w:t>Chuỗi ký tự</w:t>
       </w:r>
     </w:p>
@@ -7663,7 +7846,6 @@
         <w:rPr>
           <w:b w:val="0"/>
         </w:rPr>
-        <w:lastRenderedPageBreak/>
         <w:t>Enums</w:t>
       </w:r>
     </w:p>
@@ -7795,6 +7977,7 @@
       </w:pPr>
       <w:bookmarkStart w:id="37" w:name="_Toc32738811"/>
       <w:r>
+        <w:lastRenderedPageBreak/>
         <w:t>PHẦN 3: KẾT LUẬN</w:t>
       </w:r>
       <w:bookmarkEnd w:id="37"/>
@@ -7831,7 +8014,6 @@
     </w:p>
     <w:p>
       <w:r>
-        <w:lastRenderedPageBreak/>
         <w:t>- Liệu rằng có khả năng phát sinh hai mã hash giống nhau không, khi mà số lượng block quá lớn.</w:t>
       </w:r>
     </w:p>
@@ -8095,6 +8277,7 @@
         <w:rPr>
           <w:noProof/>
         </w:rPr>
+        <w:lastRenderedPageBreak/>
         <w:t xml:space="preserve">Vaidya, K., n.d. </w:t>
       </w:r>
       <w:r>
@@ -8186,7 +8369,6 @@
         <w:rPr>
           <w:noProof/>
         </w:rPr>
-        <w:lastRenderedPageBreak/>
         <w:t xml:space="preserve">www.binance.visio, n.d. </w:t>
       </w:r>
       <w:r>
@@ -8422,7 +8604,7 @@
             <w:sz w:val="24"/>
             <w:szCs w:val="24"/>
           </w:rPr>
-          <w:t>24</w:t>
+          <w:t>23</w:t>
         </w:r>
         <w:r>
           <w:rPr>
@@ -12020,7 +12202,7 @@
 </file>
 
 <file path=customXml/itemProps1.xml><?xml version="1.0" encoding="utf-8"?>
-<ds:datastoreItem xmlns:ds="http://schemas.openxmlformats.org/officeDocument/2006/customXml" ds:itemID="{04AF8C5B-B5EA-4386-869F-E1E24A586051}">
+<ds:datastoreItem xmlns:ds="http://schemas.openxmlformats.org/officeDocument/2006/customXml" ds:itemID="{13FCDD8F-B964-46D6-8C14-0B365766893F}">
   <ds:schemaRefs>
     <ds:schemaRef ds:uri="http://schemas.openxmlformats.org/officeDocument/2006/bibliography"/>
   </ds:schemaRefs>

</xml_diff>

<commit_message>
Viết xong docs cho phần ethereum
</commit_message>
<xml_diff>
--- a/report1.docx
+++ b/report1.docx
@@ -4013,14 +4013,100 @@
       </w:pPr>
       <w:bookmarkStart w:id="2" w:name="_Toc32738786"/>
       <w:r>
-        <w:t>1. Lý do chọn đề tài</w:t>
+        <w:t>1.</w:t>
+      </w:r>
+      <w:r>
+        <w:t>1</w:t>
+      </w:r>
+      <w:r>
+        <w:t xml:space="preserve"> </w:t>
       </w:r>
       <w:bookmarkEnd w:id="2"/>
+      <w:r>
+        <w:t>Đặt vấn đề</w:t>
+      </w:r>
+    </w:p>
+    <w:p>
+      <w:r>
+        <w:t>Cho đến thời điểm hiện tại thì việc mua bán bất động sản vẫn theo hình thức truyền thống. Đó là trong quá trình mua bán bất động sản vẫn tồn tại một bên thứ ba là người môi giớ</w:t>
+      </w:r>
+      <w:r>
+        <w:t>i, giấy tờ pháp lý, chứng từ, bên thứ ba tin cậ</w:t>
+      </w:r>
+      <w:r>
+        <w:t xml:space="preserve">y, ngân hàng. Bên cạnh đó, quá trình để hoàn tất việc mua bán bất động sản thường tốn khá nhiều thời gian, và một số thông tin không minh bạch và toàn vẹn, vấn đề trốn thuế vẫn còn xảy ra cũng như cung cấp những thông tin sai lệnh cho cơ quan thuế. </w:t>
+      </w:r>
+    </w:p>
+    <w:p>
+      <w:r>
+        <w:t xml:space="preserve">Quá trình mua bán diễn ra chậm cơ bản là do nhiều lý do như quá trình xác nhận lặp đi lặp lại, quá trình xác nhận được kí trên giấy và cần được gửi đi xác nhận. Xác nhận tài liệu làm thủ công, có thể xảy ra sai xót, sửa chữa. Hoàn toàn có thể xảy ra sự gian lận và tham nhũng. Tấc cả những quá trình này làm chi phí giao dịch cao và tốn thời gian. </w:t>
+      </w:r>
+    </w:p>
+    <w:p>
+      <w:r>
+        <w:t>Một ngôi nhà, một miếng đất nếu có giá phải chăng thì rất quan trọng đối với người mua, đặt biệt là những người có thu nhập trung bình và thấp.</w:t>
+      </w:r>
     </w:p>
     <w:p>
       <w:pPr>
         <w:pStyle w:val="Heading2"/>
       </w:pPr>
+      <w:r>
+        <w:t>1.</w:t>
+      </w:r>
+      <w:r>
+        <w:t xml:space="preserve">2. </w:t>
+      </w:r>
+      <w:r>
+        <w:rPr>
+          <w:rStyle w:val="Heading2Char"/>
+          <w:b/>
+        </w:rPr>
+        <w:t>Mục đích của nghiên cứu:</w:t>
+      </w:r>
+    </w:p>
+    <w:p>
+      <w:r>
+        <w:t>Đưa ra một bản hợp đồng thông minh dựa vào nền tảng blockchain. Nhằm mục đích giảm chi phí giao dịch, không cần vai trò của bên trung gian tin cậy, và đảm bảo được sự minh bạch trong quá trình giao dịch cũng như chống tham nhũng.</w:t>
+      </w:r>
+    </w:p>
+    <w:p>
+      <w:pPr>
+        <w:pStyle w:val="Heading2"/>
+      </w:pPr>
+      <w:r>
+        <w:t>1.3. Phạm vi của nghiên cứu:</w:t>
+      </w:r>
+    </w:p>
+    <w:p>
+      <w:r>
+        <w:t>Mô hình phát triển được dựa trên: Cơ sở dữ liệu MySQL, Truffle framework, Java Servlet, JSP, Web3j, Ethereum test, Solidity.</w:t>
+      </w:r>
+    </w:p>
+    <w:p>
+      <w:pPr>
+        <w:pStyle w:val="Heading2"/>
+      </w:pPr>
+      <w:r>
+        <w:t>1.4. Giả định được sử dụng:</w:t>
+      </w:r>
+    </w:p>
+    <w:p>
+      <w:r>
+        <w:t>Chính phủ chấp nhận việc sử dụng tiền điện tử.</w:t>
+      </w:r>
+    </w:p>
+    <w:p/>
+    <w:p>
+      <w:pPr>
+        <w:keepNext/>
+      </w:pPr>
+    </w:p>
+    <w:p/>
+    <w:p>
+      <w:pPr>
+        <w:pStyle w:val="Heading2"/>
+      </w:pPr>
       <w:bookmarkStart w:id="3" w:name="_Toc32738787"/>
       <w:r>
         <w:t>2. Mục đích nghiên cứu</w:t>
@@ -4033,15 +4119,7 @@
       </w:pPr>
       <w:bookmarkStart w:id="4" w:name="_Toc32738788"/>
       <w:r>
-        <w:t xml:space="preserve">3. Đối tượng và phạm </w:t>
-      </w:r>
-      <w:proofErr w:type="gramStart"/>
-      <w:r>
-        <w:t>vi</w:t>
-      </w:r>
-      <w:proofErr w:type="gramEnd"/>
-      <w:r>
-        <w:t xml:space="preserve"> nghiên cứu</w:t>
+        <w:t>3. Đối tượng và phạm vi nghiên cứu</w:t>
       </w:r>
       <w:bookmarkEnd w:id="4"/>
     </w:p>
@@ -4146,7 +4224,6 @@
           <w:id w:val="1755545382"/>
           <w:citation/>
         </w:sdtPr>
-        <w:sdtEndPr/>
         <w:sdtContent>
           <w:r>
             <w:fldChar w:fldCharType="begin"/>
@@ -4169,15 +4246,7 @@
         </w:sdtContent>
       </w:sdt>
       <w:r>
-        <w:t xml:space="preserve"> </w:t>
-      </w:r>
-      <w:proofErr w:type="gramStart"/>
-      <w:r>
-        <w:t>được</w:t>
-      </w:r>
-      <w:proofErr w:type="gramEnd"/>
-      <w:r>
-        <w:t xml:space="preserve"> giới thiệ</w:t>
+        <w:t xml:space="preserve"> được giới thiệ</w:t>
       </w:r>
       <w:r>
         <w:t xml:space="preserve">u vào năm 1991 đã đễ xuất sử dụng chứ ký số, băm tài liệu để tăng khả năng bảo mật cho tài liệu truyền đi trên internet. </w:t>
@@ -4197,15 +4266,7 @@
         <w:t xml:space="preserve"> các block</w:t>
       </w:r>
       <w:r>
-        <w:t xml:space="preserve"> được lưu liên tục </w:t>
-      </w:r>
-      <w:proofErr w:type="gramStart"/>
-      <w:r>
-        <w:t>theo</w:t>
-      </w:r>
-      <w:proofErr w:type="gramEnd"/>
-      <w:r>
-        <w:t xml:space="preserve"> thờ</w:t>
+        <w:t xml:space="preserve"> được lưu liên tục theo thờ</w:t>
       </w:r>
       <w:r>
         <w:t>i gian, các block này được liên kết với nhau và bảo mật sử dụng mật mã.</w:t>
@@ -4215,7 +4276,6 @@
           <w:id w:val="-209567718"/>
           <w:citation/>
         </w:sdtPr>
-        <w:sdtEndPr/>
         <w:sdtContent>
           <w:r>
             <w:fldChar w:fldCharType="begin"/>
@@ -4255,15 +4315,7 @@
         <w:t xml:space="preserve">mã hash của block liền trước, mã hash hiện tại. Ngay tại lúc này, ta xem hash như một </w:t>
       </w:r>
       <w:r>
-        <w:t xml:space="preserve">dấu vân </w:t>
-      </w:r>
-      <w:proofErr w:type="gramStart"/>
-      <w:r>
-        <w:t>tay</w:t>
-      </w:r>
-      <w:proofErr w:type="gramEnd"/>
-      <w:r>
-        <w:t>, nghĩa là một mã hash là duy nhất và đại diện cho một cá thể.</w:t>
+        <w:t>dấu vân tay, nghĩa là một mã hash là duy nhất và đại diện cho một cá thể.</w:t>
       </w:r>
     </w:p>
     <w:p>
@@ -4277,7 +4329,7 @@
         </w:rPr>
         <w:lastRenderedPageBreak/>
         <w:drawing>
-          <wp:inline distT="0" distB="0" distL="0" distR="0" wp14:anchorId="3DEAE220" wp14:editId="76F1CBD3">
+          <wp:inline distT="0" distB="0" distL="0" distR="0" wp14:anchorId="410A022D" wp14:editId="380240A7">
             <wp:extent cx="1914525" cy="1514475"/>
             <wp:effectExtent l="0" t="0" r="0" b="0"/>
             <wp:docPr id="1" name="Picture 1"/>
@@ -4327,27 +4379,14 @@
       <w:r>
         <w:t xml:space="preserve">Hình 1. </w:t>
       </w:r>
-      <w:r>
-        <w:fldChar w:fldCharType="begin"/>
-      </w:r>
-      <w:r>
-        <w:instrText xml:space="preserve"> SEQ Hình_1. \* ARABIC </w:instrText>
-      </w:r>
-      <w:r>
-        <w:fldChar w:fldCharType="separate"/>
-      </w:r>
-      <w:r>
-        <w:rPr>
-          <w:noProof/>
-        </w:rPr>
-        <w:t>1</w:t>
-      </w:r>
-      <w:r>
-        <w:rPr>
-          <w:noProof/>
-        </w:rPr>
-        <w:fldChar w:fldCharType="end"/>
-      </w:r>
+      <w:fldSimple w:instr=" SEQ Hình_1. \* ARABIC ">
+        <w:r>
+          <w:rPr>
+            <w:noProof/>
+          </w:rPr>
+          <w:t>1</w:t>
+        </w:r>
+      </w:fldSimple>
       <w:r>
         <w:t xml:space="preserve"> Cấu tạo của một block</w:t>
       </w:r>
@@ -4382,7 +4421,7 @@
           <w:noProof/>
         </w:rPr>
         <w:drawing>
-          <wp:inline distT="0" distB="0" distL="0" distR="0" wp14:anchorId="30822100" wp14:editId="0B38BE91">
+          <wp:inline distT="0" distB="0" distL="0" distR="0" wp14:anchorId="49772B5F" wp14:editId="7BC7BA25">
             <wp:extent cx="1343025" cy="1704975"/>
             <wp:effectExtent l="0" t="0" r="0" b="0"/>
             <wp:docPr id="2" name="Picture 2"/>
@@ -4432,27 +4471,14 @@
       <w:r>
         <w:t xml:space="preserve">Hình 1. </w:t>
       </w:r>
-      <w:r>
-        <w:fldChar w:fldCharType="begin"/>
-      </w:r>
-      <w:r>
-        <w:instrText xml:space="preserve"> SEQ Hình_1. \* ARABIC </w:instrText>
-      </w:r>
-      <w:r>
-        <w:fldChar w:fldCharType="separate"/>
-      </w:r>
-      <w:r>
-        <w:rPr>
-          <w:noProof/>
-        </w:rPr>
-        <w:t>2</w:t>
-      </w:r>
-      <w:r>
-        <w:rPr>
-          <w:noProof/>
-        </w:rPr>
-        <w:fldChar w:fldCharType="end"/>
-      </w:r>
+      <w:fldSimple w:instr=" SEQ Hình_1. \* ARABIC ">
+        <w:r>
+          <w:rPr>
+            <w:noProof/>
+          </w:rPr>
+          <w:t>2</w:t>
+        </w:r>
+      </w:fldSimple>
       <w:r>
         <w:t>: Cấu tạo của một Genesis Block</w:t>
       </w:r>
@@ -4483,7 +4509,7 @@
         </w:rPr>
         <w:lastRenderedPageBreak/>
         <w:drawing>
-          <wp:inline distT="0" distB="0" distL="0" distR="0" wp14:anchorId="4C999AAC" wp14:editId="3BCF9746">
+          <wp:inline distT="0" distB="0" distL="0" distR="0" wp14:anchorId="383D0717" wp14:editId="1845DBB1">
             <wp:extent cx="2781300" cy="1743075"/>
             <wp:effectExtent l="0" t="0" r="0" b="0"/>
             <wp:docPr id="3" name="Picture 3"/>
@@ -4533,27 +4559,14 @@
       <w:r>
         <w:t xml:space="preserve">Hình 1. </w:t>
       </w:r>
-      <w:r>
-        <w:fldChar w:fldCharType="begin"/>
-      </w:r>
-      <w:r>
-        <w:instrText xml:space="preserve"> SEQ Hình_1. \* ARABIC </w:instrText>
-      </w:r>
-      <w:r>
-        <w:fldChar w:fldCharType="separate"/>
-      </w:r>
-      <w:r>
-        <w:rPr>
-          <w:noProof/>
-        </w:rPr>
-        <w:t>3</w:t>
-      </w:r>
-      <w:r>
-        <w:rPr>
-          <w:noProof/>
-        </w:rPr>
-        <w:fldChar w:fldCharType="end"/>
-      </w:r>
+      <w:fldSimple w:instr=" SEQ Hình_1. \* ARABIC ">
+        <w:r>
+          <w:rPr>
+            <w:noProof/>
+          </w:rPr>
+          <w:t>3</w:t>
+        </w:r>
+      </w:fldSimple>
       <w:r>
         <w:t>: Mối liên kết giữa 2 block</w:t>
       </w:r>
@@ -4579,37 +4592,13 @@
         <w:t>- Như đã nêu ở nội dung 1.1 thì bên trong mỗi block đều tồn tại một</w:t>
       </w:r>
       <w:r>
-        <w:t xml:space="preserve"> dữ liệu hash, và mã hash đó được ví như là một dấu vân </w:t>
-      </w:r>
-      <w:proofErr w:type="gramStart"/>
-      <w:r>
-        <w:t>tay</w:t>
-      </w:r>
-      <w:proofErr w:type="gramEnd"/>
-      <w:r>
-        <w:t xml:space="preserve"> riêng biệt. </w:t>
-      </w:r>
-      <w:r>
-        <w:t xml:space="preserve">Xác suất của 2 người có cùng dấu vân </w:t>
-      </w:r>
-      <w:proofErr w:type="gramStart"/>
-      <w:r>
-        <w:t>tay</w:t>
-      </w:r>
-      <w:proofErr w:type="gramEnd"/>
-      <w:r>
-        <w:t xml:space="preserve"> là 1/60.000.000, vì vậy, ta có thể nói dấu vây tay của một người là duy nhất trên toàn thế giới. </w:t>
-      </w:r>
-      <w:r>
-        <w:t xml:space="preserve">Sự tương quan của dấu vân </w:t>
-      </w:r>
-      <w:proofErr w:type="gramStart"/>
-      <w:r>
-        <w:t>tay</w:t>
-      </w:r>
-      <w:proofErr w:type="gramEnd"/>
-      <w:r>
-        <w:t xml:space="preserve"> so với mã hash trong blockchain được mộ phỏng như sau: Con người – Tài liệu, Dấu vân tay – Chuỗi </w:t>
+        <w:t xml:space="preserve"> dữ liệu hash, và mã hash đó được ví như là một dấu vân tay riêng biệt. </w:t>
+      </w:r>
+      <w:r>
+        <w:t xml:space="preserve">Xác suất của 2 người có cùng dấu vân tay là 1/60.000.000, vì vậy, ta có thể nói dấu vây tay của một người là duy nhất trên toàn thế giới. </w:t>
+      </w:r>
+      <w:r>
+        <w:t xml:space="preserve">Sự tương quan của dấu vân tay so với mã hash trong blockchain được mộ phỏng như sau: Con người – Tài liệu, Dấu vân tay – Chuỗi </w:t>
       </w:r>
       <w:r>
         <w:t xml:space="preserve">kí tự. </w:t>
@@ -4625,7 +4614,7 @@
           <w:noProof/>
         </w:rPr>
         <w:drawing>
-          <wp:inline distT="0" distB="0" distL="0" distR="0" wp14:anchorId="3906B1A5" wp14:editId="50D9D11F">
+          <wp:inline distT="0" distB="0" distL="0" distR="0" wp14:anchorId="14759968" wp14:editId="7E8AF7E1">
             <wp:extent cx="4333875" cy="2419350"/>
             <wp:effectExtent l="0" t="0" r="0" b="0"/>
             <wp:docPr id="4" name="Picture 4"/>
@@ -4675,40 +4664,16 @@
       <w:r>
         <w:t xml:space="preserve">Hình 1. </w:t>
       </w:r>
-      <w:r>
-        <w:fldChar w:fldCharType="begin"/>
-      </w:r>
-      <w:r>
-        <w:instrText xml:space="preserve"> SEQ Hình_1</w:instrText>
-      </w:r>
-      <w:r>
-        <w:instrText xml:space="preserve">. \* ARABIC </w:instrText>
-      </w:r>
-      <w:r>
-        <w:fldChar w:fldCharType="separate"/>
-      </w:r>
-      <w:r>
-        <w:rPr>
-          <w:noProof/>
-        </w:rPr>
-        <w:t>4</w:t>
-      </w:r>
-      <w:r>
-        <w:rPr>
-          <w:noProof/>
-        </w:rPr>
-        <w:fldChar w:fldCharType="end"/>
-      </w:r>
-      <w:r>
-        <w:t xml:space="preserve">: Sự tương quan giữa dấu vân </w:t>
-      </w:r>
-      <w:proofErr w:type="gramStart"/>
-      <w:r>
-        <w:t>tay</w:t>
-      </w:r>
-      <w:proofErr w:type="gramEnd"/>
-      <w:r>
-        <w:t xml:space="preserve"> và mã Hash</w:t>
+      <w:fldSimple w:instr=" SEQ Hình_1. \* ARABIC ">
+        <w:r>
+          <w:rPr>
+            <w:noProof/>
+          </w:rPr>
+          <w:t>4</w:t>
+        </w:r>
+      </w:fldSimple>
+      <w:r>
+        <w:t>: Sự tương quan giữa dấu vân tay và mã Hash</w:t>
       </w:r>
       <w:bookmarkEnd w:id="16"/>
     </w:p>
@@ -4821,15 +4786,7 @@
         <w:t xml:space="preserve">- </w:t>
       </w:r>
       <w:r>
-        <w:t xml:space="preserve">Secure Hash Algorithm hay thuật giải băm an toàn là năm thuật toán được chấp nhận bởi FIPS – Tiêu chuẩn Xử lý Thông tin Liên bang, dùng để chuyển một đoạn dữ liệu nhất định thành một đoạn dữ liệu có chiều dài không đổi với xác suất khác biệt cao. Những thuật giải này được gọi là “an toàn” bởi vì, </w:t>
-      </w:r>
-      <w:proofErr w:type="gramStart"/>
-      <w:r>
-        <w:t>theo</w:t>
-      </w:r>
-      <w:proofErr w:type="gramEnd"/>
-      <w:r>
-        <w:t xml:space="preserve"> nguyên văn của chuẩn mực FIPS 180-2 phát hành ngày 1/8/2002</w:t>
+        <w:t>Secure Hash Algorithm hay thuật giải băm an toàn là năm thuật toán được chấp nhận bởi FIPS – Tiêu chuẩn Xử lý Thông tin Liên bang, dùng để chuyển một đoạn dữ liệu nhất định thành một đoạn dữ liệu có chiều dài không đổi với xác suất khác biệt cao. Những thuật giải này được gọi là “an toàn” bởi vì, theo nguyên văn của chuẩn mực FIPS 180-2 phát hành ngày 1/8/2002</w:t>
       </w:r>
       <w:r>
         <w:t>.</w:t>
@@ -4839,7 +4796,6 @@
           <w:id w:val="-1859491977"/>
           <w:citation/>
         </w:sdtPr>
-        <w:sdtEndPr/>
         <w:sdtContent>
           <w:r>
             <w:fldChar w:fldCharType="begin"/>
@@ -4894,15 +4850,7 @@
       </w:pPr>
       <w:bookmarkStart w:id="18" w:name="_Toc32738798"/>
       <w:r>
-        <w:t xml:space="preserve">1.3. Sổ cái bất </w:t>
-      </w:r>
-      <w:proofErr w:type="gramStart"/>
-      <w:r>
-        <w:t>biến(</w:t>
-      </w:r>
-      <w:proofErr w:type="gramEnd"/>
-      <w:r>
-        <w:t>Immutable Ledger):</w:t>
+        <w:t>1.3. Sổ cái bất biến(Immutable Ledger):</w:t>
       </w:r>
       <w:bookmarkEnd w:id="18"/>
     </w:p>
@@ -4981,27 +4929,14 @@
       <w:r>
         <w:t xml:space="preserve">Hình 1. </w:t>
       </w:r>
-      <w:r>
-        <w:fldChar w:fldCharType="begin"/>
-      </w:r>
-      <w:r>
-        <w:instrText xml:space="preserve"> SEQ Hình_1. \* ARABIC </w:instrText>
-      </w:r>
-      <w:r>
-        <w:fldChar w:fldCharType="separate"/>
-      </w:r>
-      <w:r>
-        <w:rPr>
-          <w:noProof/>
-        </w:rPr>
-        <w:t>5</w:t>
-      </w:r>
-      <w:r>
-        <w:rPr>
-          <w:noProof/>
-        </w:rPr>
-        <w:fldChar w:fldCharType="end"/>
-      </w:r>
+      <w:fldSimple w:instr=" SEQ Hình_1. \* ARABIC ">
+        <w:r>
+          <w:rPr>
+            <w:noProof/>
+          </w:rPr>
+          <w:t>5</w:t>
+        </w:r>
+      </w:fldSimple>
       <w:r>
         <w:t>: Giao dịch mua truyền thống</w:t>
       </w:r>
@@ -5094,15 +5029,7 @@
         <w:t xml:space="preserve"> </w:t>
       </w:r>
       <w:r>
-        <w:t xml:space="preserve">Các doanh nghiệp được ghi trên sổ cái để nhà nước </w:t>
-      </w:r>
-      <w:proofErr w:type="gramStart"/>
-      <w:r>
-        <w:t>theo</w:t>
-      </w:r>
-      <w:proofErr w:type="gramEnd"/>
-      <w:r>
-        <w:t xml:space="preserve"> dõi sự tồn tài của họ và tình trạng đóng thuế của họ</w:t>
+        <w:t>Các doanh nghiệp được ghi trên sổ cái để nhà nước theo dõi sự tồn tài của họ và tình trạng đóng thuế của họ</w:t>
       </w:r>
       <w:r>
         <w:t xml:space="preserve">. Các cá nhân cần ghi lại thông tin Sinh tử, Hôn nhân. </w:t>
@@ -5147,23 +5074,7 @@
         <w:t xml:space="preserve"> </w:t>
       </w:r>
       <w:r>
-        <w:t xml:space="preserve">Sổ cái quyết định ai có thể ngồi trong quốc hội một </w:t>
-      </w:r>
-      <w:proofErr w:type="gramStart"/>
-      <w:r>
-        <w:t>cách  hợp</w:t>
-      </w:r>
-      <w:proofErr w:type="gramEnd"/>
-      <w:r>
-        <w:t xml:space="preserve"> lệ. </w:t>
-      </w:r>
-      <w:proofErr w:type="gramStart"/>
-      <w:r>
-        <w:t>ai</w:t>
-      </w:r>
-      <w:proofErr w:type="gramEnd"/>
-      <w:r>
-        <w:t xml:space="preserve"> có thể truy xuất vào tài khoản ngân hàng, ai có thể làm việc với trẻ</w:t>
+        <w:t>Sổ cái quyết định ai có thể ngồi trong quốc hội một cách  hợp lệ. ai có thể truy xuất vào tài khoản ngân hàng, ai có thể làm việc với trẻ</w:t>
       </w:r>
       <w:r>
         <w:t xml:space="preserve"> em, những người có thể vào các khu vực bị hạn chế. </w:t>
@@ -5173,7 +5084,6 @@
           <w:id w:val="1546246336"/>
           <w:citation/>
         </w:sdtPr>
-        <w:sdtEndPr/>
         <w:sdtContent>
           <w:r>
             <w:fldChar w:fldCharType="begin"/>
@@ -5204,13 +5114,8 @@
       <w:r>
         <w:t xml:space="preserve">1.4. Mạng lưới phân tán </w:t>
       </w:r>
-      <w:proofErr w:type="gramStart"/>
-      <w:r>
-        <w:t>P2P(</w:t>
-      </w:r>
-      <w:proofErr w:type="gramEnd"/>
-      <w:r>
-        <w:t>Distributed P2P Network):</w:t>
+      <w:r>
+        <w:t>P2P(Distributed P2P Network):</w:t>
       </w:r>
       <w:bookmarkEnd w:id="20"/>
     </w:p>
@@ -5282,27 +5187,14 @@
       <w:r>
         <w:t xml:space="preserve">Hình 1. </w:t>
       </w:r>
-      <w:r>
-        <w:fldChar w:fldCharType="begin"/>
-      </w:r>
-      <w:r>
-        <w:instrText xml:space="preserve"> SEQ Hình_1. \* ARABIC </w:instrText>
-      </w:r>
-      <w:r>
-        <w:fldChar w:fldCharType="separate"/>
-      </w:r>
-      <w:r>
-        <w:rPr>
-          <w:noProof/>
-        </w:rPr>
-        <w:t>6</w:t>
-      </w:r>
-      <w:r>
-        <w:rPr>
-          <w:noProof/>
-        </w:rPr>
-        <w:fldChar w:fldCharType="end"/>
-      </w:r>
+      <w:fldSimple w:instr=" SEQ Hình_1. \* ARABIC ">
+        <w:r>
+          <w:rPr>
+            <w:noProof/>
+          </w:rPr>
+          <w:t>6</w:t>
+        </w:r>
+      </w:fldSimple>
       <w:r>
         <w:t>: Một block bị kẻ gian sửa đổi</w:t>
       </w:r>
@@ -5402,27 +5294,14 @@
       <w:r>
         <w:t xml:space="preserve">Hình 1. </w:t>
       </w:r>
-      <w:r>
-        <w:fldChar w:fldCharType="begin"/>
-      </w:r>
-      <w:r>
-        <w:instrText xml:space="preserve"> SEQ Hình_1. \* ARABIC </w:instrText>
-      </w:r>
-      <w:r>
-        <w:fldChar w:fldCharType="separate"/>
-      </w:r>
-      <w:r>
-        <w:rPr>
-          <w:noProof/>
-        </w:rPr>
-        <w:t>7</w:t>
-      </w:r>
-      <w:r>
-        <w:rPr>
-          <w:noProof/>
-        </w:rPr>
-        <w:fldChar w:fldCharType="end"/>
-      </w:r>
+      <w:fldSimple w:instr=" SEQ Hình_1. \* ARABIC ">
+        <w:r>
+          <w:rPr>
+            <w:noProof/>
+          </w:rPr>
+          <w:t>7</w:t>
+        </w:r>
+      </w:fldSimple>
       <w:r>
         <w:t>: Hệ thống mạng lưới P2P</w:t>
       </w:r>
@@ -5518,27 +5397,14 @@
       <w:r>
         <w:t xml:space="preserve">Hình 1. </w:t>
       </w:r>
-      <w:r>
-        <w:fldChar w:fldCharType="begin"/>
-      </w:r>
-      <w:r>
-        <w:instrText xml:space="preserve"> SEQ Hình_1. \* ARABIC </w:instrText>
-      </w:r>
-      <w:r>
-        <w:fldChar w:fldCharType="separate"/>
-      </w:r>
-      <w:r>
-        <w:rPr>
-          <w:noProof/>
-        </w:rPr>
-        <w:t>8</w:t>
-      </w:r>
-      <w:r>
-        <w:rPr>
-          <w:noProof/>
-        </w:rPr>
-        <w:fldChar w:fldCharType="end"/>
-      </w:r>
+      <w:fldSimple w:instr=" SEQ Hình_1. \* ARABIC ">
+        <w:r>
+          <w:rPr>
+            <w:noProof/>
+          </w:rPr>
+          <w:t>8</w:t>
+        </w:r>
+      </w:fldSimple>
       <w:r>
         <w:t>: Hệ thống mạng P2P phát hiện sự tấn công</w:t>
       </w:r>
@@ -5567,23 +5433,7 @@
           <w:b/>
           <w:i/>
         </w:rPr>
-        <w:t xml:space="preserve">Mạng ngang </w:t>
-      </w:r>
-      <w:proofErr w:type="gramStart"/>
-      <w:r>
-        <w:rPr>
-          <w:b/>
-          <w:i/>
-        </w:rPr>
-        <w:t>hàng(</w:t>
-      </w:r>
-      <w:proofErr w:type="gramEnd"/>
-      <w:r>
-        <w:rPr>
-          <w:b/>
-          <w:i/>
-        </w:rPr>
-        <w:t>P2P) không có cấu trúc:</w:t>
+        <w:t>Mạng ngang hàng(P2P) không có cấu trúc:</w:t>
       </w:r>
       <w:r>
         <w:t xml:space="preserve"> </w:t>
@@ -5652,27 +5502,14 @@
       <w:r>
         <w:t xml:space="preserve">Hình 1. </w:t>
       </w:r>
-      <w:r>
-        <w:fldChar w:fldCharType="begin"/>
-      </w:r>
-      <w:r>
-        <w:instrText xml:space="preserve"> SEQ Hình_1. \* ARABIC </w:instrText>
-      </w:r>
-      <w:r>
-        <w:fldChar w:fldCharType="separate"/>
-      </w:r>
-      <w:r>
-        <w:rPr>
-          <w:noProof/>
-        </w:rPr>
-        <w:t>9</w:t>
-      </w:r>
-      <w:r>
-        <w:rPr>
-          <w:noProof/>
-        </w:rPr>
-        <w:fldChar w:fldCharType="end"/>
-      </w:r>
+      <w:fldSimple w:instr=" SEQ Hình_1. \* ARABIC ">
+        <w:r>
+          <w:rPr>
+            <w:noProof/>
+          </w:rPr>
+          <w:t>9</w:t>
+        </w:r>
+      </w:fldSimple>
       <w:r>
         <w:t>: Mạng lưới P2P không cấu trúc</w:t>
       </w:r>
@@ -5704,21 +5541,13 @@
         <w:t xml:space="preserve">bởi vì một câu truy vấn sẽ được truyền trên cả mạng để tìm ra càng nhiều máy chia sẽ càng tốt. </w:t>
       </w:r>
       <w:r>
-        <w:t xml:space="preserve">Hệ thống này thể hiện rõ nhược điểm: không có gì đảm bảo tìm kiếm sẽ thành công. Đối với tìm kiếm các dữ liệu phổ biến được chia sẻ trên nhiều máy, tỉ lệ thành công là khá cao, ngược lại, nếu dữ liệu chỉ được chia sẻ trên một vài máy thì xác suất tìm thấy là khá nhỏ. Tính chất này là hiển nhiên vì trong mạng đồng đẳng không cấu trúc, không có bất kì mối tương quan nào giữa một máy và dữ liệu nó quản lý trong mạng, do đó yêu cầu tìm kiếm được chuyển một cách ngẫu nhiên đến một số máy trong mạng. Số lượng máy trong mạng càng lớn </w:t>
-      </w:r>
-      <w:proofErr w:type="gramStart"/>
-      <w:r>
-        <w:t>thì</w:t>
+        <w:t>Hệ thống này thể hiện rõ nhược điểm: không có gì đảm bảo tìm kiếm sẽ thành công. Đối với tìm kiếm các dữ liệu phổ biến được chia sẻ trên nhiều máy, tỉ lệ thành công là khá cao, ngược lại, nếu dữ liệu chỉ được chia sẻ trên một vài máy thì xác suất tìm thấy là khá nhỏ. Tính chất này là hiển nhiên vì trong mạng đồng đẳng không cấu trúc, không có bất kì mối tương quan nào giữa một máy và dữ liệu nó quản lý trong mạng, do đó yêu cầu tìm kiếm được chuyển một cách ngẫu nhiên đến một số máy trong mạng. Số lượng máy trong mạng càng lớn thì</w:t>
       </w:r>
       <w:r>
         <w:t xml:space="preserve"> </w:t>
       </w:r>
       <w:r>
-        <w:t xml:space="preserve"> khả</w:t>
-      </w:r>
-      <w:proofErr w:type="gramEnd"/>
-      <w:r>
-        <w:t xml:space="preserve"> năng tìm </w:t>
+        <w:t xml:space="preserve"> khả năng tìm </w:t>
       </w:r>
       <w:r>
         <w:lastRenderedPageBreak/>
@@ -5802,39 +5631,26 @@
         <w:t xml:space="preserve"> </w:t>
       </w:r>
       <w:r>
-        <w:t xml:space="preserve">Hệ thống này định nghĩa liên kết giữa các nút mạng </w:t>
-      </w:r>
-      <w:proofErr w:type="gramStart"/>
-      <w:r>
-        <w:t>trong</w:t>
+        <w:t>Hệ thống này định nghĩa liên kết giữa các nút mạng trong</w:t>
       </w:r>
       <w:r>
         <w:t xml:space="preserve"> </w:t>
       </w:r>
       <w:r>
-        <w:t xml:space="preserve"> mạng</w:t>
-      </w:r>
-      <w:proofErr w:type="gramEnd"/>
+        <w:t xml:space="preserve"> mạng </w:t>
+      </w:r>
       <w:r>
         <w:t xml:space="preserve"> </w:t>
       </w:r>
       <w:r>
+        <w:t>phủ theo một thuật toán cụ thể, đồng thời xác định chặt chẽ mỗi nút mạng sẽ chịu trách nhiệm đối với một phần dữ liệu chia sẻ trong mạng. Với cấu trúc này, khi một máy cần tìm một dữ liệu, nó chỉ cần áp dụng một giao thức chung để xác định nút mạng nào chịu trách nhiệm cho dữ liệu đó và sau đó liên lạc</w:t>
+      </w:r>
+      <w:r>
         <w:t xml:space="preserve"> </w:t>
       </w:r>
       <w:r>
-        <w:t xml:space="preserve">phủ theo một thuật toán cụ thể, đồng thời xác định chặt chẽ mỗi nút mạng sẽ chịu trách nhiệm đối với một phần dữ liệu chia sẻ trong mạng. Với cấu trúc này, khi một máy cần tìm một dữ liệu, nó chỉ cần áp dụng một giao thức chung để xác định nút mạng nào chịu trách nhiệm cho dữ liệu đó và sau đó liên </w:t>
-      </w:r>
-      <w:proofErr w:type="gramStart"/>
-      <w:r>
-        <w:t>lạc</w:t>
-      </w:r>
-      <w:r>
-        <w:t xml:space="preserve"> </w:t>
-      </w:r>
-      <w:r>
         <w:t xml:space="preserve"> trực</w:t>
       </w:r>
-      <w:proofErr w:type="gramEnd"/>
       <w:r>
         <w:t xml:space="preserve"> </w:t>
       </w:r>
@@ -5882,29 +5698,13 @@
     <w:p>
       <w:r>
         <w:tab/>
-        <w:t xml:space="preserve">+ Cặp (khóa – key, giá trị - value) được lưu trữ ở DTHs và bất </w:t>
-      </w:r>
-      <w:proofErr w:type="gramStart"/>
-      <w:r>
-        <w:t>kì  node</w:t>
-      </w:r>
-      <w:proofErr w:type="gramEnd"/>
-      <w:r>
-        <w:t xml:space="preserve"> nào cũng có thể truy vấn lấy giá trị một cách hiệu quả thông qua khóa đã cho. </w:t>
+        <w:t xml:space="preserve">+ Cặp (khóa – key, giá trị - value) được lưu trữ ở DTHs và bất kì  node nào cũng có thể truy vấn lấy giá trị một cách hiệu quả thông qua khóa đã cho. </w:t>
       </w:r>
     </w:p>
     <w:p>
       <w:r>
         <w:tab/>
-        <w:t xml:space="preserve">+ Hỗ trợ 3 thao tác: chèn, tìm kiếm, xóa các </w:t>
-      </w:r>
-      <w:proofErr w:type="gramStart"/>
-      <w:r>
-        <w:t>cặp(</w:t>
-      </w:r>
-      <w:proofErr w:type="gramEnd"/>
-      <w:r>
-        <w:t>key, value).</w:t>
+        <w:t>+ Hỗ trợ 3 thao tác: chèn, tìm kiếm, xóa các cặp(key, value).</w:t>
       </w:r>
     </w:p>
     <w:p>
@@ -5994,15 +5794,7 @@
     </w:p>
     <w:p>
       <w:r>
-        <w:t xml:space="preserve">- Một block trong blockchain lưu trữ không chỉ một giao </w:t>
-      </w:r>
-      <w:proofErr w:type="gramStart"/>
-      <w:r>
-        <w:t>dịch(</w:t>
-      </w:r>
-      <w:proofErr w:type="gramEnd"/>
-      <w:r>
-        <w:t xml:space="preserve">transaction) mà lưu trữ rất nhiều giao dịch. </w:t>
+        <w:t xml:space="preserve">- Một block trong blockchain lưu trữ không chỉ một giao dịch(transaction) mà lưu trữ rất nhiều giao dịch. </w:t>
       </w:r>
     </w:p>
     <w:p>
@@ -6010,15 +5802,7 @@
         <w:t>- Như đã đề cập ở mục 1.1 thì một block sẽ lưu trữ 3 thông tin quan trọng là dữ liệu, mã băm hiện tại, mã băm của block liền trướ</w:t>
       </w:r>
       <w:r>
-        <w:t xml:space="preserve">c. Một tham số </w:t>
-      </w:r>
-      <w:proofErr w:type="gramStart"/>
-      <w:r>
-        <w:t>khác  bên</w:t>
-      </w:r>
-      <w:proofErr w:type="gramEnd"/>
-      <w:r>
-        <w:t xml:space="preserve"> trong block chưa được nói đến đó là </w:t>
+        <w:t xml:space="preserve">c. Một tham số khác  bên trong block chưa được nói đến đó là </w:t>
       </w:r>
       <w:r>
         <w:rPr>
@@ -6046,13 +5830,8 @@
       <w:r>
         <w:t xml:space="preserve">1.5.1. Cách một </w:t>
       </w:r>
-      <w:proofErr w:type="gramStart"/>
-      <w:r>
-        <w:t>Mining</w:t>
-      </w:r>
-      <w:proofErr w:type="gramEnd"/>
-      <w:r>
-        <w:t xml:space="preserve"> làm việc với Nonce:</w:t>
+      <w:r>
+        <w:t>Mining làm việc với Nonce:</w:t>
       </w:r>
       <w:bookmarkEnd w:id="26"/>
     </w:p>
@@ -6115,27 +5894,14 @@
       <w:r>
         <w:t xml:space="preserve">Hình 1. </w:t>
       </w:r>
-      <w:r>
-        <w:fldChar w:fldCharType="begin"/>
-      </w:r>
-      <w:r>
-        <w:instrText xml:space="preserve"> SEQ Hình_1. \* ARABIC </w:instrText>
-      </w:r>
-      <w:r>
-        <w:fldChar w:fldCharType="separate"/>
-      </w:r>
-      <w:r>
-        <w:rPr>
-          <w:noProof/>
-        </w:rPr>
-        <w:t>10</w:t>
-      </w:r>
-      <w:r>
-        <w:rPr>
-          <w:noProof/>
-        </w:rPr>
-        <w:fldChar w:fldCharType="end"/>
-      </w:r>
+      <w:fldSimple w:instr=" SEQ Hình_1. \* ARABIC ">
+        <w:r>
+          <w:rPr>
+            <w:noProof/>
+          </w:rPr>
+          <w:t>10</w:t>
+        </w:r>
+      </w:fldSimple>
       <w:r>
         <w:t xml:space="preserve">: Một block </w:t>
       </w:r>
@@ -6160,18 +5926,10 @@
         <w:t xml:space="preserve"> Trong bốn tham số đó,</w:t>
       </w:r>
       <w:r>
-        <w:t xml:space="preserve"> để đảm bảo sự toàn vẹn dữ liệu và tính bất biến của một hệ thống blockchain </w:t>
-      </w:r>
-      <w:proofErr w:type="gramStart"/>
-      <w:r>
-        <w:t xml:space="preserve">thì </w:t>
-      </w:r>
-      <w:r>
-        <w:t xml:space="preserve"> chỉ</w:t>
-      </w:r>
-      <w:proofErr w:type="gramEnd"/>
-      <w:r>
-        <w:t xml:space="preserve"> duy nhất một tham số nonce là sẽ bị thay đổi liên tục trong lúc tạo ra mã băm mới cho block hiện tại. Và đó là công việc của các thợ </w:t>
+        <w:t xml:space="preserve"> để đảm bảo sự toàn vẹn dữ liệu và tính bất biến của một hệ thống blockchain thì </w:t>
+      </w:r>
+      <w:r>
+        <w:t xml:space="preserve"> chỉ duy nhất một tham số nonce là sẽ bị thay đổi liên tục trong lúc tạo ra mã băm mới cho block hiện tại. Và đó là công việc của các thợ </w:t>
       </w:r>
       <w:r>
         <w:t>đào.</w:t>
@@ -6185,15 +5943,7 @@
         <w:t>làm giảm số lượng block được thêm vào và làm chậm quá trình thêm block của các thợ đào thì một hệ thống blockchain sẽ có qui đị</w:t>
       </w:r>
       <w:r>
-        <w:t xml:space="preserve">nh mã băm tạo ra phải đảm bảo </w:t>
-      </w:r>
-      <w:proofErr w:type="gramStart"/>
-      <w:r>
-        <w:t>theo</w:t>
-      </w:r>
-      <w:proofErr w:type="gramEnd"/>
-      <w:r>
-        <w:t xml:space="preserve"> qui tắc riêng.</w:t>
+        <w:t>nh mã băm tạo ra phải đảm bảo theo qui tắc riêng.</w:t>
       </w:r>
     </w:p>
     <w:p>
@@ -6260,27 +6010,14 @@
       <w:r>
         <w:t xml:space="preserve">Hình 1. </w:t>
       </w:r>
-      <w:r>
-        <w:fldChar w:fldCharType="begin"/>
-      </w:r>
-      <w:r>
-        <w:instrText xml:space="preserve"> SEQ Hình_1. \* ARABIC </w:instrText>
-      </w:r>
-      <w:r>
-        <w:fldChar w:fldCharType="separate"/>
-      </w:r>
-      <w:r>
-        <w:rPr>
-          <w:noProof/>
-        </w:rPr>
-        <w:t>11</w:t>
-      </w:r>
-      <w:r>
-        <w:rPr>
-          <w:noProof/>
-        </w:rPr>
-        <w:fldChar w:fldCharType="end"/>
-      </w:r>
+      <w:fldSimple w:instr=" SEQ Hình_1. \* ARABIC ">
+        <w:r>
+          <w:rPr>
+            <w:noProof/>
+          </w:rPr>
+          <w:t>11</w:t>
+        </w:r>
+      </w:fldSimple>
       <w:r>
         <w:t xml:space="preserve">: </w:t>
       </w:r>
@@ -6367,7 +6104,6 @@
           <w:id w:val="-1937817229"/>
           <w:citation/>
         </w:sdtPr>
-        <w:sdtEndPr/>
         <w:sdtContent>
           <w:r>
             <w:fldChar w:fldCharType="begin"/>
@@ -6397,7 +6133,6 @@
           <w:id w:val="947508671"/>
           <w:citation/>
         </w:sdtPr>
-        <w:sdtEndPr/>
         <w:sdtContent>
           <w:r>
             <w:fldChar w:fldCharType="begin"/>
@@ -6526,15 +6261,7 @@
         <w:t>Là</w:t>
       </w:r>
       <w:r>
-        <w:t xml:space="preserve"> một phương pháp thay thế trong việc quyết định ai sẽ là người được quyền bổ sung block mới và xác nhận trạng thái hiện thời của blockchain. Thay cho việc các miner sẽ cạnh tranh nhau trong việc tìm lời giải cho các bài toán, với Bằng chứng cổ phần, người tạo ra block tiếp </w:t>
-      </w:r>
-      <w:proofErr w:type="gramStart"/>
-      <w:r>
-        <w:t>theo</w:t>
-      </w:r>
-      <w:proofErr w:type="gramEnd"/>
-      <w:r>
-        <w:t xml:space="preserve"> sẽ được quyết định dựa theo một số quy trình dựa trên số lượng coin giữ trong ví (cổ phần - stake) của họ.</w:t>
+        <w:t xml:space="preserve"> một phương pháp thay thế trong việc quyết định ai sẽ là người được quyền bổ sung block mới và xác nhận trạng thái hiện thời của blockchain. Thay cho việc các miner sẽ cạnh tranh nhau trong việc tìm lời giải cho các bài toán, với Bằng chứng cổ phần, người tạo ra block tiếp theo sẽ được quyết định dựa theo một số quy trình dựa trên số lượng coin giữ trong ví (cổ phần - stake) của họ.</w:t>
       </w:r>
     </w:p>
     <w:p>
@@ -6556,15 +6283,7 @@
     </w:p>
     <w:p>
       <w:r>
-        <w:t xml:space="preserve">- Mật mã hóa công </w:t>
-      </w:r>
-      <w:proofErr w:type="gramStart"/>
-      <w:r>
-        <w:t>khai(</w:t>
-      </w:r>
-      <w:proofErr w:type="gramEnd"/>
-      <w:r>
-        <w:t xml:space="preserve">PKC), </w:t>
+        <w:t xml:space="preserve">- Mật mã hóa công khai(PKC), </w:t>
       </w:r>
       <w:r>
         <w:t>là một dạng mật mã hóa cho phép người sử dụng trao đổi các thông tin mật mà không cần phải trao đổi các khóa chung bí mật trước đó. Điều này được thực hiện bằng cách sử dụng một cặp khóa có quan hệ toán học với nhau là khóa công khai và khóa cá nhân</w:t>
@@ -6607,15 +6326,7 @@
         <w:t xml:space="preserve">- </w:t>
       </w:r>
       <w:r>
-        <w:t xml:space="preserve">Cây Merkle là một cấu trúc dữ liệu dạng cây trong đó mọi nút lá được dán nhãn bằng giá trị băm của khối dữ liệu và mọi nút không phải là nút lá được dán nhãn bằng giá trị băm của nhãn của các nút con của nó. Cây băm cho phép xác minh hiệu quả và </w:t>
-      </w:r>
-      <w:proofErr w:type="gramStart"/>
-      <w:r>
-        <w:t>an</w:t>
-      </w:r>
-      <w:proofErr w:type="gramEnd"/>
-      <w:r>
-        <w:t xml:space="preserve"> toàn nội dung của các cấu trúc dữ liệu lớn.</w:t>
+        <w:t>Cây Merkle là một cấu trúc dữ liệu dạng cây trong đó mọi nút lá được dán nhãn bằng giá trị băm của khối dữ liệu và mọi nút không phải là nút lá được dán nhãn bằng giá trị băm của nhãn của các nút con của nó. Cây băm cho phép xác minh hiệu quả và an toàn nội dung của các cấu trúc dữ liệu lớn.</w:t>
       </w:r>
       <w:r>
         <w:t xml:space="preserve"> </w:t>
@@ -6681,27 +6392,14 @@
       <w:r>
         <w:t xml:space="preserve">Hình 1. </w:t>
       </w:r>
-      <w:r>
-        <w:fldChar w:fldCharType="begin"/>
-      </w:r>
-      <w:r>
-        <w:instrText xml:space="preserve"> SEQ Hình_1. \* ARABIC </w:instrText>
-      </w:r>
-      <w:r>
-        <w:fldChar w:fldCharType="separate"/>
-      </w:r>
-      <w:r>
-        <w:rPr>
-          <w:noProof/>
-        </w:rPr>
-        <w:t>12</w:t>
-      </w:r>
-      <w:r>
-        <w:rPr>
-          <w:noProof/>
-        </w:rPr>
-        <w:fldChar w:fldCharType="end"/>
-      </w:r>
+      <w:fldSimple w:instr=" SEQ Hình_1. \* ARABIC ">
+        <w:r>
+          <w:rPr>
+            <w:noProof/>
+          </w:rPr>
+          <w:t>12</w:t>
+        </w:r>
+      </w:fldSimple>
       <w:r>
         <w:t xml:space="preserve">: Cây Merkle </w:t>
       </w:r>
@@ -6711,244 +6409,343 @@
       <w:bookmarkEnd w:id="33"/>
     </w:p>
     <w:p/>
+    <w:p/>
     <w:p>
       <w:pPr>
         <w:pStyle w:val="Heading1"/>
-        <w:rPr>
-          <w:rStyle w:val="Heading1Char"/>
-          <w:rFonts w:ascii="Times New Roman" w:hAnsi="Times New Roman"/>
-          <w:color w:val="auto"/>
-          <w:sz w:val="28"/>
-        </w:rPr>
-      </w:pPr>
-      <w:r>
-        <w:rPr>
-          <w:rStyle w:val="Heading1Char"/>
-          <w:rFonts w:ascii="Times New Roman" w:hAnsi="Times New Roman"/>
-          <w:color w:val="auto"/>
-          <w:sz w:val="28"/>
-        </w:rPr>
-        <w:t>Chương 2: BLOCKCHAIN 1.0 – TIỀN TỆ</w:t>
-      </w:r>
-    </w:p>
-    <w:p>
-      <w:r>
-        <w:t xml:space="preserve">Ứng dụng đầu tiên của công nghệ blockchain là về tiền điện tử. Như chúng ta đã biết, tiền là một khái niệm trừu tượng, tự bản thân nó thì không có giá trị. </w:t>
-      </w:r>
-      <w:r>
-        <w:t xml:space="preserve">Giá trị của tiền đến từ việc những thỏa thuận rằng là nó có giá trị. </w:t>
-      </w:r>
-      <w:r>
-        <w:t>Không giống như các loại tiền tiền tệ thông thường, giá trị của tiền điện tử đến từ chính khả năng của chúng.</w:t>
-      </w:r>
+      </w:pPr>
+      <w:bookmarkStart w:id="34" w:name="_Toc32738809"/>
+      <w:r>
+        <w:t xml:space="preserve">CHƯƠNG 2: </w:t>
+      </w:r>
+      <w:r>
+        <w:t>ETHEREUM</w:t>
+      </w:r>
+      <w:bookmarkEnd w:id="34"/>
     </w:p>
     <w:p>
       <w:pPr>
         <w:pStyle w:val="Heading2"/>
       </w:pPr>
       <w:r>
-        <w:t>2.1. Tiền tệ:</w:t>
-      </w:r>
-    </w:p>
-    <w:p/>
+        <w:t>2.1. Khái niệm:</w:t>
+      </w:r>
+    </w:p>
+    <w:p>
+      <w:r>
+        <w:t>Ethereum là một nền tảng phi tậ</w:t>
+      </w:r>
+      <w:r>
+        <w:t>p trung dùng</w:t>
+      </w:r>
+      <w:r>
+        <w:t xml:space="preserve"> để chạy hợp đồng thông minh: những ứng dụng được chạy như một chương trình mà không có bất kì một tác động nào có thể làm nó ngưng hoạt động, không có sự kiểm duyệt, không gian lận, không có sự tác động của bên thứ ba. </w:t>
+      </w:r>
+    </w:p>
+    <w:p>
+      <w:r>
+        <w:t>Môi trường của smart contract là Ethereum Virtual Machine</w:t>
+      </w:r>
+      <w:r>
+        <w:t>(EVM)</w:t>
+      </w:r>
+      <w:r>
+        <w:t xml:space="preserve">. Nó hoàn toàn bị tách biệt. Điều đó có nghĩa rằng là mã của smart contract không được truy cập đến mạng lưới, tập tin của hệ thống, cũng như các tiến trình khác. </w:t>
+      </w:r>
+    </w:p>
+    <w:p>
+      <w:pPr>
+        <w:pStyle w:val="Heading2"/>
+      </w:pPr>
+      <w:r>
+        <w:t>2.2. Tài khoản</w:t>
+      </w:r>
+      <w:r>
+        <w:t>(Account)</w:t>
+      </w:r>
+      <w:r>
+        <w:t>:</w:t>
+      </w:r>
+    </w:p>
+    <w:p>
+      <w:r>
+        <w:t>Có 2 loại tài khoản trong Ethereum: tài khoản external và tài khoản contract. Hai loại tài khoản này đều chiếm một không gian lưu trữ</w:t>
+      </w:r>
+      <w:r>
+        <w:t xml:space="preserve"> như nhau trong Ethereum Virtual Machine. Tài khoản external được quản lí bởi cặp khóa </w:t>
+      </w:r>
+      <w:r>
+        <w:lastRenderedPageBreak/>
+        <w:t>riêng tư và khóa công khai, được sử dụng để người dùng truy cập vào tài khoản. Tài khoản contract được quản lí bởi đoạn mã hợp đồng thông minh. Đoạn mã này được chứa bên trong tài khoản contract. Địa chỉ của tài khoản external được xác định từ khóa công khai</w:t>
+      </w:r>
+      <w:r>
+        <w:t xml:space="preserve">, nơi mà tài khoản contract được khởi tạo và triển khai lên mạng lưới Ethereum. Mỗi một tài khoản duy trì một cặp khóa-giá trị. Ngoài ra, mỗi một tài khoản có một số dư tài khoản mà có thể được thay đổi bởi quá trình giao dịch. </w:t>
+      </w:r>
+    </w:p>
+    <w:p>
+      <w:pPr>
+        <w:pStyle w:val="Heading2"/>
+      </w:pPr>
+      <w:r>
+        <w:t>2.3. Giao dịch</w:t>
+      </w:r>
+      <w:r>
+        <w:t>(Transaction)</w:t>
+      </w:r>
+      <w:r>
+        <w:t>:</w:t>
+      </w:r>
+    </w:p>
+    <w:p>
+      <w:r>
+        <w:t xml:space="preserve">Một giao dịch là một tin nhắn được gửi từ một tài khoản này đến tài khoản khác. Nó bao gồm Ether và dữ liệu. Nếu tài khoản đích có chứa mã hợp đồng thông minh, thì đoạn mã đó sẽ thực thi với dữ liệu đầu vào chứa trong tài khoản gửi. </w:t>
+      </w:r>
+      <w:r>
+        <w:t xml:space="preserve">Nếu tài khoản đích có địa chỉ là 0(zero) thì một chương trình báo lỗi được khởi tạo. Dữ liệu xuất sau quá trình thực thi được lưu trữ vĩnh viễn trong hệ thống. </w:t>
+      </w:r>
+      <w:r>
+        <w:t xml:space="preserve">Dữ liệu của tin nhắn được lưu dưới dạng bytecode trong EVM. </w:t>
+      </w:r>
+    </w:p>
+    <w:p>
+      <w:pPr>
+        <w:pStyle w:val="Heading2"/>
+      </w:pPr>
+      <w:r>
+        <w:t>2.4.Gas:</w:t>
+      </w:r>
+    </w:p>
+    <w:p>
+      <w:r>
+        <w:t xml:space="preserve">Gas là một đơn vị đo lường đặt biệt </w:t>
+      </w:r>
+      <w:r>
+        <w:tab/>
+        <w:t>dùng để giới hạn tài nguyên cần thiết cho việc thực thi một đoạn mã một hợp đồng thông minh. Trong khi EVM thực thi đoạn mã thì gas sẽ được tiêu hao dần dần theo một qui tắc cụ thể. Để gửi một giao dịch thì một khoản Ether nhất định phải được trả bằng cách tiêu thụ đơn vị gas. Quá trình khởi tạo giao dịch được sẽ định nghĩa giá gas(gas price)</w:t>
+      </w:r>
+      <w:r>
+        <w:t xml:space="preserve">- là đơn vị nhỏ nhất dùng để thanh toán Ether. Các giao dịch mà có gas price cao hơn sẽ dành được nhiều cơ hội thực thi hơn trong một hàng chờ đợi việc thực thi. Khoản thanh toán này nên được trả trước của giao dịch. Nếu như có bất kì một lượng ga nào mất đi hay giao dịch thất bại thì số gas sẽ được hoàn trả lại. Nếu quá trình giao dịch tiêu thụ vượt giới hạn lượng gas thì một chương trình ghi lỗi sẽ khởi tạo và tất cả sự thay đổi trạng thái của dữ liệu liên quan sẽ được khôi phục về trạng thái trước khi thực thi giao dịch. Vì vậy, ta cần có một kế hoạch sử dụng lượng gas khéo léo trong hợp đồng thông minh, </w:t>
+      </w:r>
+      <w:r>
+        <w:lastRenderedPageBreak/>
+        <w:t>bởi vì sau khi xảy ra lỗi sử dụng vượt quá giới hạn gas thì lượng gas sẽ không được trả lại.</w:t>
+      </w:r>
+    </w:p>
+    <w:p>
+      <w:pPr>
+        <w:pStyle w:val="Heading2"/>
+      </w:pPr>
+      <w:r>
+        <w:t>2.5. Bộ nhớ(memory), lưu trữ</w:t>
+      </w:r>
+      <w:r>
+        <w:t>(storage), ngăn xếp(stack):</w:t>
+      </w:r>
+    </w:p>
+    <w:p>
+      <w:r>
+        <w:t xml:space="preserve">Mỗi một tài khoản có một không gian lưu trữ riêng biệt và được duy trì, nơi đó được gọi là </w:t>
+      </w:r>
+      <w:r>
+        <w:rPr>
+          <w:b/>
+        </w:rPr>
+        <w:t>storage</w:t>
+      </w:r>
+      <w:r>
+        <w:t>. Storage là một nơi lưu trữ khóa-giá trị. Cả khóa và giá trị được lưu dưới dạng 256-bit kí tự</w:t>
+      </w:r>
+      <w:r>
+        <w:t>. Không thể liệt kê chúng được vì mỗi khi truy vấn chúng thì hệ thống đều thực hiện hash khóa để tìm ra giá trị tương ứng. Khi truy cập các biến lưu trữ trong storage đều phải tiêu tốn gas. Việc ghi dữ liệu vào khu vực storage thì tốn phí gas nhiều hơn việc đọc. Một tài khoản contract chỉ có quyền truy cập đến duy nhất một vùng chứa dữ liệu trong storage tương ứng của chúng.</w:t>
+      </w:r>
+    </w:p>
+    <w:p>
+      <w:r>
+        <w:t xml:space="preserve">Một khu vực vùng nhớ khác trong ethereum là </w:t>
+      </w:r>
+      <w:r>
+        <w:rPr>
+          <w:b/>
+        </w:rPr>
+        <w:t>memory</w:t>
+      </w:r>
+      <w:r>
+        <w:t xml:space="preserve">. </w:t>
+      </w:r>
+      <w:r>
+        <w:t xml:space="preserve">Mỗi một tin nhắn </w:t>
+      </w:r>
+      <w:r>
+        <w:t>gọi tới hợp đồng thông minh đều nhận được khu vực bộ nhớ tạm thời. Memory là bộ nhớ tuyến tính và có thể được xử lý ở cấp độ byte.</w:t>
+      </w:r>
+      <w:r>
+        <w:t xml:space="preserve"> Mỗi khi memory được mở rộng thì nó sẽ thêm vào một vùng có độ lớn là 256 bit, đồng thời cũng phải tốn một lượng ga tương ứng.</w:t>
+      </w:r>
+    </w:p>
+    <w:p>
+      <w:r>
+        <w:t>Ethereum Vi</w:t>
+      </w:r>
+      <w:r>
+        <w:t>rtual Machine là một bộ máy ngăn xếp(</w:t>
+      </w:r>
+      <w:r>
+        <w:rPr>
+          <w:b/>
+        </w:rPr>
+        <w:t>stack</w:t>
+      </w:r>
+      <w:r>
+        <w:t>), chính vì vậy, tất cả các sự tính toán được thực hiện trong một vùng nhớ được gọi là stack. Nó có kích thước lớn nhất là 1024 phần tử và chứa được 256 bits. Truy cập đến stack bị giới hạn đến 16 phần tử đầu tiên. Không thể nào truy cập đến một phần tử bất kì mà không loại bỏ phần tử đầu tiên của stack.</w:t>
+      </w:r>
+    </w:p>
+    <w:p>
+      <w:pPr>
+        <w:pStyle w:val="Heading2"/>
+      </w:pPr>
+      <w:r>
+        <w:t>2.6. Gọi tin nhắn(Message calls):</w:t>
+      </w:r>
+    </w:p>
+    <w:p>
+      <w:r>
+        <w:t xml:space="preserve">Một hợp đồng thông minh này có thể gọi một hợp đồng thông minh khác hoặc có thể gửi Ether đến tài khoản external bằng message calls. Message calls giống như một giao dịch: chúng có nguồn tài nguyên, có đích đến, có dữ liệu, Ether, gas, và được trả về là dữ liệu. Một hợp đồng được gọi sẽ </w:t>
+      </w:r>
+      <w:r>
+        <w:t xml:space="preserve">được cung cấp một vùng nhớ và có thể truy cập payload – nó được cung cấp một vùng nhớ riêng biệt được gọi là calldata. </w:t>
+      </w:r>
+    </w:p>
+    <w:p>
+      <w:r>
+        <w:lastRenderedPageBreak/>
+        <w:t xml:space="preserve">Có một loại đặc biệt của message call là – </w:t>
+      </w:r>
+      <w:r>
+        <w:rPr>
+          <w:b/>
+        </w:rPr>
+        <w:t>delegatecall</w:t>
+      </w:r>
+      <w:r>
+        <w:t xml:space="preserve">. Nó cho phép thực thi đoạn code của địa chỉ đích trong ngữ cảnh của lời gọi đến một hợp đồng. Điều này giúp cho lập trình viên có thể chạy nhiều thư viện liên quan trong lúc thực thi. </w:t>
+      </w:r>
+    </w:p>
+    <w:p>
+      <w:pPr>
+        <w:pStyle w:val="Heading2"/>
+      </w:pPr>
+      <w:r>
+        <w:t>2.7. Nhật kí (Logs):</w:t>
+      </w:r>
+    </w:p>
+    <w:p>
+      <w:r>
+        <w:t xml:space="preserve">Ethereum cung cấp một cách để lưu lại nhật kí của một giao dịch. </w:t>
+      </w:r>
+      <w:r>
+        <w:t>Thông tin được lưu lại dưới dạng một cấu trúc đặc biệt và được đánh chỉ mục. Hợp đồng thông minh không thể truy cập nhật kí. Tuy nhiên, nhật kí có thể được truy cập từ bên ngoài blockchain một cách dễ dàng và được mã hóa một cách an toàn. Vì vậy, bất kì một thành viên nào trong hệ thống có thể kiểm tra một nhật kí mà không cần tải toàn bộ blockchain.</w:t>
+      </w:r>
+    </w:p>
     <w:p>
       <w:pPr>
         <w:pStyle w:val="Heading1"/>
       </w:pPr>
-      <w:bookmarkStart w:id="34" w:name="_Toc32738809"/>
-      <w:r>
-        <w:t xml:space="preserve">CHƯƠNG 2: </w:t>
-      </w:r>
-      <w:r>
-        <w:t>ETHEREUM</w:t>
-      </w:r>
-      <w:bookmarkEnd w:id="34"/>
+      <w:bookmarkStart w:id="35" w:name="_Toc32738810"/>
+      <w:r>
+        <w:t>CHƯƠNG 3: SOLIDITY</w:t>
+      </w:r>
+      <w:bookmarkEnd w:id="35"/>
     </w:p>
     <w:p>
       <w:pPr>
         <w:pStyle w:val="Heading2"/>
       </w:pPr>
       <w:r>
-        <w:t>2.1. Khái niệm:</w:t>
-      </w:r>
-    </w:p>
-    <w:p>
-      <w:r>
-        <w:t>- Ethereum được giới thiệu bở</w:t>
-      </w:r>
-      <w:r>
-        <w:t>i Vitalik Buterin. Là một nền tảng blockchain mã nguồn mở, loại bỏ sự cần thiết của bên thứ ba đáng tin cậy.</w:t>
-      </w:r>
-    </w:p>
-    <w:p>
-      <w:r>
-        <w:t>- Cho phép người sử dụng đặt được những qui tắt riêng trong những giao dịch. Điều đó được thực hiện bằng các hợp đồng thông minh (smart contract).</w:t>
-      </w:r>
-    </w:p>
-    <w:p>
+        <w:t>3.1 Solidity</w:t>
+      </w:r>
+    </w:p>
+    <w:p>
+      <w:r>
+        <w:t>- Smart Contract</w:t>
+      </w:r>
+      <w:r>
+        <w:t xml:space="preserve"> </w:t>
+      </w:r>
+      <w:r>
+        <w:t xml:space="preserve">được phát triển bằng ngôn ngữ gọi là solidity, nó là một loại tĩnh, hỗ trợ kế thừa, có thư viện và các loại phức tạp do người dùng định nghĩa. Solidity chịu ảnh hưởng của c++, Python và Javascript và được thiết kế dành riêng cho máy ảo Ethereum. </w:t>
+      </w:r>
+    </w:p>
+    <w:p>
+      <w:r>
+        <w:t xml:space="preserve">- Mỗi tệp tin được cấu trúc theo cách sau. Điều bắt buộc là xác định phiên bản pragma giới hạn phiên bản của trình duyệt biên dịch sẽ được sử dụng. Cú pháp của câu lệnh nhập rất giống với JavaScript ES6. </w:t>
+      </w:r>
+      <w:r>
+        <w:t>Imports</w:t>
+      </w:r>
+      <w:r>
+        <w:t xml:space="preserve"> nếu có, được theo sau bởi </w:t>
+      </w:r>
+      <w:r>
+        <w:t>mô tả</w:t>
+      </w:r>
+      <w:r>
+        <w:t xml:space="preserve"> hợp đồng thông minh. Sau khi biên dịch trình biên dịch tạo Giao diện nhị phân ứng dụng cho hợp đồ</w:t>
+      </w:r>
+      <w:r>
+        <w:t xml:space="preserve">ng. ABI </w:t>
+      </w:r>
+      <w:r>
+        <w:t>là một bộ siêu dữ liệu mô tả cách tương tác với hợp đồng. ABI thường được lưu trữ trong mộ</w:t>
+      </w:r>
+      <w:r>
+        <w:t>t b</w:t>
+      </w:r>
+      <w:r>
+        <w:t>iểu mẫu JSON</w:t>
+      </w:r>
+      <w:r>
+        <w:t>.</w:t>
+      </w:r>
+    </w:p>
+    <w:p>
+      <w:pPr>
+        <w:pStyle w:val="Heading2"/>
+      </w:pPr>
+      <w:r>
+        <w:t>3.2 Contruct Structure</w:t>
+      </w:r>
+    </w:p>
+    <w:p>
+      <w:r>
+        <w:t xml:space="preserve">- </w:t>
+      </w:r>
+      <w:r>
+        <w:t>Hợp đồng trong Solidity tương tự như các lớp trong các ngôn ngữ hướng đối tượng. Mỗi hợp đồng có thể chứ</w:t>
+      </w:r>
+      <w:r>
+        <w:t xml:space="preserve">a các khai báo các </w:t>
+      </w:r>
+      <w:r>
+        <w:t>trạng thái</w:t>
+      </w:r>
+      <w:r>
+        <w:t xml:space="preserve"> </w:t>
+      </w:r>
+      <w:r>
+        <w:t>biến</w:t>
+      </w:r>
+      <w:r>
+        <w:t xml:space="preserve">, hàm, </w:t>
+      </w:r>
+      <w:r>
+        <w:t>hàm</w:t>
+      </w:r>
+      <w:r>
+        <w:t xml:space="preserve">  </w:t>
+      </w:r>
       <w:r>
         <w:lastRenderedPageBreak/>
-        <w:t xml:space="preserve">- Không giống như Bitcoin, trong Ethereum không chỉ chứa các bảng ghi, các giao dịch, mà nó còn chứa một chương trình được thể hiện bằng các hợp đồng thông minh. </w:t>
-      </w:r>
-      <w:r>
-        <w:t>Ethereum cho phép chạy mã Turing-complete, cho phép mọi tính toán được thực thi nếu có đủ khả năng tính toán và thời gian.</w:t>
-      </w:r>
-    </w:p>
-    <w:p>
-      <w:pPr>
-        <w:pStyle w:val="Heading2"/>
-      </w:pPr>
-      <w:r>
-        <w:t>2.2. Tài khoản:</w:t>
-      </w:r>
-    </w:p>
-    <w:p>
-      <w:r>
-        <w:t xml:space="preserve">- Một tài khoản trong Ethereum có 3 thành phần chính: địa chỉ, khóa riêng tư, khóa công khai. </w:t>
-      </w:r>
-    </w:p>
-    <w:p>
-      <w:r>
-        <w:t xml:space="preserve">- Có 2 loại tài khoản: tài khoản thuộc sở hữu bên </w:t>
-      </w:r>
-      <w:proofErr w:type="gramStart"/>
-      <w:r>
-        <w:t>ngoài(</w:t>
-      </w:r>
-      <w:proofErr w:type="gramEnd"/>
-      <w:r>
-        <w:t>Externally owned account); tài khoản hợp đồng(Contract account).</w:t>
-      </w:r>
-    </w:p>
-    <w:p>
-      <w:bookmarkStart w:id="35" w:name="_GoBack"/>
-      <w:bookmarkEnd w:id="35"/>
-    </w:p>
-    <w:p>
-      <w:pPr>
-        <w:pStyle w:val="Heading1"/>
-      </w:pPr>
-      <w:bookmarkStart w:id="36" w:name="_Toc32738810"/>
-      <w:r>
-        <w:t>CHƯƠNG 3: SOLIDITY</w:t>
-      </w:r>
-      <w:bookmarkEnd w:id="36"/>
-    </w:p>
-    <w:p>
-      <w:pPr>
-        <w:pStyle w:val="Heading2"/>
-      </w:pPr>
-      <w:r>
-        <w:t>3.1 Solidity</w:t>
-      </w:r>
-    </w:p>
-    <w:p>
-      <w:r>
-        <w:t>- Smart Contract</w:t>
-      </w:r>
-      <w:r>
-        <w:t xml:space="preserve"> </w:t>
-      </w:r>
-      <w:r>
-        <w:t xml:space="preserve">được phát triển bằng ngôn ngữ gọi là solidity, nó là một loại tĩnh, hỗ trợ kế thừa, có </w:t>
-      </w:r>
-      <w:proofErr w:type="gramStart"/>
-      <w:r>
-        <w:t>thư</w:t>
-      </w:r>
-      <w:proofErr w:type="gramEnd"/>
-      <w:r>
-        <w:t xml:space="preserve"> viện và các loại phức tạp do người dùng định nghĩa. Solidity chịu ảnh hưởng của c++, Python và Javascript và được thiết kế dành riêng cho máy ảo Ethereum. </w:t>
-      </w:r>
-    </w:p>
-    <w:p>
-      <w:r>
-        <w:t xml:space="preserve">- Mỗi tệp tin được cấu trúc </w:t>
-      </w:r>
-      <w:proofErr w:type="gramStart"/>
-      <w:r>
-        <w:t>theo</w:t>
-      </w:r>
-      <w:proofErr w:type="gramEnd"/>
-      <w:r>
-        <w:t xml:space="preserve"> cách sau. Điều bắt buộc là xác định phiên bản pragma giới hạn phiên bản của trình duyệt biên dịch sẽ được sử dụng. Cú pháp của câu lệnh nhập rất giống với JavaScript ES6. </w:t>
-      </w:r>
-      <w:r>
-        <w:t>Imports</w:t>
-      </w:r>
-      <w:r>
-        <w:t xml:space="preserve"> nếu có, được </w:t>
-      </w:r>
-      <w:proofErr w:type="gramStart"/>
-      <w:r>
-        <w:t>theo</w:t>
-      </w:r>
-      <w:proofErr w:type="gramEnd"/>
-      <w:r>
-        <w:t xml:space="preserve"> sau bởi </w:t>
-      </w:r>
-      <w:r>
-        <w:t>mô tả</w:t>
-      </w:r>
-      <w:r>
-        <w:t xml:space="preserve"> hợp đồng thông minh. Sau khi biên dịch trình biên dịch tạo Giao diện nhị phân ứng dụng cho hợp đồ</w:t>
-      </w:r>
-      <w:r>
-        <w:t xml:space="preserve">ng. ABI </w:t>
-      </w:r>
-      <w:r>
-        <w:t>là một bộ siêu dữ liệu mô tả cách tương tác với hợp đồng. ABI thường được lưu trữ trong mộ</w:t>
-      </w:r>
-      <w:r>
-        <w:t>t b</w:t>
-      </w:r>
-      <w:r>
-        <w:t>iểu mẫu JSON</w:t>
-      </w:r>
-      <w:r>
-        <w:t>.</w:t>
-      </w:r>
-    </w:p>
-    <w:p>
-      <w:pPr>
-        <w:pStyle w:val="Heading2"/>
-      </w:pPr>
-      <w:r>
-        <w:t>3.2 Contruct Structure</w:t>
-      </w:r>
-    </w:p>
-    <w:p>
-      <w:r>
-        <w:t xml:space="preserve">- </w:t>
-      </w:r>
-      <w:r>
-        <w:t>Hợp đồng trong Solidity tương tự như các lớp trong các ngôn ngữ hướng đối tượng. Mỗi hợp đồng có thể chứ</w:t>
-      </w:r>
-      <w:r>
-        <w:t xml:space="preserve">a các khai báo các </w:t>
-      </w:r>
-      <w:r>
-        <w:t>trạng thái</w:t>
-      </w:r>
-      <w:r>
-        <w:t xml:space="preserve"> </w:t>
-      </w:r>
-      <w:r>
-        <w:t>biến</w:t>
-      </w:r>
-      <w:r>
-        <w:t xml:space="preserve">, hàm, </w:t>
-      </w:r>
-      <w:proofErr w:type="gramStart"/>
-      <w:r>
-        <w:t>hàm</w:t>
-      </w:r>
-      <w:r>
-        <w:t xml:space="preserve">  tự</w:t>
-      </w:r>
-      <w:proofErr w:type="gramEnd"/>
-      <w:r>
-        <w:t xml:space="preserve"> ghi</w:t>
+        <w:t>tự ghi</w:t>
       </w:r>
       <w:r>
         <w:t>, sự kiện, kiểu cấu trúc và kiểu enum. Hợp đồng cũng có thể mở rộng các hợp đồng khác.</w:t>
@@ -6964,7 +6761,6 @@
         <w:rPr>
           <w:b/>
         </w:rPr>
-        <w:lastRenderedPageBreak/>
         <w:t>State</w:t>
       </w:r>
       <w:r>
@@ -7115,15 +6911,7 @@
         <w:t xml:space="preserve"> </w:t>
       </w:r>
       <w:r>
-        <w:t xml:space="preserve">riêng </w:t>
-      </w:r>
-      <w:proofErr w:type="gramStart"/>
-      <w:r>
-        <w:t>tư</w:t>
-      </w:r>
-      <w:proofErr w:type="gramEnd"/>
-      <w:r>
-        <w:t xml:space="preserve">. </w:t>
+        <w:t xml:space="preserve">riêng tư. </w:t>
       </w:r>
       <w:r>
         <w:t xml:space="preserve">Mặc định là </w:t>
@@ -7147,18 +6935,14 @@
         <w:t xml:space="preserve">và thông qua các giao dịch, họ không thể được gọi trong nội bộ. </w:t>
       </w:r>
       <w:r>
-        <w:t xml:space="preserve">Function </w:t>
-      </w:r>
-      <w:proofErr w:type="gramStart"/>
-      <w:r>
-        <w:t xml:space="preserve">public  </w:t>
-      </w:r>
-      <w:r>
-        <w:t>có</w:t>
-      </w:r>
-      <w:proofErr w:type="gramEnd"/>
-      <w:r>
-        <w:t xml:space="preserve"> thể được gọi là cả</w:t>
+        <w:t xml:space="preserve">Function public  </w:t>
+      </w:r>
+      <w:r>
+        <w:t xml:space="preserve">có </w:t>
+      </w:r>
+      <w:r>
+        <w:lastRenderedPageBreak/>
+        <w:t>thể được gọi là cả</w:t>
       </w:r>
       <w:r>
         <w:t xml:space="preserve"> hai </w:t>
@@ -7176,11 +6960,7 @@
         <w:t xml:space="preserve">state variable </w:t>
       </w:r>
       <w:r>
-        <w:t xml:space="preserve">chỉ có thể </w:t>
-      </w:r>
-      <w:r>
-        <w:lastRenderedPageBreak/>
-        <w:t xml:space="preserve">được sử dụng trong </w:t>
+        <w:t xml:space="preserve">chỉ có thể được sử dụng trong </w:t>
       </w:r>
       <w:r>
         <w:t>hàm</w:t>
@@ -7234,15 +7014,7 @@
         <w:t xml:space="preserve"> hàm</w:t>
       </w:r>
       <w:r>
-        <w:t xml:space="preserve"> và thay đổi hành </w:t>
-      </w:r>
-      <w:proofErr w:type="gramStart"/>
-      <w:r>
-        <w:t>vi</w:t>
-      </w:r>
-      <w:proofErr w:type="gramEnd"/>
-      <w:r>
-        <w:t xml:space="preserve"> của nó. Hình thành điểm thực hiện </w:t>
+        <w:t xml:space="preserve"> và thay đổi hành vi của nó. Hình thành điểm thực hiện </w:t>
       </w:r>
       <w:r>
         <w:t xml:space="preserve">hàm </w:t>
@@ -7396,7 +7168,6 @@
     </w:p>
     <w:p>
       <w:r>
-        <w:lastRenderedPageBreak/>
         <w:t xml:space="preserve">- </w:t>
       </w:r>
       <w:r>
@@ -7537,6 +7308,7 @@
           </w:p>
           <w:p>
             <w:r>
+              <w:lastRenderedPageBreak/>
               <w:t xml:space="preserve">        uint vote;</w:t>
             </w:r>
           </w:p>
@@ -7547,7 +7319,6 @@
           </w:p>
           <w:p>
             <w:r>
-              <w:lastRenderedPageBreak/>
               <w:t>}</w:t>
             </w:r>
           </w:p>
@@ -7654,15 +7425,7 @@
         <w:t xml:space="preserve">- </w:t>
       </w:r>
       <w:r>
-        <w:t xml:space="preserve">Các biến của các loại giá trị luôn được truyền </w:t>
-      </w:r>
-      <w:proofErr w:type="gramStart"/>
-      <w:r>
-        <w:t>theo</w:t>
-      </w:r>
-      <w:proofErr w:type="gramEnd"/>
-      <w:r>
-        <w:t xml:space="preserve"> giá trị, tức là được sao chép khi chúng được truyề</w:t>
+        <w:t>Các biến của các loại giá trị luôn được truyền theo giá trị, tức là được sao chép khi chúng được truyề</w:t>
       </w:r>
       <w:r>
         <w:t xml:space="preserve">n </w:t>
@@ -7755,6 +7518,7 @@
         <w:rPr>
           <w:b w:val="0"/>
         </w:rPr>
+        <w:lastRenderedPageBreak/>
         <w:t>Mảng byte có kích thước cố định</w:t>
       </w:r>
     </w:p>
@@ -7809,7 +7573,6 @@
         <w:rPr>
           <w:b w:val="0"/>
         </w:rPr>
-        <w:lastRenderedPageBreak/>
         <w:t>Chuỗi ký tự</w:t>
       </w:r>
     </w:p>
@@ -7885,23 +7648,7 @@
         <w:t xml:space="preserve">- </w:t>
       </w:r>
       <w:r>
-        <w:t xml:space="preserve">Các loại phức tạp không phải lúc nào cũng vừa với 256 bit cần độ chính xác cao hơn trong các thao tác vì sao chép chúng rất tốn kém. Ngoài ra, các loại tham chiếu có một thuộc tính bổ sung được gọi là vị trí dữ liệu 14. Nó xác định xem biến của loại này được lưu trữ trong bộ nhớ hoặc lưu trữ. Vị trí dữ liệu ảnh hưởng đến hành </w:t>
-      </w:r>
-      <w:proofErr w:type="gramStart"/>
-      <w:r>
-        <w:t>vi</w:t>
-      </w:r>
-      <w:proofErr w:type="gramEnd"/>
-      <w:r>
-        <w:t xml:space="preserve"> chuyển nhượng (tạo bản sao độc lập hay không). Có một số loại tham chiếu trong Solidity: mảng động, cấu trúc và ánh xạ. Kiểu ánh xạ có thể được coi là một hàm băm được xây dựng </w:t>
-      </w:r>
-      <w:proofErr w:type="gramStart"/>
-      <w:r>
-        <w:t>theo</w:t>
-      </w:r>
-      <w:proofErr w:type="gramEnd"/>
-      <w:r>
-        <w:t xml:space="preserve"> cách mà mọi khóa có thể tồn tại và trỏ đến giá trị mặc định mà biểu diễn byte là số không. Khóa trong ánh xạ có thể thuộc bất kỳ loại nào ngoại trừ ánh xạ khác, mảng động, hợp đồng, enum hoặc struct, trong khi giá trị có thể thuộc bất kỳ loại nào kể cả các ánh xạ khác</w:t>
+        <w:t>Các loại phức tạp không phải lúc nào cũng vừa với 256 bit cần độ chính xác cao hơn trong các thao tác vì sao chép chúng rất tốn kém. Ngoài ra, các loại tham chiếu có một thuộc tính bổ sung được gọi là vị trí dữ liệu 14. Nó xác định xem biến của loại này được lưu trữ trong bộ nhớ hoặc lưu trữ. Vị trí dữ liệu ảnh hưởng đến hành vi chuyển nhượng (tạo bản sao độc lập hay không). Có một số loại tham chiếu trong Solidity: mảng động, cấu trúc và ánh xạ. Kiểu ánh xạ có thể được coi là một hàm băm được xây dựng theo cách mà mọi khóa có thể tồn tại và trỏ đến giá trị mặc định mà biểu diễn byte là số không. Khóa trong ánh xạ có thể thuộc bất kỳ loại nào ngoại trừ ánh xạ khác, mảng động, hợp đồng, enum hoặc struct, trong khi giá trị có thể thuộc bất kỳ loại nào kể cả các ánh xạ khác</w:t>
       </w:r>
       <w:r>
         <w:t>.</w:t>
@@ -7961,13 +7708,8 @@
       </w:r>
     </w:p>
     <w:p>
-      <w:proofErr w:type="gramStart"/>
-      <w:r>
-        <w:t>đã</w:t>
-      </w:r>
-      <w:proofErr w:type="gramEnd"/>
-      <w:r>
-        <w:t xml:space="preserve"> được kiểm tra.</w:t>
+      <w:r>
+        <w:t>đã được kiểm tra.</w:t>
       </w:r>
     </w:p>
     <w:p/>
@@ -7975,12 +7717,28 @@
       <w:pPr>
         <w:pStyle w:val="Heading1"/>
       </w:pPr>
-      <w:bookmarkStart w:id="37" w:name="_Toc32738811"/>
-      <w:r>
-        <w:lastRenderedPageBreak/>
+      <w:bookmarkStart w:id="36" w:name="_Toc32738811"/>
+      <w:bookmarkStart w:id="37" w:name="_GoBack"/>
+      <w:bookmarkEnd w:id="37"/>
+    </w:p>
+    <w:p>
+      <w:pPr>
+        <w:pStyle w:val="Heading1"/>
+      </w:pPr>
+    </w:p>
+    <w:p>
+      <w:pPr>
+        <w:pStyle w:val="Heading1"/>
+      </w:pPr>
+    </w:p>
+    <w:p>
+      <w:pPr>
+        <w:pStyle w:val="Heading1"/>
+      </w:pPr>
+      <w:r>
         <w:t>PHẦN 3: KẾT LUẬN</w:t>
       </w:r>
-      <w:bookmarkEnd w:id="37"/>
+      <w:bookmarkEnd w:id="36"/>
     </w:p>
     <w:p>
       <w:pPr>
@@ -7998,14 +7756,9 @@
       </w:pPr>
       <w:bookmarkStart w:id="39" w:name="_Toc32738813"/>
       <w:r>
-        <w:t xml:space="preserve">2. Kết luận </w:t>
-      </w:r>
-      <w:proofErr w:type="gramStart"/>
-      <w:r>
-        <w:t>chung</w:t>
+        <w:t>2. Kết luận chung</w:t>
       </w:r>
       <w:bookmarkEnd w:id="39"/>
-      <w:proofErr w:type="gramEnd"/>
     </w:p>
     <w:p>
       <w:r>
@@ -8235,6 +7988,7 @@
         <w:rPr>
           <w:noProof/>
         </w:rPr>
+        <w:lastRenderedPageBreak/>
         <w:t xml:space="preserve">Haber, S., n.d. </w:t>
       </w:r>
       <w:r>
@@ -8277,7 +8031,6 @@
         <w:rPr>
           <w:noProof/>
         </w:rPr>
-        <w:lastRenderedPageBreak/>
         <w:t xml:space="preserve">Vaidya, K., n.d. </w:t>
       </w:r>
       <w:r>
@@ -8604,7 +8357,7 @@
             <w:sz w:val="24"/>
             <w:szCs w:val="24"/>
           </w:rPr>
-          <w:t>23</w:t>
+          <w:t>26</w:t>
         </w:r>
         <w:r>
           <w:rPr>
@@ -11499,7 +11252,7 @@
     <w:basedOn w:val="Normal"/>
     <w:autoRedefine/>
     <w:qFormat/>
-    <w:rsid w:val="00F8722E"/>
+    <w:rsid w:val="003750B7"/>
     <w:pPr>
       <w:suppressLineNumbers/>
       <w:spacing w:before="120" w:after="120"/>
@@ -12202,7 +11955,7 @@
 </file>
 
 <file path=customXml/itemProps1.xml><?xml version="1.0" encoding="utf-8"?>
-<ds:datastoreItem xmlns:ds="http://schemas.openxmlformats.org/officeDocument/2006/customXml" ds:itemID="{13FCDD8F-B964-46D6-8C14-0B365766893F}">
+<ds:datastoreItem xmlns:ds="http://schemas.openxmlformats.org/officeDocument/2006/customXml" ds:itemID="{4CA7EAEB-B86D-4A71-BD7A-B53648322F02}">
   <ds:schemaRefs>
     <ds:schemaRef ds:uri="http://schemas.openxmlformats.org/officeDocument/2006/bibliography"/>
   </ds:schemaRefs>

</xml_diff>

<commit_message>
- Thêm giao diện trang home lúc chưa đăng nhập - Hoàn thành cơ bản việc thao tác với ethereum bằng Web3j
</commit_message>
<xml_diff>
--- a/report1.docx
+++ b/report1.docx
@@ -4028,7 +4028,15 @@
     </w:p>
     <w:p>
       <w:r>
-        <w:t>Cho đến thời điểm hiện tại thì việc mua bán bất động sản vẫn theo hình thức truyền thống. Đó là trong quá trình mua bán bất động sản vẫn tồn tại một bên thứ ba là người môi giớ</w:t>
+        <w:t xml:space="preserve">Cho đến thời điểm hiện tại thì việc mua bán bất động sản vẫn </w:t>
+      </w:r>
+      <w:proofErr w:type="gramStart"/>
+      <w:r>
+        <w:t>theo</w:t>
+      </w:r>
+      <w:proofErr w:type="gramEnd"/>
+      <w:r>
+        <w:t xml:space="preserve"> hình thức truyền thống. Đó là trong quá trình mua bán bất động sản vẫn tồn tại một bên thứ ba là người môi giớ</w:t>
       </w:r>
       <w:r>
         <w:t>i, giấy tờ pháp lý, chứng từ, bên thứ ba tin cậ</w:t>
@@ -4044,7 +4052,15 @@
     </w:p>
     <w:p>
       <w:r>
-        <w:t>Một ngôi nhà, một miếng đất nếu có giá phải chăng thì rất quan trọng đối với người mua, đặt biệt là những người có thu nhập trung bình và thấp.</w:t>
+        <w:t xml:space="preserve">Một ngôi nhà, một miếng đất nếu có giá phải chăng thì rất quan trọng đối với người mua, đặt biệt là những người có </w:t>
+      </w:r>
+      <w:proofErr w:type="gramStart"/>
+      <w:r>
+        <w:t>thu</w:t>
+      </w:r>
+      <w:proofErr w:type="gramEnd"/>
+      <w:r>
+        <w:t xml:space="preserve"> nhập trung bình và thấp.</w:t>
       </w:r>
     </w:p>
     <w:p>
@@ -4075,7 +4091,15 @@
         <w:pStyle w:val="Heading2"/>
       </w:pPr>
       <w:r>
-        <w:t>1.3. Phạm vi của nghiên cứu:</w:t>
+        <w:t xml:space="preserve">1.3. Phạm </w:t>
+      </w:r>
+      <w:proofErr w:type="gramStart"/>
+      <w:r>
+        <w:t>vi</w:t>
+      </w:r>
+      <w:proofErr w:type="gramEnd"/>
+      <w:r>
+        <w:t xml:space="preserve"> của nghiên cứu:</w:t>
       </w:r>
     </w:p>
     <w:p>
@@ -4119,7 +4143,15 @@
       </w:pPr>
       <w:bookmarkStart w:id="4" w:name="_Toc32738788"/>
       <w:r>
-        <w:t>3. Đối tượng và phạm vi nghiên cứu</w:t>
+        <w:t xml:space="preserve">3. Đối tượng và phạm </w:t>
+      </w:r>
+      <w:proofErr w:type="gramStart"/>
+      <w:r>
+        <w:t>vi</w:t>
+      </w:r>
+      <w:proofErr w:type="gramEnd"/>
+      <w:r>
+        <w:t xml:space="preserve"> nghiên cứu</w:t>
       </w:r>
       <w:bookmarkEnd w:id="4"/>
     </w:p>
@@ -4246,7 +4278,15 @@
         </w:sdtContent>
       </w:sdt>
       <w:r>
-        <w:t xml:space="preserve"> được giới thiệ</w:t>
+        <w:t xml:space="preserve"> </w:t>
+      </w:r>
+      <w:proofErr w:type="gramStart"/>
+      <w:r>
+        <w:t>được</w:t>
+      </w:r>
+      <w:proofErr w:type="gramEnd"/>
+      <w:r>
+        <w:t xml:space="preserve"> giới thiệ</w:t>
       </w:r>
       <w:r>
         <w:t xml:space="preserve">u vào năm 1991 đã đễ xuất sử dụng chứ ký số, băm tài liệu để tăng khả năng bảo mật cho tài liệu truyền đi trên internet. </w:t>
@@ -4266,7 +4306,15 @@
         <w:t xml:space="preserve"> các block</w:t>
       </w:r>
       <w:r>
-        <w:t xml:space="preserve"> được lưu liên tục theo thờ</w:t>
+        <w:t xml:space="preserve"> được lưu liên tục </w:t>
+      </w:r>
+      <w:proofErr w:type="gramStart"/>
+      <w:r>
+        <w:t>theo</w:t>
+      </w:r>
+      <w:proofErr w:type="gramEnd"/>
+      <w:r>
+        <w:t xml:space="preserve"> thờ</w:t>
       </w:r>
       <w:r>
         <w:t>i gian, các block này được liên kết với nhau và bảo mật sử dụng mật mã.</w:t>
@@ -4315,7 +4363,15 @@
         <w:t xml:space="preserve">mã hash của block liền trước, mã hash hiện tại. Ngay tại lúc này, ta xem hash như một </w:t>
       </w:r>
       <w:r>
-        <w:t>dấu vân tay, nghĩa là một mã hash là duy nhất và đại diện cho một cá thể.</w:t>
+        <w:t xml:space="preserve">dấu vân </w:t>
+      </w:r>
+      <w:proofErr w:type="gramStart"/>
+      <w:r>
+        <w:t>tay</w:t>
+      </w:r>
+      <w:proofErr w:type="gramEnd"/>
+      <w:r>
+        <w:t>, nghĩa là một mã hash là duy nhất và đại diện cho một cá thể.</w:t>
       </w:r>
     </w:p>
     <w:p>
@@ -4379,14 +4435,27 @@
       <w:r>
         <w:t xml:space="preserve">Hình 1. </w:t>
       </w:r>
-      <w:fldSimple w:instr=" SEQ Hình_1. \* ARABIC ">
-        <w:r>
-          <w:rPr>
-            <w:noProof/>
-          </w:rPr>
-          <w:t>1</w:t>
-        </w:r>
-      </w:fldSimple>
+      <w:r>
+        <w:fldChar w:fldCharType="begin"/>
+      </w:r>
+      <w:r>
+        <w:instrText xml:space="preserve"> SEQ Hình_1. \* ARABIC </w:instrText>
+      </w:r>
+      <w:r>
+        <w:fldChar w:fldCharType="separate"/>
+      </w:r>
+      <w:r>
+        <w:rPr>
+          <w:noProof/>
+        </w:rPr>
+        <w:t>1</w:t>
+      </w:r>
+      <w:r>
+        <w:rPr>
+          <w:noProof/>
+        </w:rPr>
+        <w:fldChar w:fldCharType="end"/>
+      </w:r>
       <w:r>
         <w:t xml:space="preserve"> Cấu tạo của một block</w:t>
       </w:r>
@@ -4471,14 +4540,27 @@
       <w:r>
         <w:t xml:space="preserve">Hình 1. </w:t>
       </w:r>
-      <w:fldSimple w:instr=" SEQ Hình_1. \* ARABIC ">
-        <w:r>
-          <w:rPr>
-            <w:noProof/>
-          </w:rPr>
-          <w:t>2</w:t>
-        </w:r>
-      </w:fldSimple>
+      <w:r>
+        <w:fldChar w:fldCharType="begin"/>
+      </w:r>
+      <w:r>
+        <w:instrText xml:space="preserve"> SEQ Hình_1. \* ARABIC </w:instrText>
+      </w:r>
+      <w:r>
+        <w:fldChar w:fldCharType="separate"/>
+      </w:r>
+      <w:r>
+        <w:rPr>
+          <w:noProof/>
+        </w:rPr>
+        <w:t>2</w:t>
+      </w:r>
+      <w:r>
+        <w:rPr>
+          <w:noProof/>
+        </w:rPr>
+        <w:fldChar w:fldCharType="end"/>
+      </w:r>
       <w:r>
         <w:t>: Cấu tạo của một Genesis Block</w:t>
       </w:r>
@@ -4559,14 +4641,27 @@
       <w:r>
         <w:t xml:space="preserve">Hình 1. </w:t>
       </w:r>
-      <w:fldSimple w:instr=" SEQ Hình_1. \* ARABIC ">
-        <w:r>
-          <w:rPr>
-            <w:noProof/>
-          </w:rPr>
-          <w:t>3</w:t>
-        </w:r>
-      </w:fldSimple>
+      <w:r>
+        <w:fldChar w:fldCharType="begin"/>
+      </w:r>
+      <w:r>
+        <w:instrText xml:space="preserve"> SEQ Hình_1. \* ARABIC </w:instrText>
+      </w:r>
+      <w:r>
+        <w:fldChar w:fldCharType="separate"/>
+      </w:r>
+      <w:r>
+        <w:rPr>
+          <w:noProof/>
+        </w:rPr>
+        <w:t>3</w:t>
+      </w:r>
+      <w:r>
+        <w:rPr>
+          <w:noProof/>
+        </w:rPr>
+        <w:fldChar w:fldCharType="end"/>
+      </w:r>
       <w:r>
         <w:t>: Mối liên kết giữa 2 block</w:t>
       </w:r>
@@ -4592,13 +4687,37 @@
         <w:t>- Như đã nêu ở nội dung 1.1 thì bên trong mỗi block đều tồn tại một</w:t>
       </w:r>
       <w:r>
-        <w:t xml:space="preserve"> dữ liệu hash, và mã hash đó được ví như là một dấu vân tay riêng biệt. </w:t>
-      </w:r>
-      <w:r>
-        <w:t xml:space="preserve">Xác suất của 2 người có cùng dấu vân tay là 1/60.000.000, vì vậy, ta có thể nói dấu vây tay của một người là duy nhất trên toàn thế giới. </w:t>
-      </w:r>
-      <w:r>
-        <w:t xml:space="preserve">Sự tương quan của dấu vân tay so với mã hash trong blockchain được mộ phỏng như sau: Con người – Tài liệu, Dấu vân tay – Chuỗi </w:t>
+        <w:t xml:space="preserve"> dữ liệu hash, và mã hash đó được ví như là một dấu vân </w:t>
+      </w:r>
+      <w:proofErr w:type="gramStart"/>
+      <w:r>
+        <w:t>tay</w:t>
+      </w:r>
+      <w:proofErr w:type="gramEnd"/>
+      <w:r>
+        <w:t xml:space="preserve"> riêng biệt. </w:t>
+      </w:r>
+      <w:r>
+        <w:t xml:space="preserve">Xác suất của 2 người có cùng dấu vân </w:t>
+      </w:r>
+      <w:proofErr w:type="gramStart"/>
+      <w:r>
+        <w:t>tay</w:t>
+      </w:r>
+      <w:proofErr w:type="gramEnd"/>
+      <w:r>
+        <w:t xml:space="preserve"> là 1/60.000.000, vì vậy, ta có thể nói dấu vây tay của một người là duy nhất trên toàn thế giới. </w:t>
+      </w:r>
+      <w:r>
+        <w:t xml:space="preserve">Sự tương quan của dấu vân </w:t>
+      </w:r>
+      <w:proofErr w:type="gramStart"/>
+      <w:r>
+        <w:t>tay</w:t>
+      </w:r>
+      <w:proofErr w:type="gramEnd"/>
+      <w:r>
+        <w:t xml:space="preserve"> so với mã hash trong blockchain được mộ phỏng như sau: Con người – Tài liệu, Dấu vân tay – Chuỗi </w:t>
       </w:r>
       <w:r>
         <w:t xml:space="preserve">kí tự. </w:t>
@@ -4664,16 +4783,37 @@
       <w:r>
         <w:t xml:space="preserve">Hình 1. </w:t>
       </w:r>
-      <w:fldSimple w:instr=" SEQ Hình_1. \* ARABIC ">
-        <w:r>
-          <w:rPr>
-            <w:noProof/>
-          </w:rPr>
-          <w:t>4</w:t>
-        </w:r>
-      </w:fldSimple>
-      <w:r>
-        <w:t>: Sự tương quan giữa dấu vân tay và mã Hash</w:t>
+      <w:r>
+        <w:fldChar w:fldCharType="begin"/>
+      </w:r>
+      <w:r>
+        <w:instrText xml:space="preserve"> SEQ Hình_1. \* ARABIC </w:instrText>
+      </w:r>
+      <w:r>
+        <w:fldChar w:fldCharType="separate"/>
+      </w:r>
+      <w:r>
+        <w:rPr>
+          <w:noProof/>
+        </w:rPr>
+        <w:t>4</w:t>
+      </w:r>
+      <w:r>
+        <w:rPr>
+          <w:noProof/>
+        </w:rPr>
+        <w:fldChar w:fldCharType="end"/>
+      </w:r>
+      <w:r>
+        <w:t xml:space="preserve">: Sự tương quan giữa dấu vân </w:t>
+      </w:r>
+      <w:proofErr w:type="gramStart"/>
+      <w:r>
+        <w:t>tay</w:t>
+      </w:r>
+      <w:proofErr w:type="gramEnd"/>
+      <w:r>
+        <w:t xml:space="preserve"> và mã Hash</w:t>
       </w:r>
       <w:bookmarkEnd w:id="16"/>
     </w:p>
@@ -4786,7 +4926,15 @@
         <w:t xml:space="preserve">- </w:t>
       </w:r>
       <w:r>
-        <w:t>Secure Hash Algorithm hay thuật giải băm an toàn là năm thuật toán được chấp nhận bởi FIPS – Tiêu chuẩn Xử lý Thông tin Liên bang, dùng để chuyển một đoạn dữ liệu nhất định thành một đoạn dữ liệu có chiều dài không đổi với xác suất khác biệt cao. Những thuật giải này được gọi là “an toàn” bởi vì, theo nguyên văn của chuẩn mực FIPS 180-2 phát hành ngày 1/8/2002</w:t>
+        <w:t xml:space="preserve">Secure Hash Algorithm hay thuật giải băm an toàn là năm thuật toán được chấp nhận bởi FIPS – Tiêu chuẩn Xử lý Thông tin Liên bang, dùng để chuyển một đoạn dữ liệu nhất định thành một đoạn dữ liệu có chiều dài không đổi với xác suất khác biệt cao. Những thuật giải này được gọi là “an toàn” bởi vì, </w:t>
+      </w:r>
+      <w:proofErr w:type="gramStart"/>
+      <w:r>
+        <w:t>theo</w:t>
+      </w:r>
+      <w:proofErr w:type="gramEnd"/>
+      <w:r>
+        <w:t xml:space="preserve"> nguyên văn của chuẩn mực FIPS 180-2 phát hành ngày 1/8/2002</w:t>
       </w:r>
       <w:r>
         <w:t>.</w:t>
@@ -4850,7 +4998,15 @@
       </w:pPr>
       <w:bookmarkStart w:id="18" w:name="_Toc32738798"/>
       <w:r>
-        <w:t>1.3. Sổ cái bất biến(Immutable Ledger):</w:t>
+        <w:t xml:space="preserve">1.3. Sổ cái bất </w:t>
+      </w:r>
+      <w:proofErr w:type="gramStart"/>
+      <w:r>
+        <w:t>biến(</w:t>
+      </w:r>
+      <w:proofErr w:type="gramEnd"/>
+      <w:r>
+        <w:t>Immutable Ledger):</w:t>
       </w:r>
       <w:bookmarkEnd w:id="18"/>
     </w:p>
@@ -4929,14 +5085,27 @@
       <w:r>
         <w:t xml:space="preserve">Hình 1. </w:t>
       </w:r>
-      <w:fldSimple w:instr=" SEQ Hình_1. \* ARABIC ">
-        <w:r>
-          <w:rPr>
-            <w:noProof/>
-          </w:rPr>
-          <w:t>5</w:t>
-        </w:r>
-      </w:fldSimple>
+      <w:r>
+        <w:fldChar w:fldCharType="begin"/>
+      </w:r>
+      <w:r>
+        <w:instrText xml:space="preserve"> SEQ Hình_1. \* ARABIC </w:instrText>
+      </w:r>
+      <w:r>
+        <w:fldChar w:fldCharType="separate"/>
+      </w:r>
+      <w:r>
+        <w:rPr>
+          <w:noProof/>
+        </w:rPr>
+        <w:t>5</w:t>
+      </w:r>
+      <w:r>
+        <w:rPr>
+          <w:noProof/>
+        </w:rPr>
+        <w:fldChar w:fldCharType="end"/>
+      </w:r>
       <w:r>
         <w:t>: Giao dịch mua truyền thống</w:t>
       </w:r>
@@ -5029,7 +5198,15 @@
         <w:t xml:space="preserve"> </w:t>
       </w:r>
       <w:r>
-        <w:t>Các doanh nghiệp được ghi trên sổ cái để nhà nước theo dõi sự tồn tài của họ và tình trạng đóng thuế của họ</w:t>
+        <w:t xml:space="preserve">Các doanh nghiệp được ghi trên sổ cái để nhà nước </w:t>
+      </w:r>
+      <w:proofErr w:type="gramStart"/>
+      <w:r>
+        <w:t>theo</w:t>
+      </w:r>
+      <w:proofErr w:type="gramEnd"/>
+      <w:r>
+        <w:t xml:space="preserve"> dõi sự tồn tài của họ và tình trạng đóng thuế của họ</w:t>
       </w:r>
       <w:r>
         <w:t xml:space="preserve">. Các cá nhân cần ghi lại thông tin Sinh tử, Hôn nhân. </w:t>
@@ -5074,7 +5251,23 @@
         <w:t xml:space="preserve"> </w:t>
       </w:r>
       <w:r>
-        <w:t>Sổ cái quyết định ai có thể ngồi trong quốc hội một cách  hợp lệ. ai có thể truy xuất vào tài khoản ngân hàng, ai có thể làm việc với trẻ</w:t>
+        <w:t xml:space="preserve">Sổ cái quyết định ai có thể ngồi trong quốc hội một </w:t>
+      </w:r>
+      <w:proofErr w:type="gramStart"/>
+      <w:r>
+        <w:t>cách  hợp</w:t>
+      </w:r>
+      <w:proofErr w:type="gramEnd"/>
+      <w:r>
+        <w:t xml:space="preserve"> lệ. </w:t>
+      </w:r>
+      <w:proofErr w:type="gramStart"/>
+      <w:r>
+        <w:t>ai</w:t>
+      </w:r>
+      <w:proofErr w:type="gramEnd"/>
+      <w:r>
+        <w:t xml:space="preserve"> có thể truy xuất vào tài khoản ngân hàng, ai có thể làm việc với trẻ</w:t>
       </w:r>
       <w:r>
         <w:t xml:space="preserve"> em, những người có thể vào các khu vực bị hạn chế. </w:t>
@@ -5114,8 +5307,13 @@
       <w:r>
         <w:t xml:space="preserve">1.4. Mạng lưới phân tán </w:t>
       </w:r>
-      <w:r>
-        <w:t>P2P(Distributed P2P Network):</w:t>
+      <w:proofErr w:type="gramStart"/>
+      <w:r>
+        <w:t>P2P(</w:t>
+      </w:r>
+      <w:proofErr w:type="gramEnd"/>
+      <w:r>
+        <w:t>Distributed P2P Network):</w:t>
       </w:r>
       <w:bookmarkEnd w:id="20"/>
     </w:p>
@@ -5187,14 +5385,27 @@
       <w:r>
         <w:t xml:space="preserve">Hình 1. </w:t>
       </w:r>
-      <w:fldSimple w:instr=" SEQ Hình_1. \* ARABIC ">
-        <w:r>
-          <w:rPr>
-            <w:noProof/>
-          </w:rPr>
-          <w:t>6</w:t>
-        </w:r>
-      </w:fldSimple>
+      <w:r>
+        <w:fldChar w:fldCharType="begin"/>
+      </w:r>
+      <w:r>
+        <w:instrText xml:space="preserve"> SEQ Hình_1. \* ARABIC </w:instrText>
+      </w:r>
+      <w:r>
+        <w:fldChar w:fldCharType="separate"/>
+      </w:r>
+      <w:r>
+        <w:rPr>
+          <w:noProof/>
+        </w:rPr>
+        <w:t>6</w:t>
+      </w:r>
+      <w:r>
+        <w:rPr>
+          <w:noProof/>
+        </w:rPr>
+        <w:fldChar w:fldCharType="end"/>
+      </w:r>
       <w:r>
         <w:t>: Một block bị kẻ gian sửa đổi</w:t>
       </w:r>
@@ -5294,14 +5505,27 @@
       <w:r>
         <w:t xml:space="preserve">Hình 1. </w:t>
       </w:r>
-      <w:fldSimple w:instr=" SEQ Hình_1. \* ARABIC ">
-        <w:r>
-          <w:rPr>
-            <w:noProof/>
-          </w:rPr>
-          <w:t>7</w:t>
-        </w:r>
-      </w:fldSimple>
+      <w:r>
+        <w:fldChar w:fldCharType="begin"/>
+      </w:r>
+      <w:r>
+        <w:instrText xml:space="preserve"> SEQ Hình_1. \* ARABIC </w:instrText>
+      </w:r>
+      <w:r>
+        <w:fldChar w:fldCharType="separate"/>
+      </w:r>
+      <w:r>
+        <w:rPr>
+          <w:noProof/>
+        </w:rPr>
+        <w:t>7</w:t>
+      </w:r>
+      <w:r>
+        <w:rPr>
+          <w:noProof/>
+        </w:rPr>
+        <w:fldChar w:fldCharType="end"/>
+      </w:r>
       <w:r>
         <w:t>: Hệ thống mạng lưới P2P</w:t>
       </w:r>
@@ -5397,14 +5621,27 @@
       <w:r>
         <w:t xml:space="preserve">Hình 1. </w:t>
       </w:r>
-      <w:fldSimple w:instr=" SEQ Hình_1. \* ARABIC ">
-        <w:r>
-          <w:rPr>
-            <w:noProof/>
-          </w:rPr>
-          <w:t>8</w:t>
-        </w:r>
-      </w:fldSimple>
+      <w:r>
+        <w:fldChar w:fldCharType="begin"/>
+      </w:r>
+      <w:r>
+        <w:instrText xml:space="preserve"> SEQ Hình_1. \* ARABIC </w:instrText>
+      </w:r>
+      <w:r>
+        <w:fldChar w:fldCharType="separate"/>
+      </w:r>
+      <w:r>
+        <w:rPr>
+          <w:noProof/>
+        </w:rPr>
+        <w:t>8</w:t>
+      </w:r>
+      <w:r>
+        <w:rPr>
+          <w:noProof/>
+        </w:rPr>
+        <w:fldChar w:fldCharType="end"/>
+      </w:r>
       <w:r>
         <w:t>: Hệ thống mạng P2P phát hiện sự tấn công</w:t>
       </w:r>
@@ -5433,7 +5670,23 @@
           <w:b/>
           <w:i/>
         </w:rPr>
-        <w:t>Mạng ngang hàng(P2P) không có cấu trúc:</w:t>
+        <w:t xml:space="preserve">Mạng ngang </w:t>
+      </w:r>
+      <w:proofErr w:type="gramStart"/>
+      <w:r>
+        <w:rPr>
+          <w:b/>
+          <w:i/>
+        </w:rPr>
+        <w:t>hàng(</w:t>
+      </w:r>
+      <w:proofErr w:type="gramEnd"/>
+      <w:r>
+        <w:rPr>
+          <w:b/>
+          <w:i/>
+        </w:rPr>
+        <w:t>P2P) không có cấu trúc:</w:t>
       </w:r>
       <w:r>
         <w:t xml:space="preserve"> </w:t>
@@ -5502,14 +5755,27 @@
       <w:r>
         <w:t xml:space="preserve">Hình 1. </w:t>
       </w:r>
-      <w:fldSimple w:instr=" SEQ Hình_1. \* ARABIC ">
-        <w:r>
-          <w:rPr>
-            <w:noProof/>
-          </w:rPr>
-          <w:t>9</w:t>
-        </w:r>
-      </w:fldSimple>
+      <w:r>
+        <w:fldChar w:fldCharType="begin"/>
+      </w:r>
+      <w:r>
+        <w:instrText xml:space="preserve"> SEQ Hình_1. \* ARABIC </w:instrText>
+      </w:r>
+      <w:r>
+        <w:fldChar w:fldCharType="separate"/>
+      </w:r>
+      <w:r>
+        <w:rPr>
+          <w:noProof/>
+        </w:rPr>
+        <w:t>9</w:t>
+      </w:r>
+      <w:r>
+        <w:rPr>
+          <w:noProof/>
+        </w:rPr>
+        <w:fldChar w:fldCharType="end"/>
+      </w:r>
       <w:r>
         <w:t>: Mạng lưới P2P không cấu trúc</w:t>
       </w:r>
@@ -5541,13 +5807,21 @@
         <w:t xml:space="preserve">bởi vì một câu truy vấn sẽ được truyền trên cả mạng để tìm ra càng nhiều máy chia sẽ càng tốt. </w:t>
       </w:r>
       <w:r>
-        <w:t>Hệ thống này thể hiện rõ nhược điểm: không có gì đảm bảo tìm kiếm sẽ thành công. Đối với tìm kiếm các dữ liệu phổ biến được chia sẻ trên nhiều máy, tỉ lệ thành công là khá cao, ngược lại, nếu dữ liệu chỉ được chia sẻ trên một vài máy thì xác suất tìm thấy là khá nhỏ. Tính chất này là hiển nhiên vì trong mạng đồng đẳng không cấu trúc, không có bất kì mối tương quan nào giữa một máy và dữ liệu nó quản lý trong mạng, do đó yêu cầu tìm kiếm được chuyển một cách ngẫu nhiên đến một số máy trong mạng. Số lượng máy trong mạng càng lớn thì</w:t>
+        <w:t xml:space="preserve">Hệ thống này thể hiện rõ nhược điểm: không có gì đảm bảo tìm kiếm sẽ thành công. Đối với tìm kiếm các dữ liệu phổ biến được chia sẻ trên nhiều máy, tỉ lệ thành công là khá cao, ngược lại, nếu dữ liệu chỉ được chia sẻ trên một vài máy thì xác suất tìm thấy là khá nhỏ. Tính chất này là hiển nhiên vì trong mạng đồng đẳng không cấu trúc, không có bất kì mối tương quan nào giữa một máy và dữ liệu nó quản lý trong mạng, do đó yêu cầu tìm kiếm được chuyển một cách ngẫu nhiên đến một số máy trong mạng. Số lượng máy trong mạng càng lớn </w:t>
+      </w:r>
+      <w:proofErr w:type="gramStart"/>
+      <w:r>
+        <w:t>thì</w:t>
       </w:r>
       <w:r>
         <w:t xml:space="preserve"> </w:t>
       </w:r>
       <w:r>
-        <w:t xml:space="preserve"> khả năng tìm </w:t>
+        <w:t xml:space="preserve"> khả</w:t>
+      </w:r>
+      <w:proofErr w:type="gramEnd"/>
+      <w:r>
+        <w:t xml:space="preserve"> năng tìm </w:t>
       </w:r>
       <w:r>
         <w:lastRenderedPageBreak/>
@@ -5631,26 +5905,39 @@
         <w:t xml:space="preserve"> </w:t>
       </w:r>
       <w:r>
-        <w:t>Hệ thống này định nghĩa liên kết giữa các nút mạng trong</w:t>
+        <w:t xml:space="preserve">Hệ thống này định nghĩa liên kết giữa các nút mạng </w:t>
+      </w:r>
+      <w:proofErr w:type="gramStart"/>
+      <w:r>
+        <w:t>trong</w:t>
       </w:r>
       <w:r>
         <w:t xml:space="preserve"> </w:t>
       </w:r>
       <w:r>
-        <w:t xml:space="preserve"> mạng </w:t>
-      </w:r>
+        <w:t xml:space="preserve"> mạng</w:t>
+      </w:r>
+      <w:proofErr w:type="gramEnd"/>
       <w:r>
         <w:t xml:space="preserve"> </w:t>
       </w:r>
       <w:r>
-        <w:t>phủ theo một thuật toán cụ thể, đồng thời xác định chặt chẽ mỗi nút mạng sẽ chịu trách nhiệm đối với một phần dữ liệu chia sẻ trong mạng. Với cấu trúc này, khi một máy cần tìm một dữ liệu, nó chỉ cần áp dụng một giao thức chung để xác định nút mạng nào chịu trách nhiệm cho dữ liệu đó và sau đó liên lạc</w:t>
-      </w:r>
-      <w:r>
         <w:t xml:space="preserve"> </w:t>
       </w:r>
       <w:r>
+        <w:t xml:space="preserve">phủ theo một thuật toán cụ thể, đồng thời xác định chặt chẽ mỗi nút mạng sẽ chịu trách nhiệm đối với một phần dữ liệu chia sẻ trong mạng. Với cấu trúc này, khi một máy cần tìm một dữ liệu, nó chỉ cần áp dụng một giao thức chung để xác định nút mạng nào chịu trách nhiệm cho dữ liệu đó và sau đó liên </w:t>
+      </w:r>
+      <w:proofErr w:type="gramStart"/>
+      <w:r>
+        <w:t>lạc</w:t>
+      </w:r>
+      <w:r>
+        <w:t xml:space="preserve"> </w:t>
+      </w:r>
+      <w:r>
         <w:t xml:space="preserve"> trực</w:t>
       </w:r>
+      <w:proofErr w:type="gramEnd"/>
       <w:r>
         <w:t xml:space="preserve"> </w:t>
       </w:r>
@@ -5698,13 +5985,29 @@
     <w:p>
       <w:r>
         <w:tab/>
-        <w:t xml:space="preserve">+ Cặp (khóa – key, giá trị - value) được lưu trữ ở DTHs và bất kì  node nào cũng có thể truy vấn lấy giá trị một cách hiệu quả thông qua khóa đã cho. </w:t>
+        <w:t xml:space="preserve">+ Cặp (khóa – key, giá trị - value) được lưu trữ ở DTHs và bất </w:t>
+      </w:r>
+      <w:proofErr w:type="gramStart"/>
+      <w:r>
+        <w:t>kì  node</w:t>
+      </w:r>
+      <w:proofErr w:type="gramEnd"/>
+      <w:r>
+        <w:t xml:space="preserve"> nào cũng có thể truy vấn lấy giá trị một cách hiệu quả thông qua khóa đã cho. </w:t>
       </w:r>
     </w:p>
     <w:p>
       <w:r>
         <w:tab/>
-        <w:t>+ Hỗ trợ 3 thao tác: chèn, tìm kiếm, xóa các cặp(key, value).</w:t>
+        <w:t xml:space="preserve">+ Hỗ trợ 3 thao tác: chèn, tìm kiếm, xóa các </w:t>
+      </w:r>
+      <w:proofErr w:type="gramStart"/>
+      <w:r>
+        <w:t>cặp(</w:t>
+      </w:r>
+      <w:proofErr w:type="gramEnd"/>
+      <w:r>
+        <w:t>key, value).</w:t>
       </w:r>
     </w:p>
     <w:p>
@@ -5794,7 +6097,15 @@
     </w:p>
     <w:p>
       <w:r>
-        <w:t xml:space="preserve">- Một block trong blockchain lưu trữ không chỉ một giao dịch(transaction) mà lưu trữ rất nhiều giao dịch. </w:t>
+        <w:t xml:space="preserve">- Một block trong blockchain lưu trữ không chỉ một giao </w:t>
+      </w:r>
+      <w:proofErr w:type="gramStart"/>
+      <w:r>
+        <w:t>dịch(</w:t>
+      </w:r>
+      <w:proofErr w:type="gramEnd"/>
+      <w:r>
+        <w:t xml:space="preserve">transaction) mà lưu trữ rất nhiều giao dịch. </w:t>
       </w:r>
     </w:p>
     <w:p>
@@ -5802,7 +6113,15 @@
         <w:t>- Như đã đề cập ở mục 1.1 thì một block sẽ lưu trữ 3 thông tin quan trọng là dữ liệu, mã băm hiện tại, mã băm của block liền trướ</w:t>
       </w:r>
       <w:r>
-        <w:t xml:space="preserve">c. Một tham số khác  bên trong block chưa được nói đến đó là </w:t>
+        <w:t xml:space="preserve">c. Một tham số </w:t>
+      </w:r>
+      <w:proofErr w:type="gramStart"/>
+      <w:r>
+        <w:t>khác  bên</w:t>
+      </w:r>
+      <w:proofErr w:type="gramEnd"/>
+      <w:r>
+        <w:t xml:space="preserve"> trong block chưa được nói đến đó là </w:t>
       </w:r>
       <w:r>
         <w:rPr>
@@ -5830,8 +6149,13 @@
       <w:r>
         <w:t xml:space="preserve">1.5.1. Cách một </w:t>
       </w:r>
-      <w:r>
-        <w:t>Mining làm việc với Nonce:</w:t>
+      <w:proofErr w:type="gramStart"/>
+      <w:r>
+        <w:t>Mining</w:t>
+      </w:r>
+      <w:proofErr w:type="gramEnd"/>
+      <w:r>
+        <w:t xml:space="preserve"> làm việc với Nonce:</w:t>
       </w:r>
       <w:bookmarkEnd w:id="26"/>
     </w:p>
@@ -5894,14 +6218,27 @@
       <w:r>
         <w:t xml:space="preserve">Hình 1. </w:t>
       </w:r>
-      <w:fldSimple w:instr=" SEQ Hình_1. \* ARABIC ">
-        <w:r>
-          <w:rPr>
-            <w:noProof/>
-          </w:rPr>
-          <w:t>10</w:t>
-        </w:r>
-      </w:fldSimple>
+      <w:r>
+        <w:fldChar w:fldCharType="begin"/>
+      </w:r>
+      <w:r>
+        <w:instrText xml:space="preserve"> SEQ Hình_1. \* ARABIC </w:instrText>
+      </w:r>
+      <w:r>
+        <w:fldChar w:fldCharType="separate"/>
+      </w:r>
+      <w:r>
+        <w:rPr>
+          <w:noProof/>
+        </w:rPr>
+        <w:t>10</w:t>
+      </w:r>
+      <w:r>
+        <w:rPr>
+          <w:noProof/>
+        </w:rPr>
+        <w:fldChar w:fldCharType="end"/>
+      </w:r>
       <w:r>
         <w:t xml:space="preserve">: Một block </w:t>
       </w:r>
@@ -5926,10 +6263,18 @@
         <w:t xml:space="preserve"> Trong bốn tham số đó,</w:t>
       </w:r>
       <w:r>
-        <w:t xml:space="preserve"> để đảm bảo sự toàn vẹn dữ liệu và tính bất biến của một hệ thống blockchain thì </w:t>
-      </w:r>
-      <w:r>
-        <w:t xml:space="preserve"> chỉ duy nhất một tham số nonce là sẽ bị thay đổi liên tục trong lúc tạo ra mã băm mới cho block hiện tại. Và đó là công việc của các thợ </w:t>
+        <w:t xml:space="preserve"> để đảm bảo sự toàn vẹn dữ liệu và tính bất biến của một hệ thống blockchain </w:t>
+      </w:r>
+      <w:proofErr w:type="gramStart"/>
+      <w:r>
+        <w:t xml:space="preserve">thì </w:t>
+      </w:r>
+      <w:r>
+        <w:t xml:space="preserve"> chỉ</w:t>
+      </w:r>
+      <w:proofErr w:type="gramEnd"/>
+      <w:r>
+        <w:t xml:space="preserve"> duy nhất một tham số nonce là sẽ bị thay đổi liên tục trong lúc tạo ra mã băm mới cho block hiện tại. Và đó là công việc của các thợ </w:t>
       </w:r>
       <w:r>
         <w:t>đào.</w:t>
@@ -5943,7 +6288,15 @@
         <w:t>làm giảm số lượng block được thêm vào và làm chậm quá trình thêm block của các thợ đào thì một hệ thống blockchain sẽ có qui đị</w:t>
       </w:r>
       <w:r>
-        <w:t>nh mã băm tạo ra phải đảm bảo theo qui tắc riêng.</w:t>
+        <w:t xml:space="preserve">nh mã băm tạo ra phải đảm bảo </w:t>
+      </w:r>
+      <w:proofErr w:type="gramStart"/>
+      <w:r>
+        <w:t>theo</w:t>
+      </w:r>
+      <w:proofErr w:type="gramEnd"/>
+      <w:r>
+        <w:t xml:space="preserve"> qui tắc riêng.</w:t>
       </w:r>
     </w:p>
     <w:p>
@@ -6010,14 +6363,27 @@
       <w:r>
         <w:t xml:space="preserve">Hình 1. </w:t>
       </w:r>
-      <w:fldSimple w:instr=" SEQ Hình_1. \* ARABIC ">
-        <w:r>
-          <w:rPr>
-            <w:noProof/>
-          </w:rPr>
-          <w:t>11</w:t>
-        </w:r>
-      </w:fldSimple>
+      <w:r>
+        <w:fldChar w:fldCharType="begin"/>
+      </w:r>
+      <w:r>
+        <w:instrText xml:space="preserve"> SEQ Hình_1. \* ARABIC </w:instrText>
+      </w:r>
+      <w:r>
+        <w:fldChar w:fldCharType="separate"/>
+      </w:r>
+      <w:r>
+        <w:rPr>
+          <w:noProof/>
+        </w:rPr>
+        <w:t>11</w:t>
+      </w:r>
+      <w:r>
+        <w:rPr>
+          <w:noProof/>
+        </w:rPr>
+        <w:fldChar w:fldCharType="end"/>
+      </w:r>
       <w:r>
         <w:t xml:space="preserve">: </w:t>
       </w:r>
@@ -6261,7 +6627,15 @@
         <w:t>Là</w:t>
       </w:r>
       <w:r>
-        <w:t xml:space="preserve"> một phương pháp thay thế trong việc quyết định ai sẽ là người được quyền bổ sung block mới và xác nhận trạng thái hiện thời của blockchain. Thay cho việc các miner sẽ cạnh tranh nhau trong việc tìm lời giải cho các bài toán, với Bằng chứng cổ phần, người tạo ra block tiếp theo sẽ được quyết định dựa theo một số quy trình dựa trên số lượng coin giữ trong ví (cổ phần - stake) của họ.</w:t>
+        <w:t xml:space="preserve"> một phương pháp thay thế trong việc quyết định ai sẽ là người được quyền bổ sung block mới và xác nhận trạng thái hiện thời của blockchain. Thay cho việc các miner sẽ cạnh tranh nhau trong việc tìm lời giải cho các bài toán, với Bằng chứng cổ phần, người tạo ra block tiếp </w:t>
+      </w:r>
+      <w:proofErr w:type="gramStart"/>
+      <w:r>
+        <w:t>theo</w:t>
+      </w:r>
+      <w:proofErr w:type="gramEnd"/>
+      <w:r>
+        <w:t xml:space="preserve"> sẽ được quyết định dựa theo một số quy trình dựa trên số lượng coin giữ trong ví (cổ phần - stake) của họ.</w:t>
       </w:r>
     </w:p>
     <w:p>
@@ -6283,7 +6657,15 @@
     </w:p>
     <w:p>
       <w:r>
-        <w:t xml:space="preserve">- Mật mã hóa công khai(PKC), </w:t>
+        <w:t xml:space="preserve">- Mật mã hóa công </w:t>
+      </w:r>
+      <w:proofErr w:type="gramStart"/>
+      <w:r>
+        <w:t>khai(</w:t>
+      </w:r>
+      <w:proofErr w:type="gramEnd"/>
+      <w:r>
+        <w:t xml:space="preserve">PKC), </w:t>
       </w:r>
       <w:r>
         <w:t>là một dạng mật mã hóa cho phép người sử dụng trao đổi các thông tin mật mà không cần phải trao đổi các khóa chung bí mật trước đó. Điều này được thực hiện bằng cách sử dụng một cặp khóa có quan hệ toán học với nhau là khóa công khai và khóa cá nhân</w:t>
@@ -6326,7 +6708,15 @@
         <w:t xml:space="preserve">- </w:t>
       </w:r>
       <w:r>
-        <w:t>Cây Merkle là một cấu trúc dữ liệu dạng cây trong đó mọi nút lá được dán nhãn bằng giá trị băm của khối dữ liệu và mọi nút không phải là nút lá được dán nhãn bằng giá trị băm của nhãn của các nút con của nó. Cây băm cho phép xác minh hiệu quả và an toàn nội dung của các cấu trúc dữ liệu lớn.</w:t>
+        <w:t xml:space="preserve">Cây Merkle là một cấu trúc dữ liệu dạng cây trong đó mọi nút lá được dán nhãn bằng giá trị băm của khối dữ liệu và mọi nút không phải là nút lá được dán nhãn bằng giá trị băm của nhãn của các nút con của nó. Cây băm cho phép xác minh hiệu quả và </w:t>
+      </w:r>
+      <w:proofErr w:type="gramStart"/>
+      <w:r>
+        <w:t>an</w:t>
+      </w:r>
+      <w:proofErr w:type="gramEnd"/>
+      <w:r>
+        <w:t xml:space="preserve"> toàn nội dung của các cấu trúc dữ liệu lớn.</w:t>
       </w:r>
       <w:r>
         <w:t xml:space="preserve"> </w:t>
@@ -6392,14 +6782,27 @@
       <w:r>
         <w:t xml:space="preserve">Hình 1. </w:t>
       </w:r>
-      <w:fldSimple w:instr=" SEQ Hình_1. \* ARABIC ">
-        <w:r>
-          <w:rPr>
-            <w:noProof/>
-          </w:rPr>
-          <w:t>12</w:t>
-        </w:r>
-      </w:fldSimple>
+      <w:r>
+        <w:fldChar w:fldCharType="begin"/>
+      </w:r>
+      <w:r>
+        <w:instrText xml:space="preserve"> SEQ Hình_1. \* ARABIC </w:instrText>
+      </w:r>
+      <w:r>
+        <w:fldChar w:fldCharType="separate"/>
+      </w:r>
+      <w:r>
+        <w:rPr>
+          <w:noProof/>
+        </w:rPr>
+        <w:t>12</w:t>
+      </w:r>
+      <w:r>
+        <w:rPr>
+          <w:noProof/>
+        </w:rPr>
+        <w:fldChar w:fldCharType="end"/>
+      </w:r>
       <w:r>
         <w:t xml:space="preserve">: Cây Merkle </w:t>
       </w:r>
@@ -6444,10 +6847,18 @@
     </w:p>
     <w:p>
       <w:r>
-        <w:t>Môi trường của smart contract là Ethereum Virtual Machine</w:t>
-      </w:r>
-      <w:r>
-        <w:t>(EVM)</w:t>
+        <w:t xml:space="preserve">Môi trường của smart contract là Ethereum Virtual </w:t>
+      </w:r>
+      <w:proofErr w:type="gramStart"/>
+      <w:r>
+        <w:t>Machine</w:t>
+      </w:r>
+      <w:r>
+        <w:t>(</w:t>
+      </w:r>
+      <w:proofErr w:type="gramEnd"/>
+      <w:r>
+        <w:t>EVM)</w:t>
       </w:r>
       <w:r>
         <w:t xml:space="preserve">. Nó hoàn toàn bị tách biệt. Điều đó có nghĩa rằng là mã của smart contract không được truy cập đến mạng lưới, tập tin của hệ thống, cũng như các tiến trình khác. </w:t>
@@ -6458,10 +6869,18 @@
         <w:pStyle w:val="Heading2"/>
       </w:pPr>
       <w:r>
-        <w:t>2.2. Tài khoản</w:t>
-      </w:r>
-      <w:r>
-        <w:t>(Account)</w:t>
+        <w:t xml:space="preserve">2.2. Tài </w:t>
+      </w:r>
+      <w:proofErr w:type="gramStart"/>
+      <w:r>
+        <w:t>khoản</w:t>
+      </w:r>
+      <w:r>
+        <w:t>(</w:t>
+      </w:r>
+      <w:proofErr w:type="gramEnd"/>
+      <w:r>
+        <w:t>Account)</w:t>
       </w:r>
       <w:r>
         <w:t>:</w:t>
@@ -6487,10 +6906,18 @@
         <w:pStyle w:val="Heading2"/>
       </w:pPr>
       <w:r>
-        <w:t>2.3. Giao dịch</w:t>
-      </w:r>
-      <w:r>
-        <w:t>(Transaction)</w:t>
+        <w:t xml:space="preserve">2.3. Giao </w:t>
+      </w:r>
+      <w:proofErr w:type="gramStart"/>
+      <w:r>
+        <w:t>dịch</w:t>
+      </w:r>
+      <w:r>
+        <w:t>(</w:t>
+      </w:r>
+      <w:proofErr w:type="gramEnd"/>
+      <w:r>
+        <w:t>Transaction)</w:t>
       </w:r>
       <w:r>
         <w:t>:</w:t>
@@ -6512,7 +6939,15 @@
         <w:pStyle w:val="Heading2"/>
       </w:pPr>
       <w:r>
-        <w:t>2.4.Gas:</w:t>
+        <w:t>2.4</w:t>
+      </w:r>
+      <w:proofErr w:type="gramStart"/>
+      <w:r>
+        <w:t>.Gas</w:t>
+      </w:r>
+      <w:proofErr w:type="gramEnd"/>
+      <w:r>
+        <w:t>:</w:t>
       </w:r>
     </w:p>
     <w:p>
@@ -6521,7 +6956,23 @@
       </w:r>
       <w:r>
         <w:tab/>
-        <w:t>dùng để giới hạn tài nguyên cần thiết cho việc thực thi một đoạn mã một hợp đồng thông minh. Trong khi EVM thực thi đoạn mã thì gas sẽ được tiêu hao dần dần theo một qui tắc cụ thể. Để gửi một giao dịch thì một khoản Ether nhất định phải được trả bằng cách tiêu thụ đơn vị gas. Quá trình khởi tạo giao dịch được sẽ định nghĩa giá gas(gas price)</w:t>
+        <w:t xml:space="preserve">dùng để giới hạn tài nguyên cần thiết cho việc thực thi một đoạn mã một hợp đồng thông minh. Trong khi EVM thực thi đoạn mã thì gas sẽ được tiêu hao dần dần </w:t>
+      </w:r>
+      <w:proofErr w:type="gramStart"/>
+      <w:r>
+        <w:t>theo</w:t>
+      </w:r>
+      <w:proofErr w:type="gramEnd"/>
+      <w:r>
+        <w:t xml:space="preserve"> một qui tắc cụ thể. Để gửi một giao dịch thì một khoản Ether nhất định phải được trả bằng cách tiêu thụ đơn vị gas. Quá trình khởi tạo giao dịch được sẽ định nghĩa giá </w:t>
+      </w:r>
+      <w:proofErr w:type="gramStart"/>
+      <w:r>
+        <w:t>gas(</w:t>
+      </w:r>
+      <w:proofErr w:type="gramEnd"/>
+      <w:r>
+        <w:t>gas price)</w:t>
       </w:r>
       <w:r>
         <w:t xml:space="preserve">- là đơn vị nhỏ nhất dùng để thanh toán Ether. Các giao dịch mà có gas price cao hơn sẽ dành được nhiều cơ hội thực thi hơn trong một hàng chờ đợi việc thực thi. Khoản thanh toán này nên được trả trước của giao dịch. Nếu như có bất kì một lượng ga nào mất đi hay giao dịch thất bại thì số gas sẽ được hoàn trả lại. Nếu quá trình giao dịch tiêu thụ vượt giới hạn lượng gas thì một chương trình ghi lỗi sẽ khởi tạo và tất cả sự thay đổi trạng thái của dữ liệu liên quan sẽ được khôi phục về trạng thái trước khi thực thi giao dịch. Vì vậy, ta cần có một kế hoạch sử dụng lượng gas khéo léo trong hợp đồng thông minh, </w:t>
@@ -6536,7 +6987,15 @@
         <w:pStyle w:val="Heading2"/>
       </w:pPr>
       <w:r>
-        <w:t>2.5. Bộ nhớ(memory), lưu trữ</w:t>
+        <w:t xml:space="preserve">2.5. Bộ </w:t>
+      </w:r>
+      <w:proofErr w:type="gramStart"/>
+      <w:r>
+        <w:t>nhớ(</w:t>
+      </w:r>
+      <w:proofErr w:type="gramEnd"/>
+      <w:r>
+        <w:t>memory), lưu trữ</w:t>
       </w:r>
       <w:r>
         <w:t>(storage), ngăn xếp(stack):</w:t>
@@ -6587,8 +7046,13 @@
         <w:t>Ethereum Vi</w:t>
       </w:r>
       <w:r>
-        <w:t>rtual Machine là một bộ máy ngăn xếp(</w:t>
-      </w:r>
+        <w:t xml:space="preserve">rtual Machine là một bộ máy ngăn </w:t>
+      </w:r>
+      <w:proofErr w:type="gramStart"/>
+      <w:r>
+        <w:t>xếp(</w:t>
+      </w:r>
+      <w:proofErr w:type="gramEnd"/>
       <w:r>
         <w:rPr>
           <w:b/>
@@ -6604,7 +7068,15 @@
         <w:pStyle w:val="Heading2"/>
       </w:pPr>
       <w:r>
-        <w:t>2.6. Gọi tin nhắn(Message calls):</w:t>
+        <w:t xml:space="preserve">2.6. Gọi tin </w:t>
+      </w:r>
+      <w:proofErr w:type="gramStart"/>
+      <w:r>
+        <w:t>nhắn(</w:t>
+      </w:r>
+      <w:proofErr w:type="gramEnd"/>
+      <w:r>
+        <w:t>Message calls):</w:t>
       </w:r>
     </w:p>
     <w:p>
@@ -6627,7 +7099,15 @@
         <w:t>delegatecall</w:t>
       </w:r>
       <w:r>
-        <w:t xml:space="preserve">. Nó cho phép thực thi đoạn code của địa chỉ đích trong ngữ cảnh của lời gọi đến một hợp đồng. Điều này giúp cho lập trình viên có thể chạy nhiều thư viện liên quan trong lúc thực thi. </w:t>
+        <w:t xml:space="preserve">. Nó cho phép thực thi đoạn code của địa chỉ đích trong ngữ cảnh của lời gọi đến một hợp đồng. Điều này giúp cho lập trình viên có thể chạy nhiều </w:t>
+      </w:r>
+      <w:proofErr w:type="gramStart"/>
+      <w:r>
+        <w:t>thư</w:t>
+      </w:r>
+      <w:proofErr w:type="gramEnd"/>
+      <w:r>
+        <w:t xml:space="preserve"> viện liên quan trong lúc thực thi. </w:t>
       </w:r>
     </w:p>
     <w:p>
@@ -6643,7 +7123,15 @@
         <w:t xml:space="preserve">Ethereum cung cấp một cách để lưu lại nhật kí của một giao dịch. </w:t>
       </w:r>
       <w:r>
-        <w:t>Thông tin được lưu lại dưới dạng một cấu trúc đặc biệt và được đánh chỉ mục. Hợp đồng thông minh không thể truy cập nhật kí. Tuy nhiên, nhật kí có thể được truy cập từ bên ngoài blockchain một cách dễ dàng và được mã hóa một cách an toàn. Vì vậy, bất kì một thành viên nào trong hệ thống có thể kiểm tra một nhật kí mà không cần tải toàn bộ blockchain.</w:t>
+        <w:t xml:space="preserve">Thông tin được lưu lại dưới dạng một cấu trúc đặc biệt và được đánh chỉ mục. Hợp đồng thông minh không thể truy cập nhật kí. Tuy nhiên, nhật kí có thể được truy cập từ bên ngoài blockchain một cách dễ dàng và được mã hóa một cách </w:t>
+      </w:r>
+      <w:proofErr w:type="gramStart"/>
+      <w:r>
+        <w:t>an</w:t>
+      </w:r>
+      <w:proofErr w:type="gramEnd"/>
+      <w:r>
+        <w:t xml:space="preserve"> toàn. Vì vậy, bất kì một thành viên nào trong hệ thống có thể kiểm tra một nhật kí mà không cần tải toàn bộ blockchain.</w:t>
       </w:r>
     </w:p>
     <w:p>
@@ -6672,18 +7160,42 @@
         <w:t xml:space="preserve"> </w:t>
       </w:r>
       <w:r>
-        <w:t xml:space="preserve">được phát triển bằng ngôn ngữ gọi là solidity, nó là một loại tĩnh, hỗ trợ kế thừa, có thư viện và các loại phức tạp do người dùng định nghĩa. Solidity chịu ảnh hưởng của c++, Python và Javascript và được thiết kế dành riêng cho máy ảo Ethereum. </w:t>
-      </w:r>
-    </w:p>
-    <w:p>
-      <w:r>
-        <w:t xml:space="preserve">- Mỗi tệp tin được cấu trúc theo cách sau. Điều bắt buộc là xác định phiên bản pragma giới hạn phiên bản của trình duyệt biên dịch sẽ được sử dụng. Cú pháp của câu lệnh nhập rất giống với JavaScript ES6. </w:t>
+        <w:t xml:space="preserve">được phát triển bằng ngôn ngữ gọi là solidity, nó là một loại tĩnh, hỗ trợ kế thừa, có </w:t>
+      </w:r>
+      <w:proofErr w:type="gramStart"/>
+      <w:r>
+        <w:t>thư</w:t>
+      </w:r>
+      <w:proofErr w:type="gramEnd"/>
+      <w:r>
+        <w:t xml:space="preserve"> viện và các loại phức tạp do người dùng định nghĩa. Solidity chịu ảnh hưởng của c++, Python và Javascript và được thiết kế dành riêng cho máy ảo Ethereum. </w:t>
+      </w:r>
+    </w:p>
+    <w:p>
+      <w:r>
+        <w:t xml:space="preserve">- Mỗi tệp tin được cấu trúc </w:t>
+      </w:r>
+      <w:proofErr w:type="gramStart"/>
+      <w:r>
+        <w:t>theo</w:t>
+      </w:r>
+      <w:proofErr w:type="gramEnd"/>
+      <w:r>
+        <w:t xml:space="preserve"> cách sau. Điều bắt buộc là xác định phiên bản pragma giới hạn phiên bản của trình duyệt biên dịch sẽ được sử dụng. Cú pháp của câu lệnh nhập rất giống với JavaScript ES6. </w:t>
       </w:r>
       <w:r>
         <w:t>Imports</w:t>
       </w:r>
       <w:r>
-        <w:t xml:space="preserve"> nếu có, được theo sau bởi </w:t>
+        <w:t xml:space="preserve"> nếu có, được </w:t>
+      </w:r>
+      <w:proofErr w:type="gramStart"/>
+      <w:r>
+        <w:t>theo</w:t>
+      </w:r>
+      <w:proofErr w:type="gramEnd"/>
+      <w:r>
+        <w:t xml:space="preserve"> sau bởi </w:t>
       </w:r>
       <w:r>
         <w:t>mô tả</w:t>
@@ -6737,6 +7249,7 @@
       <w:r>
         <w:t xml:space="preserve">, hàm, </w:t>
       </w:r>
+      <w:proofErr w:type="gramStart"/>
       <w:r>
         <w:t>hàm</w:t>
       </w:r>
@@ -6745,7 +7258,11 @@
       </w:r>
       <w:r>
         <w:lastRenderedPageBreak/>
-        <w:t>tự ghi</w:t>
+        <w:t>tự</w:t>
+      </w:r>
+      <w:proofErr w:type="gramEnd"/>
+      <w:r>
+        <w:t xml:space="preserve"> ghi</w:t>
       </w:r>
       <w:r>
         <w:t>, sự kiện, kiểu cấu trúc và kiểu enum. Hợp đồng cũng có thể mở rộng các hợp đồng khác.</w:t>
@@ -6911,7 +7428,15 @@
         <w:t xml:space="preserve"> </w:t>
       </w:r>
       <w:r>
-        <w:t xml:space="preserve">riêng tư. </w:t>
+        <w:t xml:space="preserve">riêng </w:t>
+      </w:r>
+      <w:proofErr w:type="gramStart"/>
+      <w:r>
+        <w:t>tư</w:t>
+      </w:r>
+      <w:proofErr w:type="gramEnd"/>
+      <w:r>
+        <w:t xml:space="preserve">. </w:t>
       </w:r>
       <w:r>
         <w:t xml:space="preserve">Mặc định là </w:t>
@@ -6935,10 +7460,18 @@
         <w:t xml:space="preserve">và thông qua các giao dịch, họ không thể được gọi trong nội bộ. </w:t>
       </w:r>
       <w:r>
-        <w:t xml:space="preserve">Function public  </w:t>
-      </w:r>
-      <w:r>
-        <w:t xml:space="preserve">có </w:t>
+        <w:t xml:space="preserve">Function </w:t>
+      </w:r>
+      <w:proofErr w:type="gramStart"/>
+      <w:r>
+        <w:t xml:space="preserve">public  </w:t>
+      </w:r>
+      <w:r>
+        <w:t>có</w:t>
+      </w:r>
+      <w:proofErr w:type="gramEnd"/>
+      <w:r>
+        <w:t xml:space="preserve"> </w:t>
       </w:r>
       <w:r>
         <w:lastRenderedPageBreak/>
@@ -7014,7 +7547,15 @@
         <w:t xml:space="preserve"> hàm</w:t>
       </w:r>
       <w:r>
-        <w:t xml:space="preserve"> và thay đổi hành vi của nó. Hình thành điểm thực hiện </w:t>
+        <w:t xml:space="preserve"> và thay đổi hành </w:t>
+      </w:r>
+      <w:proofErr w:type="gramStart"/>
+      <w:r>
+        <w:t>vi</w:t>
+      </w:r>
+      <w:proofErr w:type="gramEnd"/>
+      <w:r>
+        <w:t xml:space="preserve"> của nó. Hình thành điểm thực hiện </w:t>
       </w:r>
       <w:r>
         <w:t xml:space="preserve">hàm </w:t>
@@ -7425,7 +7966,15 @@
         <w:t xml:space="preserve">- </w:t>
       </w:r>
       <w:r>
-        <w:t>Các biến của các loại giá trị luôn được truyền theo giá trị, tức là được sao chép khi chúng được truyề</w:t>
+        <w:t xml:space="preserve">Các biến của các loại giá trị luôn được truyền </w:t>
+      </w:r>
+      <w:proofErr w:type="gramStart"/>
+      <w:r>
+        <w:t>theo</w:t>
+      </w:r>
+      <w:proofErr w:type="gramEnd"/>
+      <w:r>
+        <w:t xml:space="preserve"> giá trị, tức là được sao chép khi chúng được truyề</w:t>
       </w:r>
       <w:r>
         <w:t xml:space="preserve">n </w:t>
@@ -7648,7 +8197,23 @@
         <w:t xml:space="preserve">- </w:t>
       </w:r>
       <w:r>
-        <w:t>Các loại phức tạp không phải lúc nào cũng vừa với 256 bit cần độ chính xác cao hơn trong các thao tác vì sao chép chúng rất tốn kém. Ngoài ra, các loại tham chiếu có một thuộc tính bổ sung được gọi là vị trí dữ liệu 14. Nó xác định xem biến của loại này được lưu trữ trong bộ nhớ hoặc lưu trữ. Vị trí dữ liệu ảnh hưởng đến hành vi chuyển nhượng (tạo bản sao độc lập hay không). Có một số loại tham chiếu trong Solidity: mảng động, cấu trúc và ánh xạ. Kiểu ánh xạ có thể được coi là một hàm băm được xây dựng theo cách mà mọi khóa có thể tồn tại và trỏ đến giá trị mặc định mà biểu diễn byte là số không. Khóa trong ánh xạ có thể thuộc bất kỳ loại nào ngoại trừ ánh xạ khác, mảng động, hợp đồng, enum hoặc struct, trong khi giá trị có thể thuộc bất kỳ loại nào kể cả các ánh xạ khác</w:t>
+        <w:t xml:space="preserve">Các loại phức tạp không phải lúc nào cũng vừa với 256 bit cần độ chính xác cao hơn trong các thao tác vì sao chép chúng rất tốn kém. Ngoài ra, các loại tham chiếu có một thuộc tính bổ sung được gọi là vị trí dữ liệu 14. Nó xác định xem biến của loại này được lưu trữ trong bộ nhớ hoặc lưu trữ. Vị trí dữ liệu ảnh hưởng đến hành </w:t>
+      </w:r>
+      <w:proofErr w:type="gramStart"/>
+      <w:r>
+        <w:t>vi</w:t>
+      </w:r>
+      <w:proofErr w:type="gramEnd"/>
+      <w:r>
+        <w:t xml:space="preserve"> chuyển nhượng (tạo bản sao độc lập hay không). Có một số loại tham chiếu trong Solidity: mảng động, cấu trúc và ánh xạ. Kiểu ánh xạ có thể được coi là một hàm băm được xây dựng </w:t>
+      </w:r>
+      <w:proofErr w:type="gramStart"/>
+      <w:r>
+        <w:t>theo</w:t>
+      </w:r>
+      <w:proofErr w:type="gramEnd"/>
+      <w:r>
+        <w:t xml:space="preserve"> cách mà mọi khóa có thể tồn tại và trỏ đến giá trị mặc định mà biểu diễn byte là số không. Khóa trong ánh xạ có thể thuộc bất kỳ loại nào ngoại trừ ánh xạ khác, mảng động, hợp đồng, enum hoặc struct, trong khi giá trị có thể thuộc bất kỳ loại nào kể cả các ánh xạ khác</w:t>
       </w:r>
       <w:r>
         <w:t>.</w:t>
@@ -7708,8 +8273,13 @@
       </w:r>
     </w:p>
     <w:p>
-      <w:r>
-        <w:t>đã được kiểm tra.</w:t>
+      <w:proofErr w:type="gramStart"/>
+      <w:r>
+        <w:t>đã</w:t>
+      </w:r>
+      <w:proofErr w:type="gramEnd"/>
+      <w:r>
+        <w:t xml:space="preserve"> được kiểm tra.</w:t>
       </w:r>
     </w:p>
     <w:p/>
@@ -7718,9 +8288,214 @@
         <w:pStyle w:val="Heading1"/>
       </w:pPr>
       <w:bookmarkStart w:id="36" w:name="_Toc32738811"/>
+    </w:p>
+    <w:p>
+      <w:r>
+        <w:t>Kiến thức bổ sung:</w:t>
+      </w:r>
+    </w:p>
+    <w:p>
+      <w:r>
+        <w:t>Mỗi node có tấc cả lịch sử của smart contract, lịch sử của all transactions, trạng thái hiện tại của tấc cả smart contract.</w:t>
+      </w:r>
+    </w:p>
+    <w:p>
+      <w:r>
+        <w:t>- Bạn dùng gas để thanh toán cho bất kì một sự tính toán nào mà bạn cần chạy</w:t>
+      </w:r>
+    </w:p>
+    <w:p>
+      <w:r>
+        <w:t xml:space="preserve">- Trong ethereum có ETHER tại sao chúng ta không dùng chúng làm lại dùng gas để pay cho code. Đó là tại vì giá eth </w:t>
+      </w:r>
+      <w:proofErr w:type="gramStart"/>
+      <w:r>
+        <w:t>ko</w:t>
+      </w:r>
+      <w:proofErr w:type="gramEnd"/>
+      <w:r>
+        <w:t xml:space="preserve"> cố định.</w:t>
+      </w:r>
+    </w:p>
+    <w:p>
+      <w:r>
+        <w:t xml:space="preserve">- </w:t>
+      </w:r>
+      <w:proofErr w:type="gramStart"/>
+      <w:r>
+        <w:t>wei</w:t>
+      </w:r>
+      <w:proofErr w:type="gramEnd"/>
+      <w:r>
+        <w:t xml:space="preserve"> là đơn vị nhỏ nhất của ether</w:t>
+      </w:r>
+    </w:p>
+    <w:p>
+      <w:r>
+        <w:t xml:space="preserve">- 10^9 </w:t>
+      </w:r>
+      <w:proofErr w:type="gramStart"/>
+      <w:r>
+        <w:t>wei  =</w:t>
+      </w:r>
+      <w:proofErr w:type="gramEnd"/>
+      <w:r>
+        <w:t xml:space="preserve"> 1 gwei</w:t>
+      </w:r>
+    </w:p>
+    <w:p>
+      <w:r>
+        <w:t xml:space="preserve">- 1 </w:t>
+      </w:r>
+      <w:r>
+        <w:t>gwei</w:t>
+      </w:r>
+      <w:r>
+        <w:t xml:space="preserve"> = 10^-9 ether</w:t>
+      </w:r>
+    </w:p>
+    <w:p>
+      <w:r>
+        <w:t>- Gwei còn được gọi là nanoether</w:t>
+      </w:r>
+    </w:p>
+    <w:p>
+      <w:r>
+        <w:t>- Gas limit con số tối đa mà bạn sẵn sang trả cho một giao dịch. Con so này càng cao thì bạn phải làm nhiều việc hơn để thực thi transaction bằng ether hoặc smart contract.</w:t>
+      </w:r>
+    </w:p>
+    <w:p>
+      <w:r>
+        <w:t xml:space="preserve">- </w:t>
+      </w:r>
+      <w:proofErr w:type="gramStart"/>
+      <w:r>
+        <w:t>gasCost(</w:t>
+      </w:r>
+      <w:proofErr w:type="gramEnd"/>
+      <w:r>
+        <w:t>Ether) = gasPrice * gasCost(Gas);</w:t>
+      </w:r>
+    </w:p>
+    <w:p>
+      <w:r>
+        <w:t xml:space="preserve">- </w:t>
+      </w:r>
+      <w:proofErr w:type="gramStart"/>
+      <w:r>
+        <w:t>gasCost(</w:t>
+      </w:r>
+      <w:proofErr w:type="gramEnd"/>
+      <w:r>
+        <w:t xml:space="preserve">Ether) = gasPrice * </w:t>
+      </w:r>
+      <w:r>
+        <w:t>min(gasCost, gasLimit);</w:t>
+      </w:r>
+    </w:p>
+    <w:p>
+      <w:r>
+        <w:t>-</w:t>
+      </w:r>
+      <w:proofErr w:type="gramStart"/>
+      <w:r>
+        <w:t>transaction{</w:t>
+      </w:r>
+      <w:proofErr w:type="gramEnd"/>
+    </w:p>
+    <w:p>
+      <w:r>
+        <w:t xml:space="preserve">….  ..  </w:t>
+      </w:r>
+    </w:p>
+    <w:p>
+      <w:r>
+        <w:t xml:space="preserve">… ..  </w:t>
+      </w:r>
+    </w:p>
+    <w:p>
+      <w:proofErr w:type="gramStart"/>
+      <w:r>
+        <w:t>gasPrice</w:t>
+      </w:r>
+      <w:proofErr w:type="gramEnd"/>
+      <w:r>
+        <w:t xml:space="preserve">, </w:t>
+      </w:r>
+    </w:p>
+    <w:p>
+      <w:proofErr w:type="gramStart"/>
+      <w:r>
+        <w:t>gasLimit</w:t>
+      </w:r>
+      <w:proofErr w:type="gramEnd"/>
+    </w:p>
+    <w:p>
+      <w:r>
+        <w:t>}</w:t>
+      </w:r>
+    </w:p>
+    <w:p>
+      <w:r>
+        <w:t xml:space="preserve">- Cach lay gasPrice: </w:t>
+      </w:r>
+    </w:p>
+    <w:p>
+      <w:r>
+        <w:lastRenderedPageBreak/>
+        <w:t xml:space="preserve">Cach 1: </w:t>
+      </w:r>
+      <w:hyperlink r:id="rId21" w:history="1">
+        <w:r>
+          <w:rPr>
+            <w:rStyle w:val="Hyperlink"/>
+          </w:rPr>
+          <w:t>https://ethgasstation.info/api/ethgasAPI.json</w:t>
+        </w:r>
+      </w:hyperlink>
+    </w:p>
+    <w:p>
+      <w:r>
+        <w:t xml:space="preserve">Cach 2: </w:t>
+      </w:r>
+      <w:proofErr w:type="gramStart"/>
+      <w:r>
+        <w:t>web3.eth.gasPrice(</w:t>
+      </w:r>
+      <w:proofErr w:type="gramEnd"/>
+      <w:r>
+        <w:t>);</w:t>
+      </w:r>
+    </w:p>
+    <w:p>
+      <w:r>
+        <w:t xml:space="preserve">Cach 3: </w:t>
+      </w:r>
+      <w:proofErr w:type="gramStart"/>
+      <w:r>
+        <w:t>estimateGas(</w:t>
+      </w:r>
+      <w:proofErr w:type="gramEnd"/>
+      <w:r>
+        <w:t>) method of web3</w:t>
+      </w:r>
+    </w:p>
+    <w:p>
       <w:bookmarkStart w:id="37" w:name="_GoBack"/>
       <w:bookmarkEnd w:id="37"/>
     </w:p>
+    <w:p/>
+    <w:p>
+      <w:r>
+        <w:tab/>
+      </w:r>
+      <w:r>
+        <w:tab/>
+      </w:r>
+      <w:r>
+        <w:tab/>
+      </w:r>
+    </w:p>
     <w:p>
       <w:pPr>
         <w:pStyle w:val="Heading1"/>
@@ -7756,9 +8531,14 @@
       </w:pPr>
       <w:bookmarkStart w:id="39" w:name="_Toc32738813"/>
       <w:r>
-        <w:t>2. Kết luận chung</w:t>
+        <w:t xml:space="preserve">2. Kết luận </w:t>
+      </w:r>
+      <w:proofErr w:type="gramStart"/>
+      <w:r>
+        <w:t>chung</w:t>
       </w:r>
       <w:bookmarkEnd w:id="39"/>
+      <w:proofErr w:type="gramEnd"/>
     </w:p>
     <w:p>
       <w:r>
@@ -7904,6 +8684,7 @@
         <w:rPr>
           <w:noProof/>
         </w:rPr>
+        <w:lastRenderedPageBreak/>
         <w:t xml:space="preserve">Chris Berg, S. D. &amp;. J. P., n.d. </w:t>
       </w:r>
       <w:r>
@@ -7988,7 +8769,6 @@
         <w:rPr>
           <w:noProof/>
         </w:rPr>
-        <w:lastRenderedPageBreak/>
         <w:t xml:space="preserve">Haber, S., n.d. </w:t>
       </w:r>
       <w:r>
@@ -8166,8 +8946,8 @@
       </w:r>
     </w:p>
     <w:sectPr>
-      <w:headerReference w:type="default" r:id="rId21"/>
-      <w:footerReference w:type="default" r:id="rId22"/>
+      <w:headerReference w:type="default" r:id="rId22"/>
+      <w:footerReference w:type="default" r:id="rId23"/>
       <w:pgSz w:w="11907" w:h="16840" w:code="9"/>
       <w:pgMar w:top="1418" w:right="1588" w:bottom="1418" w:left="1701" w:header="0" w:footer="0" w:gutter="0"/>
       <w:pgNumType w:start="1"/>
@@ -11955,7 +12735,7 @@
 </file>
 
 <file path=customXml/itemProps1.xml><?xml version="1.0" encoding="utf-8"?>
-<ds:datastoreItem xmlns:ds="http://schemas.openxmlformats.org/officeDocument/2006/customXml" ds:itemID="{4CA7EAEB-B86D-4A71-BD7A-B53648322F02}">
+<ds:datastoreItem xmlns:ds="http://schemas.openxmlformats.org/officeDocument/2006/customXml" ds:itemID="{C959B0CA-C14B-4AC7-96EB-6D68701B04EE}">
   <ds:schemaRefs>
     <ds:schemaRef ds:uri="http://schemas.openxmlformats.org/officeDocument/2006/bibliography"/>
   </ds:schemaRefs>

</xml_diff>